<commit_message>
Heading 7.0, 7.1 & 7.2 are initially completed.
</commit_message>
<xml_diff>
--- a/CYB6014 - Deliverable Draft - Version Controlled.docx
+++ b/CYB6014 - Deliverable Draft - Version Controlled.docx
@@ -7269,6 +7269,79 @@
         <w:t xml:space="preserve">(Tunggal, 2021). </w:t>
       </w:r>
     </w:p>
+    <w:p/>
+    <w:p>
+      <w:r>
+        <w:t xml:space="preserve">The National Institute of Standards and Technology (NIST) </w:t>
+      </w:r>
+      <w:r>
+        <w:t xml:space="preserve">insists than an organisation develop policies, models </w:t>
+      </w:r>
+      <w:r>
+        <w:t>as well as</w:t>
+      </w:r>
+      <w:r>
+        <w:t xml:space="preserve"> mechanisms when planning an access control system</w:t>
+      </w:r>
+      <w:r>
+        <w:t xml:space="preserve"> (Hu et al., 2006)</w:t>
+      </w:r>
+      <w:r>
+        <w:t>.</w:t>
+      </w:r>
+      <w:r>
+        <w:t xml:space="preserve"> </w:t>
+      </w:r>
+      <w:r>
+        <w:t>H</w:t>
+      </w:r>
+      <w:r>
+        <w:t>owever</w:t>
+      </w:r>
+      <w:r>
+        <w:t>,</w:t>
+      </w:r>
+      <w:r>
+        <w:t xml:space="preserve"> th</w:t>
+      </w:r>
+      <w:r>
+        <w:t>e work involved</w:t>
+      </w:r>
+      <w:r>
+        <w:t xml:space="preserve"> </w:t>
+      </w:r>
+      <w:r>
+        <w:t>in creating this for your individual business or organisation may not</w:t>
+      </w:r>
+      <w:r>
+        <w:t xml:space="preserve"> potentially be viable should you only have 1-2 staff </w:t>
+      </w:r>
+      <w:r>
+        <w:t>and a smaller printer network than much larger organisations.</w:t>
+      </w:r>
+    </w:p>
+    <w:p/>
+    <w:p>
+      <w:r>
+        <w:t xml:space="preserve">The following </w:t>
+      </w:r>
+      <w:r>
+        <w:t>insights</w:t>
+      </w:r>
+      <w:r>
+        <w:t xml:space="preserve"> surrounding the key components that make up access control</w:t>
+      </w:r>
+      <w:r>
+        <w:t xml:space="preserve"> policy</w:t>
+      </w:r>
+      <w:r>
+        <w:t xml:space="preserve">, </w:t>
+      </w:r>
+      <w:r>
+        <w:t xml:space="preserve">provide further understanding of both how to identify and address potential security issues with your printers and associated network. </w:t>
+      </w:r>
+    </w:p>
+    <w:p/>
     <w:p>
       <w:pPr>
         <w:pStyle w:val="Heading2"/>
@@ -7284,6 +7357,288 @@
         <w:t>Authentication</w:t>
       </w:r>
       <w:bookmarkEnd w:id="31"/>
+    </w:p>
+    <w:p>
+      <w:r>
+        <w:t xml:space="preserve">It is important to not only confirm </w:t>
+      </w:r>
+      <w:r>
+        <w:t>the identity of</w:t>
+      </w:r>
+      <w:r>
+        <w:t xml:space="preserve"> somebody</w:t>
+      </w:r>
+      <w:r>
+        <w:t xml:space="preserve"> who</w:t>
+      </w:r>
+      <w:r>
+        <w:t xml:space="preserve"> </w:t>
+      </w:r>
+      <w:r>
+        <w:t>may be</w:t>
+      </w:r>
+      <w:r>
+        <w:t xml:space="preserve"> using your printing devices and the networks they are connected to, but it is just as </w:t>
+      </w:r>
+      <w:r>
+        <w:t>critical</w:t>
+      </w:r>
+      <w:r>
+        <w:t xml:space="preserve"> to </w:t>
+      </w:r>
+      <w:r>
+        <w:t xml:space="preserve">establish a </w:t>
+      </w:r>
+      <w:r>
+        <w:t>consistent</w:t>
+      </w:r>
+      <w:r>
+        <w:t xml:space="preserve"> </w:t>
+      </w:r>
+      <w:r>
+        <w:t xml:space="preserve">and secure manner in which to do so. </w:t>
+      </w:r>
+    </w:p>
+    <w:p/>
+    <w:p>
+      <w:r>
+        <w:t xml:space="preserve">Comparing </w:t>
+      </w:r>
+      <w:r>
+        <w:t>any</w:t>
+      </w:r>
+      <w:r>
+        <w:t xml:space="preserve"> credentials</w:t>
+      </w:r>
+      <w:r>
+        <w:t xml:space="preserve">, </w:t>
+      </w:r>
+      <w:r>
+        <w:t xml:space="preserve">such as passwords </w:t>
+      </w:r>
+      <w:r>
+        <w:t>and pin numbers</w:t>
+      </w:r>
+      <w:r>
+        <w:t>, provided</w:t>
+      </w:r>
+      <w:r>
+        <w:t xml:space="preserve"> by an</w:t>
+      </w:r>
+      <w:r>
+        <w:t>y</w:t>
+      </w:r>
+      <w:r>
+        <w:t xml:space="preserve"> individual</w:t>
+      </w:r>
+      <w:r>
+        <w:t xml:space="preserve"> </w:t>
+      </w:r>
+      <w:r>
+        <w:t xml:space="preserve">seeking </w:t>
+      </w:r>
+      <w:r>
+        <w:t xml:space="preserve">to access </w:t>
+      </w:r>
+      <w:r>
+        <w:t>a</w:t>
+      </w:r>
+      <w:r>
+        <w:t xml:space="preserve"> print</w:t>
+      </w:r>
+      <w:r>
+        <w:t>ing</w:t>
+      </w:r>
+      <w:r>
+        <w:t xml:space="preserve"> device </w:t>
+      </w:r>
+      <w:r>
+        <w:t>(</w:t>
+      </w:r>
+      <w:r>
+        <w:t>either physically or via the network</w:t>
+      </w:r>
+      <w:r>
+        <w:t>)</w:t>
+      </w:r>
+      <w:r>
+        <w:t xml:space="preserve">, </w:t>
+      </w:r>
+      <w:r>
+        <w:t xml:space="preserve">against the credentials stored </w:t>
+      </w:r>
+      <w:r>
+        <w:t>authentication options</w:t>
+      </w:r>
+      <w:r>
+        <w:t xml:space="preserve"> </w:t>
+      </w:r>
+      <w:r>
+        <w:t>are readily available</w:t>
+      </w:r>
+      <w:r>
+        <w:t xml:space="preserve">, </w:t>
+      </w:r>
+      <w:r>
+        <w:t>cost effective</w:t>
+      </w:r>
+      <w:r>
+        <w:t xml:space="preserve"> and </w:t>
+      </w:r>
+      <w:r>
+        <w:t>sometimes included with your printing device/s</w:t>
+      </w:r>
+      <w:r>
+        <w:t xml:space="preserve"> (</w:t>
+      </w:r>
+      <w:r>
+        <w:t>Identity Management Institute, n.d.).</w:t>
+      </w:r>
+    </w:p>
+    <w:p/>
+    <w:p>
+      <w:r>
+        <w:t xml:space="preserve">Furthermore, 2FA &amp; MFA (Two-Factor/Multi-Factor Authentication) protocols such as a text message confirmation </w:t>
+      </w:r>
+      <w:r>
+        <w:t xml:space="preserve">or fingerprint scan </w:t>
+      </w:r>
+      <w:r>
+        <w:t xml:space="preserve">are now almost a minimum standard </w:t>
+      </w:r>
+      <w:r>
+        <w:t xml:space="preserve">for an organisation’s </w:t>
+      </w:r>
+      <w:r>
+        <w:t xml:space="preserve">expected </w:t>
+      </w:r>
+      <w:r>
+        <w:t>authentication requirements</w:t>
+      </w:r>
+      <w:r>
+        <w:t xml:space="preserve"> (Cloudflare, n.d.).</w:t>
+      </w:r>
+    </w:p>
+    <w:p/>
+    <w:p>
+      <w:pPr>
+        <w:pStyle w:val="Heading2"/>
+        <w:rPr>
+          <w:color w:val="auto"/>
+        </w:rPr>
+      </w:pPr>
+      <w:bookmarkStart w:id="32" w:name="_Toc101207955"/>
+      <w:r>
+        <w:rPr>
+          <w:color w:val="auto"/>
+        </w:rPr>
+        <w:t>Authorisation</w:t>
+      </w:r>
+      <w:bookmarkEnd w:id="32"/>
+    </w:p>
+    <w:p>
+      <w:r>
+        <w:t xml:space="preserve">Minimising the risk of unauthorised </w:t>
+      </w:r>
+      <w:r>
+        <w:t>access to important information</w:t>
+      </w:r>
+      <w:r>
+        <w:t xml:space="preserve"> can be achieved with sound authorisation policies as part of an organisation’s access control policies (Australian Cyber Security Centre, 2020). </w:t>
+      </w:r>
+      <w:r>
+        <w:t>The level of access that one has once authenticated can v</w:t>
+      </w:r>
+      <w:r>
+        <w:t>a</w:t>
+      </w:r>
+      <w:r>
+        <w:t>ry within an organisation</w:t>
+      </w:r>
+      <w:r>
+        <w:t xml:space="preserve">, however </w:t>
+      </w:r>
+      <w:r>
+        <w:t>as a benchmark to work from, no organisation</w:t>
+      </w:r>
+      <w:r>
+        <w:t>’s</w:t>
+      </w:r>
+      <w:r>
+        <w:t xml:space="preserve"> printer network should be completely accessible by </w:t>
+      </w:r>
+      <w:r>
+        <w:t xml:space="preserve">each and </w:t>
+      </w:r>
+      <w:r>
+        <w:t>every individual within the organisation</w:t>
+      </w:r>
+      <w:r>
+        <w:t xml:space="preserve">, as is highlighted by the policies of </w:t>
+      </w:r>
+      <w:r>
+        <w:t>Zero Trust Security</w:t>
+      </w:r>
+      <w:r>
+        <w:t xml:space="preserve"> and </w:t>
+      </w:r>
+      <w:r>
+        <w:t>Principle of Least Privilege</w:t>
+      </w:r>
+      <w:r>
+        <w:rPr>
+          <w:i/>
+          <w:iCs/>
+        </w:rPr>
+        <w:t xml:space="preserve"> </w:t>
+      </w:r>
+      <w:r>
+        <w:t xml:space="preserve">(See </w:t>
+      </w:r>
+      <w:r>
+        <w:rPr>
+          <w:i/>
+          <w:iCs/>
+        </w:rPr>
+        <w:t>Access</w:t>
+      </w:r>
+      <w:r>
+        <w:t xml:space="preserve"> Below).</w:t>
+      </w:r>
+    </w:p>
+    <w:p/>
+    <w:p>
+      <w:pPr>
+        <w:pStyle w:val="Heading2"/>
+        <w:rPr>
+          <w:color w:val="auto"/>
+        </w:rPr>
+      </w:pPr>
+      <w:bookmarkStart w:id="33" w:name="_Toc101207956"/>
+      <w:r>
+        <w:rPr>
+          <w:color w:val="auto"/>
+        </w:rPr>
+        <w:t>Access</w:t>
+      </w:r>
+      <w:bookmarkEnd w:id="33"/>
+    </w:p>
+    <w:p/>
+    <w:p>
+      <w:pPr>
+        <w:pStyle w:val="Heading2"/>
+        <w:rPr>
+          <w:color w:val="auto"/>
+        </w:rPr>
+      </w:pPr>
+      <w:bookmarkStart w:id="34" w:name="_Toc101207957"/>
+      <w:r>
+        <w:rPr>
+          <w:color w:val="auto"/>
+        </w:rPr>
+        <w:t>Manage</w:t>
+      </w:r>
+      <w:bookmarkEnd w:id="34"/>
     </w:p>
     <w:p>
       <w:pPr>
@@ -7304,16 +7659,7 @@
         <w:t>Pending further research and insights</w:t>
       </w:r>
     </w:p>
-    <w:p>
-      <w:pPr>
-        <w:rPr>
-          <w:b/>
-          <w:bCs/>
-          <w:i/>
-          <w:iCs/>
-        </w:rPr>
-      </w:pPr>
-    </w:p>
+    <w:p/>
     <w:p>
       <w:pPr>
         <w:pStyle w:val="Heading2"/>
@@ -7321,119 +7667,12 @@
           <w:color w:val="auto"/>
         </w:rPr>
       </w:pPr>
-      <w:bookmarkStart w:id="32" w:name="_Toc101207955"/>
+      <w:bookmarkStart w:id="35" w:name="_Toc101207958"/>
       <w:r>
         <w:rPr>
           <w:color w:val="auto"/>
         </w:rPr>
-        <w:t>Authorisation</w:t>
-      </w:r>
-      <w:bookmarkEnd w:id="32"/>
-    </w:p>
-    <w:p>
-      <w:pPr>
-        <w:rPr>
-          <w:b/>
-          <w:bCs/>
-          <w:i/>
-          <w:iCs/>
-        </w:rPr>
-      </w:pPr>
-      <w:r>
-        <w:rPr>
-          <w:b/>
-          <w:bCs/>
-          <w:i/>
-          <w:iCs/>
-        </w:rPr>
-        <w:t>Pending further research and insights</w:t>
-      </w:r>
-    </w:p>
-    <w:p/>
-    <w:p>
-      <w:pPr>
-        <w:pStyle w:val="Heading2"/>
-        <w:rPr>
-          <w:color w:val="auto"/>
-        </w:rPr>
-      </w:pPr>
-      <w:bookmarkStart w:id="33" w:name="_Toc101207956"/>
-      <w:r>
-        <w:rPr>
-          <w:color w:val="auto"/>
-        </w:rPr>
-        <w:t>Access</w:t>
-      </w:r>
-      <w:bookmarkEnd w:id="33"/>
-    </w:p>
-    <w:p>
-      <w:pPr>
-        <w:rPr>
-          <w:b/>
-          <w:bCs/>
-          <w:i/>
-          <w:iCs/>
-        </w:rPr>
-      </w:pPr>
-      <w:r>
-        <w:rPr>
-          <w:b/>
-          <w:bCs/>
-          <w:i/>
-          <w:iCs/>
-        </w:rPr>
-        <w:t>Pending further research and insights</w:t>
-      </w:r>
-    </w:p>
-    <w:p/>
-    <w:p>
-      <w:pPr>
-        <w:pStyle w:val="Heading2"/>
-        <w:rPr>
-          <w:color w:val="auto"/>
-        </w:rPr>
-      </w:pPr>
-      <w:bookmarkStart w:id="34" w:name="_Toc101207957"/>
-      <w:r>
-        <w:rPr>
-          <w:color w:val="auto"/>
-        </w:rPr>
-        <w:t>Manage</w:t>
-      </w:r>
-      <w:bookmarkEnd w:id="34"/>
-    </w:p>
-    <w:p>
-      <w:pPr>
-        <w:rPr>
-          <w:b/>
-          <w:bCs/>
-          <w:i/>
-          <w:iCs/>
-        </w:rPr>
-      </w:pPr>
-      <w:r>
-        <w:rPr>
-          <w:b/>
-          <w:bCs/>
-          <w:i/>
-          <w:iCs/>
-        </w:rPr>
-        <w:t>Pending further research and insights</w:t>
-      </w:r>
-    </w:p>
-    <w:p/>
-    <w:p>
-      <w:pPr>
-        <w:pStyle w:val="Heading2"/>
-        <w:rPr>
-          <w:color w:val="auto"/>
-        </w:rPr>
-      </w:pPr>
-      <w:bookmarkStart w:id="35" w:name="_Toc101207958"/>
-      <w:r>
-        <w:rPr>
-          <w:color w:val="auto"/>
-        </w:rPr>
+        <w:lastRenderedPageBreak/>
         <w:t>Audit</w:t>
       </w:r>
       <w:bookmarkEnd w:id="35"/>
@@ -7514,7 +7753,6 @@
         <w:rPr>
           <w:color w:val="auto"/>
         </w:rPr>
-        <w:lastRenderedPageBreak/>
         <w:t>List of reference</w:t>
       </w:r>
       <w:r>
@@ -7537,28 +7775,56 @@
           <w:rFonts w:cstheme="minorHAnsi"/>
           <w:shd w:val="clear" w:color="auto" w:fill="FFFFFF"/>
         </w:rPr>
-        <w:t>Australian Cyber Security Centre</w:t>
+        <w:t>Australian Cyber Security Centre (ACSC). (202</w:t>
       </w:r>
       <w:r>
         <w:rPr>
           <w:rFonts w:cstheme="minorHAnsi"/>
           <w:shd w:val="clear" w:color="auto" w:fill="FFFFFF"/>
         </w:rPr>
-        <w:t xml:space="preserve"> (ACSC). (</w:t>
+        <w:t>0</w:t>
       </w:r>
       <w:r>
         <w:rPr>
           <w:rFonts w:cstheme="minorHAnsi"/>
           <w:shd w:val="clear" w:color="auto" w:fill="FFFFFF"/>
         </w:rPr>
-        <w:t>2022, March 10</w:t>
+        <w:t xml:space="preserve">, </w:t>
       </w:r>
       <w:r>
         <w:rPr>
           <w:rFonts w:cstheme="minorHAnsi"/>
           <w:shd w:val="clear" w:color="auto" w:fill="FFFFFF"/>
         </w:rPr>
-        <w:t xml:space="preserve">). </w:t>
+        <w:t>June</w:t>
+      </w:r>
+      <w:r>
+        <w:rPr>
+          <w:rFonts w:cstheme="minorHAnsi"/>
+          <w:shd w:val="clear" w:color="auto" w:fill="FFFFFF"/>
+        </w:rPr>
+        <w:t xml:space="preserve"> </w:t>
+      </w:r>
+      <w:r>
+        <w:rPr>
+          <w:rFonts w:cstheme="minorHAnsi"/>
+          <w:shd w:val="clear" w:color="auto" w:fill="FFFFFF"/>
+        </w:rPr>
+        <w:t>23</w:t>
+      </w:r>
+      <w:r>
+        <w:rPr>
+          <w:rFonts w:cstheme="minorHAnsi"/>
+          <w:shd w:val="clear" w:color="auto" w:fill="FFFFFF"/>
+        </w:rPr>
+        <w:t>).</w:t>
+      </w:r>
+      <w:r>
+        <w:rPr>
+          <w:rFonts w:cstheme="minorHAnsi"/>
+          <w:shd w:val="clear" w:color="auto" w:fill="FFFFFF"/>
+        </w:rPr>
+        <w:t xml:space="preserve"> </w:t>
       </w:r>
       <w:r>
         <w:rPr>
@@ -7567,6 +7833,91 @@
           <w:iCs/>
           <w:shd w:val="clear" w:color="auto" w:fill="FFFFFF"/>
         </w:rPr>
+        <w:t>Access Controls</w:t>
+      </w:r>
+      <w:r>
+        <w:rPr>
+          <w:rFonts w:cstheme="minorHAnsi"/>
+          <w:shd w:val="clear" w:color="auto" w:fill="FFFFFF"/>
+        </w:rPr>
+        <w:t xml:space="preserve">. </w:t>
+      </w:r>
+      <w:hyperlink r:id="rId15" w:history="1">
+        <w:r>
+          <w:rPr>
+            <w:rStyle w:val="Hyperlink"/>
+            <w:rFonts w:cstheme="minorHAnsi"/>
+            <w:shd w:val="clear" w:color="auto" w:fill="FFFFFF"/>
+          </w:rPr>
+          <w:t>https://www.cyber.gov.au/acsc/view-all-content/guidance/access-control</w:t>
+        </w:r>
+      </w:hyperlink>
+      <w:r>
+        <w:rPr>
+          <w:rFonts w:cstheme="minorHAnsi"/>
+          <w:shd w:val="clear" w:color="auto" w:fill="FFFFFF"/>
+        </w:rPr>
+        <w:t>.</w:t>
+      </w:r>
+    </w:p>
+    <w:p>
+      <w:pPr>
+        <w:rPr>
+          <w:rFonts w:cstheme="minorHAnsi"/>
+          <w:shd w:val="clear" w:color="auto" w:fill="FFFFFF"/>
+        </w:rPr>
+      </w:pPr>
+    </w:p>
+    <w:p>
+      <w:pPr>
+        <w:rPr>
+          <w:rFonts w:cstheme="minorHAnsi"/>
+          <w:shd w:val="clear" w:color="auto" w:fill="FFFFFF"/>
+        </w:rPr>
+      </w:pPr>
+    </w:p>
+    <w:p>
+      <w:pPr>
+        <w:rPr>
+          <w:rFonts w:cstheme="minorHAnsi"/>
+          <w:shd w:val="clear" w:color="auto" w:fill="FFFFFF"/>
+        </w:rPr>
+      </w:pPr>
+      <w:r>
+        <w:rPr>
+          <w:rFonts w:cstheme="minorHAnsi"/>
+          <w:shd w:val="clear" w:color="auto" w:fill="FFFFFF"/>
+        </w:rPr>
+        <w:t>Australian Cyber Security Centre</w:t>
+      </w:r>
+      <w:r>
+        <w:rPr>
+          <w:rFonts w:cstheme="minorHAnsi"/>
+          <w:shd w:val="clear" w:color="auto" w:fill="FFFFFF"/>
+        </w:rPr>
+        <w:t xml:space="preserve"> (ACSC). (</w:t>
+      </w:r>
+      <w:r>
+        <w:rPr>
+          <w:rFonts w:cstheme="minorHAnsi"/>
+          <w:shd w:val="clear" w:color="auto" w:fill="FFFFFF"/>
+        </w:rPr>
+        <w:t>2022, March 10</w:t>
+      </w:r>
+      <w:r>
+        <w:rPr>
+          <w:rFonts w:cstheme="minorHAnsi"/>
+          <w:shd w:val="clear" w:color="auto" w:fill="FFFFFF"/>
+        </w:rPr>
+        <w:t xml:space="preserve">). </w:t>
+      </w:r>
+      <w:r>
+        <w:rPr>
+          <w:rFonts w:cstheme="minorHAnsi"/>
+          <w:i/>
+          <w:iCs/>
+          <w:shd w:val="clear" w:color="auto" w:fill="FFFFFF"/>
+        </w:rPr>
         <w:t>Guidelines for Physical Security</w:t>
       </w:r>
       <w:r>
@@ -7576,7 +7927,7 @@
         </w:rPr>
         <w:t xml:space="preserve">. </w:t>
       </w:r>
-      <w:hyperlink r:id="rId15" w:history="1">
+      <w:hyperlink r:id="rId16" w:history="1">
         <w:r>
           <w:rPr>
             <w:rStyle w:val="Hyperlink"/>
@@ -7639,7 +7990,7 @@
         </w:rPr>
         <w:t xml:space="preserve">. </w:t>
       </w:r>
-      <w:hyperlink r:id="rId16" w:history="1">
+      <w:hyperlink r:id="rId17" w:history="1">
         <w:r>
           <w:rPr>
             <w:rStyle w:val="Hyperlink"/>
@@ -7685,29 +8036,16 @@
           <w:rFonts w:cstheme="minorHAnsi"/>
           <w:shd w:val="clear" w:color="auto" w:fill="FFFFFF"/>
         </w:rPr>
-        <w:t xml:space="preserve">Durbin, S. (2014, </w:t>
+        <w:t>Cloudflare</w:t>
       </w:r>
       <w:r>
         <w:rPr>
           <w:rFonts w:cstheme="minorHAnsi"/>
           <w:shd w:val="clear" w:color="auto" w:fill="FFFFFF"/>
         </w:rPr>
-        <w:t>May 30</w:t>
-      </w:r>
-      <w:r>
-        <w:rPr>
-          <w:rFonts w:cstheme="minorHAnsi"/>
-          <w:shd w:val="clear" w:color="auto" w:fill="FFFFFF"/>
-        </w:rPr>
-        <w:t xml:space="preserve">). </w:t>
-      </w:r>
-      <w:r>
-        <w:rPr>
-          <w:rFonts w:cstheme="minorHAnsi"/>
-          <w:shd w:val="clear" w:color="auto" w:fill="FFFFFF"/>
-        </w:rPr>
-        <w:t xml:space="preserve">Cybersecurity: The increasing threat to brand reputation. </w:t>
-      </w:r>
+        <w:t xml:space="preserve">. (n.d.). What is Access Control? Authorisation vs Authentication. </w:t>
+      </w:r>
+      <w:proofErr w:type="spellStart"/>
       <w:r>
         <w:rPr>
           <w:rFonts w:cstheme="minorHAnsi"/>
@@ -7715,6 +8053,109 @@
           <w:iCs/>
           <w:shd w:val="clear" w:color="auto" w:fill="FFFFFF"/>
         </w:rPr>
+        <w:t>Cloudlfare</w:t>
+      </w:r>
+      <w:proofErr w:type="spellEnd"/>
+      <w:r>
+        <w:rPr>
+          <w:rFonts w:cstheme="minorHAnsi"/>
+          <w:shd w:val="clear" w:color="auto" w:fill="FFFFFF"/>
+        </w:rPr>
+        <w:t xml:space="preserve">. </w:t>
+      </w:r>
+      <w:hyperlink r:id="rId18" w:history="1">
+        <w:r>
+          <w:rPr>
+            <w:rStyle w:val="Hyperlink"/>
+            <w:rFonts w:cstheme="minorHAnsi"/>
+            <w:shd w:val="clear" w:color="auto" w:fill="FFFFFF"/>
+          </w:rPr>
+          <w:t>https://www.cloudflare.com/en-gb/learning/access-management/what-is-access-control/</w:t>
+        </w:r>
+      </w:hyperlink>
+      <w:r>
+        <w:rPr>
+          <w:rFonts w:cstheme="minorHAnsi"/>
+          <w:shd w:val="clear" w:color="auto" w:fill="FFFFFF"/>
+        </w:rPr>
+        <w:t>.</w:t>
+      </w:r>
+    </w:p>
+    <w:p>
+      <w:pPr>
+        <w:rPr>
+          <w:rFonts w:cstheme="minorHAnsi"/>
+          <w:shd w:val="clear" w:color="auto" w:fill="FFFFFF"/>
+        </w:rPr>
+      </w:pPr>
+    </w:p>
+    <w:p>
+      <w:pPr>
+        <w:rPr>
+          <w:rFonts w:cstheme="minorHAnsi"/>
+          <w:shd w:val="clear" w:color="auto" w:fill="FFFFFF"/>
+        </w:rPr>
+      </w:pPr>
+    </w:p>
+    <w:p>
+      <w:pPr>
+        <w:rPr>
+          <w:rFonts w:cstheme="minorHAnsi"/>
+          <w:shd w:val="clear" w:color="auto" w:fill="FFFFFF"/>
+        </w:rPr>
+      </w:pPr>
+    </w:p>
+    <w:p>
+      <w:pPr>
+        <w:rPr>
+          <w:rFonts w:cstheme="minorHAnsi"/>
+          <w:shd w:val="clear" w:color="auto" w:fill="FFFFFF"/>
+        </w:rPr>
+      </w:pPr>
+    </w:p>
+    <w:p>
+      <w:pPr>
+        <w:rPr>
+          <w:rFonts w:cstheme="minorHAnsi"/>
+          <w:shd w:val="clear" w:color="auto" w:fill="FFFFFF"/>
+        </w:rPr>
+      </w:pPr>
+      <w:r>
+        <w:rPr>
+          <w:rFonts w:cstheme="minorHAnsi"/>
+          <w:shd w:val="clear" w:color="auto" w:fill="FFFFFF"/>
+        </w:rPr>
+        <w:lastRenderedPageBreak/>
+        <w:t xml:space="preserve">Durbin, S. (2014, </w:t>
+      </w:r>
+      <w:r>
+        <w:rPr>
+          <w:rFonts w:cstheme="minorHAnsi"/>
+          <w:shd w:val="clear" w:color="auto" w:fill="FFFFFF"/>
+        </w:rPr>
+        <w:t>May 30</w:t>
+      </w:r>
+      <w:r>
+        <w:rPr>
+          <w:rFonts w:cstheme="minorHAnsi"/>
+          <w:shd w:val="clear" w:color="auto" w:fill="FFFFFF"/>
+        </w:rPr>
+        <w:t xml:space="preserve">). </w:t>
+      </w:r>
+      <w:r>
+        <w:rPr>
+          <w:rFonts w:cstheme="minorHAnsi"/>
+          <w:shd w:val="clear" w:color="auto" w:fill="FFFFFF"/>
+        </w:rPr>
+        <w:t xml:space="preserve">Cybersecurity: The increasing threat to brand reputation. </w:t>
+      </w:r>
+      <w:r>
+        <w:rPr>
+          <w:rFonts w:cstheme="minorHAnsi"/>
+          <w:i/>
+          <w:iCs/>
+          <w:shd w:val="clear" w:color="auto" w:fill="FFFFFF"/>
+        </w:rPr>
         <w:t>Security Info Watch.</w:t>
       </w:r>
       <w:r>
@@ -7724,7 +8165,7 @@
         </w:rPr>
         <w:t xml:space="preserve"> </w:t>
       </w:r>
-      <w:hyperlink r:id="rId17" w:history="1">
+      <w:hyperlink r:id="rId19" w:history="1">
         <w:r>
           <w:rPr>
             <w:rStyle w:val="Hyperlink"/>
@@ -7772,21 +8213,19 @@
           <w:shd w:val="clear" w:color="auto" w:fill="FFFFFF"/>
         </w:rPr>
       </w:pPr>
-      <w:proofErr w:type="spellStart"/>
       <w:r>
         <w:rPr>
           <w:rFonts w:cstheme="minorHAnsi"/>
           <w:shd w:val="clear" w:color="auto" w:fill="FFFFFF"/>
         </w:rPr>
-        <w:t>Hutter</w:t>
-      </w:r>
-      <w:proofErr w:type="spellEnd"/>
+        <w:t>Hu</w:t>
+      </w:r>
       <w:r>
         <w:rPr>
           <w:rFonts w:cstheme="minorHAnsi"/>
           <w:shd w:val="clear" w:color="auto" w:fill="FFFFFF"/>
         </w:rPr>
-        <w:t xml:space="preserve">, D. (2021). </w:t>
+        <w:t xml:space="preserve">, V., Ferraiolo, D, &amp; Kuhn, D. (2006). </w:t>
       </w:r>
       <w:r>
         <w:rPr>
@@ -7795,6 +8234,79 @@
           <w:iCs/>
           <w:shd w:val="clear" w:color="auto" w:fill="FFFFFF"/>
         </w:rPr>
+        <w:t>Assessment of Access Controls</w:t>
+      </w:r>
+      <w:r>
+        <w:rPr>
+          <w:rFonts w:cstheme="minorHAnsi"/>
+          <w:shd w:val="clear" w:color="auto" w:fill="FFFFFF"/>
+        </w:rPr>
+        <w:t xml:space="preserve">. National Institute of Standards and Technology. </w:t>
+      </w:r>
+      <w:hyperlink r:id="rId20" w:history="1">
+        <w:r>
+          <w:rPr>
+            <w:rStyle w:val="Hyperlink"/>
+            <w:rFonts w:cstheme="minorHAnsi"/>
+            <w:shd w:val="clear" w:color="auto" w:fill="FFFFFF"/>
+          </w:rPr>
+          <w:t>https://nvlpubs.nist.gov/nistpubs/Legacy/IR/nistir7316.pdf</w:t>
+        </w:r>
+      </w:hyperlink>
+      <w:r>
+        <w:rPr>
+          <w:rFonts w:cstheme="minorHAnsi"/>
+          <w:shd w:val="clear" w:color="auto" w:fill="FFFFFF"/>
+        </w:rPr>
+        <w:t>.</w:t>
+      </w:r>
+    </w:p>
+    <w:p>
+      <w:pPr>
+        <w:rPr>
+          <w:rFonts w:cstheme="minorHAnsi"/>
+          <w:shd w:val="clear" w:color="auto" w:fill="FFFFFF"/>
+        </w:rPr>
+      </w:pPr>
+    </w:p>
+    <w:p>
+      <w:pPr>
+        <w:rPr>
+          <w:rFonts w:cstheme="minorHAnsi"/>
+          <w:shd w:val="clear" w:color="auto" w:fill="FFFFFF"/>
+        </w:rPr>
+      </w:pPr>
+    </w:p>
+    <w:p>
+      <w:pPr>
+        <w:rPr>
+          <w:rFonts w:cstheme="minorHAnsi"/>
+          <w:shd w:val="clear" w:color="auto" w:fill="FFFFFF"/>
+        </w:rPr>
+      </w:pPr>
+      <w:proofErr w:type="spellStart"/>
+      <w:r>
+        <w:rPr>
+          <w:rFonts w:cstheme="minorHAnsi"/>
+          <w:shd w:val="clear" w:color="auto" w:fill="FFFFFF"/>
+        </w:rPr>
+        <w:t>Hutter</w:t>
+      </w:r>
+      <w:proofErr w:type="spellEnd"/>
+      <w:r>
+        <w:rPr>
+          <w:rFonts w:cstheme="minorHAnsi"/>
+          <w:shd w:val="clear" w:color="auto" w:fill="FFFFFF"/>
+        </w:rPr>
+        <w:t xml:space="preserve">, D. (2021). </w:t>
+      </w:r>
+      <w:r>
+        <w:rPr>
+          <w:rFonts w:cstheme="minorHAnsi"/>
+          <w:i/>
+          <w:iCs/>
+          <w:shd w:val="clear" w:color="auto" w:fill="FFFFFF"/>
+        </w:rPr>
         <w:t>Physical Security and Why It Is Important</w:t>
       </w:r>
       <w:r>
@@ -7819,7 +8331,7 @@
         </w:rPr>
         <w:t xml:space="preserve">Institute. </w:t>
       </w:r>
-      <w:hyperlink r:id="rId18" w:history="1">
+      <w:hyperlink r:id="rId21" w:history="1">
         <w:r>
           <w:rPr>
             <w:rStyle w:val="Hyperlink"/>
@@ -7864,7 +8376,7 @@
           <w:rFonts w:cstheme="minorHAnsi"/>
           <w:shd w:val="clear" w:color="auto" w:fill="FFFFFF"/>
         </w:rPr>
-        <w:t xml:space="preserve">Microsoft. (n.d.). </w:t>
+        <w:t xml:space="preserve">Identity Management Institute. (n.d.). Access Control Types and Models. </w:t>
       </w:r>
       <w:r>
         <w:rPr>
@@ -7873,6 +8385,70 @@
           <w:iCs/>
           <w:shd w:val="clear" w:color="auto" w:fill="FFFFFF"/>
         </w:rPr>
+        <w:t>Identity Management Institute</w:t>
+      </w:r>
+      <w:r>
+        <w:rPr>
+          <w:rFonts w:cstheme="minorHAnsi"/>
+          <w:shd w:val="clear" w:color="auto" w:fill="FFFFFF"/>
+        </w:rPr>
+        <w:t xml:space="preserve">. </w:t>
+      </w:r>
+      <w:hyperlink r:id="rId22" w:history="1">
+        <w:r>
+          <w:rPr>
+            <w:rStyle w:val="Hyperlink"/>
+            <w:rFonts w:cstheme="minorHAnsi"/>
+            <w:shd w:val="clear" w:color="auto" w:fill="FFFFFF"/>
+          </w:rPr>
+          <w:t>https://identitymanagementinstitute.org/access-control-types-and-models/</w:t>
+        </w:r>
+      </w:hyperlink>
+      <w:r>
+        <w:rPr>
+          <w:rFonts w:cstheme="minorHAnsi"/>
+          <w:shd w:val="clear" w:color="auto" w:fill="FFFFFF"/>
+        </w:rPr>
+        <w:t>.</w:t>
+      </w:r>
+    </w:p>
+    <w:p>
+      <w:pPr>
+        <w:rPr>
+          <w:rFonts w:cstheme="minorHAnsi"/>
+          <w:shd w:val="clear" w:color="auto" w:fill="FFFFFF"/>
+        </w:rPr>
+      </w:pPr>
+    </w:p>
+    <w:p>
+      <w:pPr>
+        <w:rPr>
+          <w:rFonts w:cstheme="minorHAnsi"/>
+          <w:shd w:val="clear" w:color="auto" w:fill="FFFFFF"/>
+        </w:rPr>
+      </w:pPr>
+    </w:p>
+    <w:p>
+      <w:pPr>
+        <w:rPr>
+          <w:rFonts w:cstheme="minorHAnsi"/>
+          <w:shd w:val="clear" w:color="auto" w:fill="FFFFFF"/>
+        </w:rPr>
+      </w:pPr>
+      <w:r>
+        <w:rPr>
+          <w:rFonts w:cstheme="minorHAnsi"/>
+          <w:shd w:val="clear" w:color="auto" w:fill="FFFFFF"/>
+        </w:rPr>
+        <w:t xml:space="preserve">Microsoft. (n.d.). </w:t>
+      </w:r>
+      <w:r>
+        <w:rPr>
+          <w:rFonts w:cstheme="minorHAnsi"/>
+          <w:i/>
+          <w:iCs/>
+          <w:shd w:val="clear" w:color="auto" w:fill="FFFFFF"/>
+        </w:rPr>
         <w:t>Make your Word documents accessible to people with disabilities</w:t>
       </w:r>
       <w:r>
@@ -7882,7 +8458,7 @@
         </w:rPr>
         <w:t xml:space="preserve">. </w:t>
       </w:r>
-      <w:hyperlink r:id="rId19" w:anchor="bkmk_whileyouwork_win" w:history="1">
+      <w:hyperlink r:id="rId23" w:anchor="bkmk_whileyouwork_win" w:history="1">
         <w:r>
           <w:rPr>
             <w:rStyle w:val="Hyperlink"/>
@@ -7946,7 +8522,7 @@
         </w:rPr>
         <w:t xml:space="preserve">. </w:t>
       </w:r>
-      <w:hyperlink r:id="rId20" w:history="1">
+      <w:hyperlink r:id="rId24" w:history="1">
         <w:r>
           <w:rPr>
             <w:rStyle w:val="Hyperlink"/>
@@ -8023,7 +8599,7 @@
         </w:rPr>
         <w:t xml:space="preserve">. </w:t>
       </w:r>
-      <w:hyperlink r:id="rId21" w:history="1">
+      <w:hyperlink r:id="rId25" w:history="1">
         <w:r>
           <w:rPr>
             <w:rStyle w:val="Hyperlink"/>
@@ -8095,7 +8671,7 @@
         </w:rPr>
         <w:t xml:space="preserve">. </w:t>
       </w:r>
-      <w:hyperlink r:id="rId22" w:history="1">
+      <w:hyperlink r:id="rId26" w:history="1">
         <w:r>
           <w:rPr>
             <w:rStyle w:val="Hyperlink"/>
@@ -8191,7 +8767,7 @@
         </w:rPr>
         <w:t xml:space="preserve">. </w:t>
       </w:r>
-      <w:hyperlink r:id="rId23" w:history="1">
+      <w:hyperlink r:id="rId27" w:history="1">
         <w:r>
           <w:rPr>
             <w:rStyle w:val="Hyperlink"/>
@@ -8280,7 +8856,7 @@
         </w:rPr>
         <w:t xml:space="preserve">. </w:t>
       </w:r>
-      <w:hyperlink r:id="rId24" w:history="1">
+      <w:hyperlink r:id="rId28" w:history="1">
         <w:r>
           <w:rPr>
             <w:rStyle w:val="Hyperlink"/>
@@ -8331,7 +8907,7 @@
       <w:r>
         <w:t xml:space="preserve">. </w:t>
       </w:r>
-      <w:hyperlink r:id="rId25" w:anchor="perceivable" w:history="1">
+      <w:hyperlink r:id="rId29" w:anchor="perceivable" w:history="1">
         <w:r>
           <w:rPr>
             <w:rStyle w:val="Hyperlink"/>
@@ -8535,7 +9111,6 @@
         <w:rPr>
           <w:color w:val="auto"/>
         </w:rPr>
-        <w:lastRenderedPageBreak/>
         <w:t>Glossary</w:t>
       </w:r>
       <w:bookmarkEnd w:id="37"/>
@@ -8573,6 +9148,7 @@
           <w:b/>
           <w:bCs/>
         </w:rPr>
+        <w:lastRenderedPageBreak/>
         <w:t>Cybersecurity</w:t>
       </w:r>
       <w:r>
@@ -8831,7 +9407,7 @@
       </w:pPr>
     </w:p>
     <w:sectPr>
-      <w:footerReference w:type="default" r:id="rId26"/>
+      <w:footerReference w:type="default" r:id="rId30"/>
       <w:pgSz w:w="11900" w:h="16840"/>
       <w:pgMar w:top="1417" w:right="1417" w:bottom="1134" w:left="1417" w:header="567" w:footer="708" w:gutter="0"/>
       <w:pgNumType w:fmt="upperRoman" w:start="4"/>

</xml_diff>

<commit_message>
Final deliverable draft before COI meeting submitted.
</commit_message>
<xml_diff>
--- a/CYB6014 - Deliverable Draft - Version Controlled.docx
+++ b/CYB6014 - Deliverable Draft - Version Controlled.docx
@@ -626,7 +626,6 @@
         <w:ind w:left="426" w:right="-6" w:hanging="426"/>
         <w:jc w:val="both"/>
         <w:rPr>
-          <w:rFonts w:cstheme="minorHAnsi"/>
           <w:szCs w:val="52"/>
         </w:rPr>
       </w:pPr>
@@ -654,8 +653,48 @@
         <w:rPr>
           <w:szCs w:val="52"/>
         </w:rPr>
-        <w:tab/>
-        <w:t xml:space="preserve">ID </w:t>
+        <w:t xml:space="preserve"> </w:t>
+      </w:r>
+    </w:p>
+    <w:p>
+      <w:pPr>
+        <w:tabs>
+          <w:tab w:val="left" w:pos="1843"/>
+          <w:tab w:val="left" w:pos="2127"/>
+          <w:tab w:val="left" w:pos="4253"/>
+          <w:tab w:val="left" w:pos="5812"/>
+        </w:tabs>
+        <w:spacing w:line="360" w:lineRule="auto"/>
+        <w:ind w:left="426" w:right="-6" w:hanging="426"/>
+        <w:jc w:val="both"/>
+        <w:rPr>
+          <w:rFonts w:cstheme="minorHAnsi"/>
+          <w:szCs w:val="52"/>
+        </w:rPr>
+      </w:pPr>
+      <w:r>
+        <w:rPr>
+          <w:szCs w:val="52"/>
+        </w:rPr>
+        <w:t xml:space="preserve">                            Student </w:t>
+      </w:r>
+      <w:r>
+        <w:rPr>
+          <w:szCs w:val="52"/>
+        </w:rPr>
+        <w:t>ID</w:t>
+      </w:r>
+      <w:r>
+        <w:rPr>
+          <w:szCs w:val="52"/>
+        </w:rPr>
+        <w:t>:</w:t>
+      </w:r>
+      <w:r>
+        <w:rPr>
+          <w:szCs w:val="52"/>
+        </w:rPr>
+        <w:t xml:space="preserve"> </w:t>
       </w:r>
       <w:r>
         <w:rPr>
@@ -754,7 +793,7 @@
           <w:color w:val="auto"/>
         </w:rPr>
       </w:pPr>
-      <w:bookmarkStart w:id="0" w:name="_Toc101207924"/>
+      <w:bookmarkStart w:id="0" w:name="_Toc104837129"/>
       <w:r>
         <w:rPr>
           <w:color w:val="auto"/>
@@ -782,7 +821,7 @@
           <w:color w:val="auto"/>
         </w:rPr>
       </w:pPr>
-      <w:bookmarkStart w:id="1" w:name="_Toc101207925"/>
+      <w:bookmarkStart w:id="1" w:name="_Toc104837130"/>
       <w:r>
         <w:rPr>
           <w:color w:val="auto"/>
@@ -939,7 +978,7 @@
           <w:color w:val="auto"/>
         </w:rPr>
       </w:pPr>
-      <w:bookmarkStart w:id="2" w:name="_Toc101207926"/>
+      <w:bookmarkStart w:id="2" w:name="_Toc104837131"/>
       <w:r>
         <w:rPr>
           <w:color w:val="auto"/>
@@ -1235,7 +1274,7 @@
           <w:color w:val="auto"/>
         </w:rPr>
       </w:pPr>
-      <w:bookmarkStart w:id="3" w:name="_Toc101207927"/>
+      <w:bookmarkStart w:id="3" w:name="_Toc104837132"/>
       <w:r>
         <w:rPr>
           <w:color w:val="auto"/>
@@ -1259,7 +1298,7 @@
           <w:color w:val="auto"/>
         </w:rPr>
       </w:pPr>
-      <w:bookmarkStart w:id="4" w:name="_Toc101207928"/>
+      <w:bookmarkStart w:id="4" w:name="_Toc104837133"/>
       <w:r>
         <w:rPr>
           <w:color w:val="auto"/>
@@ -1648,7 +1687,7 @@
           <w:color w:val="auto"/>
         </w:rPr>
       </w:pPr>
-      <w:bookmarkStart w:id="5" w:name="_Toc101207929"/>
+      <w:bookmarkStart w:id="5" w:name="_Toc104837134"/>
       <w:r>
         <w:rPr>
           <w:color w:val="auto"/>
@@ -1917,7 +1956,7 @@
               <w:rPr>
                 <w:rFonts w:ascii="Arial" w:hAnsi="Arial" w:cs="Arial"/>
               </w:rPr>
-              <w:t>5</w:t>
+              <w:t>7</w:t>
             </w:r>
             <w:r>
               <w:rPr>
@@ -1957,6 +1996,18 @@
                 <w:rFonts w:ascii="Arial" w:hAnsi="Arial" w:cs="Arial"/>
               </w:rPr>
             </w:pPr>
+            <w:r>
+              <w:rPr>
+                <w:rFonts w:ascii="Arial" w:hAnsi="Arial" w:cs="Arial"/>
+              </w:rPr>
+              <w:t>Material in section 7</w:t>
+            </w:r>
+            <w:r>
+              <w:rPr>
+                <w:rFonts w:ascii="Arial" w:hAnsi="Arial" w:cs="Arial"/>
+              </w:rPr>
+              <w:t xml:space="preserve"> are completed</w:t>
+            </w:r>
           </w:p>
         </w:tc>
       </w:tr>
@@ -2003,7 +2054,7 @@
               <w:rPr>
                 <w:rFonts w:ascii="Arial" w:hAnsi="Arial" w:cs="Arial"/>
               </w:rPr>
-              <w:t>31</w:t>
+              <w:t>29</w:t>
             </w:r>
             <w:r>
               <w:rPr>
@@ -2043,6 +2094,12 @@
                 <w:rFonts w:ascii="Arial" w:hAnsi="Arial" w:cs="Arial"/>
               </w:rPr>
             </w:pPr>
+            <w:r>
+              <w:rPr>
+                <w:rFonts w:ascii="Arial" w:hAnsi="Arial" w:cs="Arial"/>
+              </w:rPr>
+              <w:t>Glossary completed</w:t>
+            </w:r>
           </w:p>
         </w:tc>
       </w:tr>
@@ -2098,7 +2155,7 @@
               <w:rPr>
                 <w:rFonts w:ascii="Arial" w:hAnsi="Arial" w:cs="Arial"/>
               </w:rPr>
-              <w:t>01</w:t>
+              <w:t>30</w:t>
             </w:r>
             <w:r>
               <w:rPr>
@@ -2138,6 +2195,12 @@
                 <w:rFonts w:ascii="Arial" w:hAnsi="Arial" w:cs="Arial"/>
               </w:rPr>
             </w:pPr>
+            <w:r>
+              <w:rPr>
+                <w:rFonts w:ascii="Arial" w:hAnsi="Arial" w:cs="Arial"/>
+              </w:rPr>
+              <w:t>Initial revision of document completed by COI</w:t>
+            </w:r>
           </w:p>
         </w:tc>
       </w:tr>
@@ -2187,7 +2250,13 @@
               <w:rPr>
                 <w:rFonts w:ascii="Arial" w:hAnsi="Arial" w:cs="Arial"/>
               </w:rPr>
-              <w:t>09/0</w:t>
+              <w:t>31</w:t>
+            </w:r>
+            <w:r>
+              <w:rPr>
+                <w:rFonts w:ascii="Arial" w:hAnsi="Arial" w:cs="Arial"/>
+              </w:rPr>
+              <w:t>/0</w:t>
             </w:r>
             <w:r>
               <w:rPr>
@@ -2215,6 +2284,12 @@
                 <w:rFonts w:ascii="Arial" w:hAnsi="Arial" w:cs="Arial"/>
               </w:rPr>
             </w:pPr>
+            <w:r>
+              <w:rPr>
+                <w:rFonts w:ascii="Arial" w:hAnsi="Arial" w:cs="Arial"/>
+              </w:rPr>
+              <w:t xml:space="preserve">Presentation of document to COI and further editing </w:t>
+            </w:r>
           </w:p>
         </w:tc>
       </w:tr>
@@ -2298,6 +2373,12 @@
                 <w:rFonts w:ascii="Arial" w:hAnsi="Arial" w:cs="Arial"/>
               </w:rPr>
             </w:pPr>
+            <w:r>
+              <w:rPr>
+                <w:rFonts w:ascii="Arial" w:hAnsi="Arial" w:cs="Arial"/>
+              </w:rPr>
+              <w:t xml:space="preserve">Deliverable completed. </w:t>
+            </w:r>
           </w:p>
         </w:tc>
       </w:tr>
@@ -2465,7 +2546,7 @@
             <w:rPr>
               <w:color w:val="auto"/>
             </w:rPr>
-            <w:instrText xml:space="preserve"> PAGEREF _Toc101207924 \h </w:instrText>
+            <w:instrText xml:space="preserve"> PAGEREF _Toc104837129 \h </w:instrText>
           </w:r>
           <w:r>
             <w:rPr>
@@ -2529,7 +2610,7 @@
               <w:noProof/>
               <w:color w:val="auto"/>
             </w:rPr>
-            <w:instrText xml:space="preserve"> PAGEREF _Toc101207925 \h </w:instrText>
+            <w:instrText xml:space="preserve"> PAGEREF _Toc104837130 \h </w:instrText>
           </w:r>
           <w:r>
             <w:rPr>
@@ -2594,7 +2675,7 @@
             <w:rPr>
               <w:color w:val="auto"/>
             </w:rPr>
-            <w:instrText xml:space="preserve"> PAGEREF _Toc101207926 \h </w:instrText>
+            <w:instrText xml:space="preserve"> PAGEREF _Toc104837131 \h </w:instrText>
           </w:r>
           <w:r>
             <w:rPr>
@@ -2655,7 +2736,7 @@
             <w:rPr>
               <w:color w:val="auto"/>
             </w:rPr>
-            <w:instrText xml:space="preserve"> PAGEREF _Toc101207927 \h </w:instrText>
+            <w:instrText xml:space="preserve"> PAGEREF _Toc104837132 \h </w:instrText>
           </w:r>
           <w:r>
             <w:rPr>
@@ -2719,7 +2800,7 @@
               <w:noProof/>
               <w:color w:val="auto"/>
             </w:rPr>
-            <w:instrText xml:space="preserve"> PAGEREF _Toc101207928 \h </w:instrText>
+            <w:instrText xml:space="preserve"> PAGEREF _Toc104837133 \h </w:instrText>
           </w:r>
           <w:r>
             <w:rPr>
@@ -2787,7 +2868,7 @@
               <w:noProof/>
               <w:color w:val="auto"/>
             </w:rPr>
-            <w:instrText xml:space="preserve"> PAGEREF _Toc101207929 \h </w:instrText>
+            <w:instrText xml:space="preserve"> PAGEREF _Toc104837134 \h </w:instrText>
           </w:r>
           <w:r>
             <w:rPr>
@@ -2872,7 +2953,7 @@
             <w:rPr>
               <w:color w:val="auto"/>
             </w:rPr>
-            <w:instrText xml:space="preserve"> PAGEREF _Toc101207930 \h </w:instrText>
+            <w:instrText xml:space="preserve"> PAGEREF _Toc104837135 \h </w:instrText>
           </w:r>
           <w:r>
             <w:rPr>
@@ -2953,7 +3034,7 @@
             <w:rPr>
               <w:color w:val="auto"/>
             </w:rPr>
-            <w:instrText xml:space="preserve"> PAGEREF _Toc101207931 \h </w:instrText>
+            <w:instrText xml:space="preserve"> PAGEREF _Toc104837136 \h </w:instrText>
           </w:r>
           <w:r>
             <w:rPr>
@@ -3034,7 +3115,7 @@
             <w:rPr>
               <w:color w:val="auto"/>
             </w:rPr>
-            <w:instrText xml:space="preserve"> PAGEREF _Toc101207932 \h </w:instrText>
+            <w:instrText xml:space="preserve"> PAGEREF _Toc104837137 \h </w:instrText>
           </w:r>
           <w:r>
             <w:rPr>
@@ -3116,7 +3197,7 @@
               <w:noProof/>
               <w:color w:val="auto"/>
             </w:rPr>
-            <w:instrText xml:space="preserve"> PAGEREF _Toc101207933 \h </w:instrText>
+            <w:instrText xml:space="preserve"> PAGEREF _Toc104837138 \h </w:instrText>
           </w:r>
           <w:r>
             <w:rPr>
@@ -3202,7 +3283,7 @@
               <w:noProof/>
               <w:color w:val="auto"/>
             </w:rPr>
-            <w:instrText xml:space="preserve"> PAGEREF _Toc101207934 \h </w:instrText>
+            <w:instrText xml:space="preserve"> PAGEREF _Toc104837139 \h </w:instrText>
           </w:r>
           <w:r>
             <w:rPr>
@@ -3288,7 +3369,7 @@
               <w:noProof/>
               <w:color w:val="auto"/>
             </w:rPr>
-            <w:instrText xml:space="preserve"> PAGEREF _Toc101207935 \h </w:instrText>
+            <w:instrText xml:space="preserve"> PAGEREF _Toc104837140 \h </w:instrText>
           </w:r>
           <w:r>
             <w:rPr>
@@ -3374,7 +3455,7 @@
               <w:noProof/>
               <w:color w:val="auto"/>
             </w:rPr>
-            <w:instrText xml:space="preserve"> PAGEREF _Toc101207936 \h </w:instrText>
+            <w:instrText xml:space="preserve"> PAGEREF _Toc104837141 \h </w:instrText>
           </w:r>
           <w:r>
             <w:rPr>
@@ -3457,7 +3538,7 @@
             <w:rPr>
               <w:color w:val="auto"/>
             </w:rPr>
-            <w:instrText xml:space="preserve"> PAGEREF _Toc101207937 \h </w:instrText>
+            <w:instrText xml:space="preserve"> PAGEREF _Toc104837142 \h </w:instrText>
           </w:r>
           <w:r>
             <w:rPr>
@@ -3539,7 +3620,7 @@
               <w:noProof/>
               <w:color w:val="auto"/>
             </w:rPr>
-            <w:instrText xml:space="preserve"> PAGEREF _Toc101207938 \h </w:instrText>
+            <w:instrText xml:space="preserve"> PAGEREF _Toc104837143 \h </w:instrText>
           </w:r>
           <w:r>
             <w:rPr>
@@ -3625,7 +3706,7 @@
               <w:noProof/>
               <w:color w:val="auto"/>
             </w:rPr>
-            <w:instrText xml:space="preserve"> PAGEREF _Toc101207939 \h </w:instrText>
+            <w:instrText xml:space="preserve"> PAGEREF _Toc104837144 \h </w:instrText>
           </w:r>
           <w:r>
             <w:rPr>
@@ -3711,7 +3792,7 @@
               <w:noProof/>
               <w:color w:val="auto"/>
             </w:rPr>
-            <w:instrText xml:space="preserve"> PAGEREF _Toc101207940 \h </w:instrText>
+            <w:instrText xml:space="preserve"> PAGEREF _Toc104837145 \h </w:instrText>
           </w:r>
           <w:r>
             <w:rPr>
@@ -3797,7 +3878,7 @@
               <w:noProof/>
               <w:color w:val="auto"/>
             </w:rPr>
-            <w:instrText xml:space="preserve"> PAGEREF _Toc101207941 \h </w:instrText>
+            <w:instrText xml:space="preserve"> PAGEREF _Toc104837146 \h </w:instrText>
           </w:r>
           <w:r>
             <w:rPr>
@@ -3880,7 +3961,7 @@
             <w:rPr>
               <w:color w:val="auto"/>
             </w:rPr>
-            <w:instrText xml:space="preserve"> PAGEREF _Toc101207942 \h </w:instrText>
+            <w:instrText xml:space="preserve"> PAGEREF _Toc104837147 \h </w:instrText>
           </w:r>
           <w:r>
             <w:rPr>
@@ -3962,7 +4043,7 @@
               <w:noProof/>
               <w:color w:val="auto"/>
             </w:rPr>
-            <w:instrText xml:space="preserve"> PAGEREF _Toc101207943 \h </w:instrText>
+            <w:instrText xml:space="preserve"> PAGEREF _Toc104837148 \h </w:instrText>
           </w:r>
           <w:r>
             <w:rPr>
@@ -4048,7 +4129,7 @@
               <w:noProof/>
               <w:color w:val="auto"/>
             </w:rPr>
-            <w:instrText xml:space="preserve"> PAGEREF _Toc101207944 \h </w:instrText>
+            <w:instrText xml:space="preserve"> PAGEREF _Toc104837149 \h </w:instrText>
           </w:r>
           <w:r>
             <w:rPr>
@@ -4134,7 +4215,7 @@
               <w:noProof/>
               <w:color w:val="auto"/>
             </w:rPr>
-            <w:instrText xml:space="preserve"> PAGEREF _Toc101207945 \h </w:instrText>
+            <w:instrText xml:space="preserve"> PAGEREF _Toc104837150 \h </w:instrText>
           </w:r>
           <w:r>
             <w:rPr>
@@ -4220,7 +4301,7 @@
               <w:noProof/>
               <w:color w:val="auto"/>
             </w:rPr>
-            <w:instrText xml:space="preserve"> PAGEREF _Toc101207946 \h </w:instrText>
+            <w:instrText xml:space="preserve"> PAGEREF _Toc104837151 \h </w:instrText>
           </w:r>
           <w:r>
             <w:rPr>
@@ -4306,7 +4387,7 @@
               <w:noProof/>
               <w:color w:val="auto"/>
             </w:rPr>
-            <w:instrText xml:space="preserve"> PAGEREF _Toc101207947 \h </w:instrText>
+            <w:instrText xml:space="preserve"> PAGEREF _Toc104837152 \h </w:instrText>
           </w:r>
           <w:r>
             <w:rPr>
@@ -4389,7 +4470,7 @@
             <w:rPr>
               <w:color w:val="auto"/>
             </w:rPr>
-            <w:instrText xml:space="preserve"> PAGEREF _Toc101207948 \h </w:instrText>
+            <w:instrText xml:space="preserve"> PAGEREF _Toc104837153 \h </w:instrText>
           </w:r>
           <w:r>
             <w:rPr>
@@ -4471,7 +4552,7 @@
               <w:noProof/>
               <w:color w:val="auto"/>
             </w:rPr>
-            <w:instrText xml:space="preserve"> PAGEREF _Toc101207949 \h </w:instrText>
+            <w:instrText xml:space="preserve"> PAGEREF _Toc104837154 \h </w:instrText>
           </w:r>
           <w:r>
             <w:rPr>
@@ -4557,7 +4638,7 @@
               <w:noProof/>
               <w:color w:val="auto"/>
             </w:rPr>
-            <w:instrText xml:space="preserve"> PAGEREF _Toc101207950 \h </w:instrText>
+            <w:instrText xml:space="preserve"> PAGEREF _Toc104837155 \h </w:instrText>
           </w:r>
           <w:r>
             <w:rPr>
@@ -4643,7 +4724,7 @@
               <w:noProof/>
               <w:color w:val="auto"/>
             </w:rPr>
-            <w:instrText xml:space="preserve"> PAGEREF _Toc101207951 \h </w:instrText>
+            <w:instrText xml:space="preserve"> PAGEREF _Toc104837156 \h </w:instrText>
           </w:r>
           <w:r>
             <w:rPr>
@@ -4729,7 +4810,7 @@
               <w:noProof/>
               <w:color w:val="auto"/>
             </w:rPr>
-            <w:instrText xml:space="preserve"> PAGEREF _Toc101207952 \h </w:instrText>
+            <w:instrText xml:space="preserve"> PAGEREF _Toc104837157 \h </w:instrText>
           </w:r>
           <w:r>
             <w:rPr>
@@ -4812,7 +4893,7 @@
             <w:rPr>
               <w:color w:val="auto"/>
             </w:rPr>
-            <w:instrText xml:space="preserve"> PAGEREF _Toc101207953 \h </w:instrText>
+            <w:instrText xml:space="preserve"> PAGEREF _Toc104837158 \h </w:instrText>
           </w:r>
           <w:r>
             <w:rPr>
@@ -4894,7 +4975,7 @@
               <w:noProof/>
               <w:color w:val="auto"/>
             </w:rPr>
-            <w:instrText xml:space="preserve"> PAGEREF _Toc101207954 \h </w:instrText>
+            <w:instrText xml:space="preserve"> PAGEREF _Toc104837159 \h </w:instrText>
           </w:r>
           <w:r>
             <w:rPr>
@@ -4980,7 +5061,7 @@
               <w:noProof/>
               <w:color w:val="auto"/>
             </w:rPr>
-            <w:instrText xml:space="preserve"> PAGEREF _Toc101207955 \h </w:instrText>
+            <w:instrText xml:space="preserve"> PAGEREF _Toc104837160 \h </w:instrText>
           </w:r>
           <w:r>
             <w:rPr>
@@ -5067,7 +5148,7 @@
               <w:noProof/>
               <w:color w:val="auto"/>
             </w:rPr>
-            <w:instrText xml:space="preserve"> PAGEREF _Toc101207956 \h </w:instrText>
+            <w:instrText xml:space="preserve"> PAGEREF _Toc104837161 \h </w:instrText>
           </w:r>
           <w:r>
             <w:rPr>
@@ -5153,7 +5234,7 @@
               <w:noProof/>
               <w:color w:val="auto"/>
             </w:rPr>
-            <w:instrText xml:space="preserve"> PAGEREF _Toc101207957 \h </w:instrText>
+            <w:instrText xml:space="preserve"> PAGEREF _Toc104837162 \h </w:instrText>
           </w:r>
           <w:r>
             <w:rPr>
@@ -5173,7 +5254,7 @@
               <w:noProof/>
               <w:color w:val="auto"/>
             </w:rPr>
-            <w:t>XI</w:t>
+            <w:t>XII</w:t>
           </w:r>
           <w:r>
             <w:rPr>
@@ -5239,7 +5320,7 @@
               <w:noProof/>
               <w:color w:val="auto"/>
             </w:rPr>
-            <w:instrText xml:space="preserve"> PAGEREF _Toc101207958 \h </w:instrText>
+            <w:instrText xml:space="preserve"> PAGEREF _Toc104837163 \h </w:instrText>
           </w:r>
           <w:r>
             <w:rPr>
@@ -5259,7 +5340,7 @@
               <w:noProof/>
               <w:color w:val="auto"/>
             </w:rPr>
-            <w:t>XI</w:t>
+            <w:t>XIII</w:t>
           </w:r>
           <w:r>
             <w:rPr>
@@ -5304,7 +5385,7 @@
             <w:rPr>
               <w:color w:val="auto"/>
             </w:rPr>
-            <w:instrText xml:space="preserve"> PAGEREF _Toc101207959 \h </w:instrText>
+            <w:instrText xml:space="preserve"> PAGEREF _Toc104837164 \h </w:instrText>
           </w:r>
           <w:r>
             <w:rPr>
@@ -5321,7 +5402,7 @@
             <w:rPr>
               <w:color w:val="auto"/>
             </w:rPr>
-            <w:t>XII</w:t>
+            <w:t>XIV</w:t>
           </w:r>
           <w:r>
             <w:rPr>
@@ -5383,7 +5464,7 @@
             <w:rPr>
               <w:color w:val="auto"/>
             </w:rPr>
-            <w:instrText xml:space="preserve"> PAGEREF _Toc101207960 \h </w:instrText>
+            <w:instrText xml:space="preserve"> PAGEREF _Toc104837165 \h </w:instrText>
           </w:r>
           <w:r>
             <w:rPr>
@@ -5400,7 +5481,7 @@
             <w:rPr>
               <w:color w:val="auto"/>
             </w:rPr>
-            <w:t>XIV</w:t>
+            <w:t>XVI</w:t>
           </w:r>
           <w:r>
             <w:rPr>
@@ -5445,7 +5526,7 @@
           <w:color w:val="auto"/>
         </w:rPr>
       </w:pPr>
-      <w:bookmarkStart w:id="6" w:name="_Toc101207930"/>
+      <w:bookmarkStart w:id="6" w:name="_Toc104837135"/>
       <w:r>
         <w:rPr>
           <w:rFonts w:cstheme="minorHAnsi"/>
@@ -5733,7 +5814,7 @@
           <w:color w:val="auto"/>
         </w:rPr>
       </w:pPr>
-      <w:bookmarkStart w:id="7" w:name="_Toc101207931"/>
+      <w:bookmarkStart w:id="7" w:name="_Toc104837136"/>
       <w:r>
         <w:rPr>
           <w:rFonts w:cstheme="minorHAnsi"/>
@@ -5884,7 +5965,7 @@
           <w:color w:val="auto"/>
         </w:rPr>
       </w:pPr>
-      <w:bookmarkStart w:id="8" w:name="_Toc101207932"/>
+      <w:bookmarkStart w:id="8" w:name="_Toc104837137"/>
       <w:r>
         <w:rPr>
           <w:rFonts w:cstheme="minorHAnsi"/>
@@ -5902,7 +5983,7 @@
           <w:color w:val="auto"/>
         </w:rPr>
       </w:pPr>
-      <w:bookmarkStart w:id="9" w:name="_Toc101207933"/>
+      <w:bookmarkStart w:id="9" w:name="_Toc104837138"/>
       <w:r>
         <w:rPr>
           <w:color w:val="auto"/>
@@ -6000,7 +6081,7 @@
           <w:color w:val="auto"/>
         </w:rPr>
       </w:pPr>
-      <w:bookmarkStart w:id="10" w:name="_Toc101207934"/>
+      <w:bookmarkStart w:id="10" w:name="_Toc104837139"/>
       <w:r>
         <w:rPr>
           <w:color w:val="auto"/>
@@ -6066,7 +6147,7 @@
           <w:color w:val="auto"/>
         </w:rPr>
       </w:pPr>
-      <w:bookmarkStart w:id="11" w:name="_Toc101207935"/>
+      <w:bookmarkStart w:id="11" w:name="_Toc104837140"/>
       <w:r>
         <w:rPr>
           <w:color w:val="auto"/>
@@ -6087,7 +6168,7 @@
           <w:color w:val="auto"/>
         </w:rPr>
       </w:pPr>
-      <w:bookmarkStart w:id="12" w:name="_Toc101207936"/>
+      <w:bookmarkStart w:id="12" w:name="_Toc104837141"/>
       <w:r>
         <w:rPr>
           <w:color w:val="auto"/>
@@ -6146,7 +6227,7 @@
           <w:color w:val="auto"/>
         </w:rPr>
       </w:pPr>
-      <w:bookmarkStart w:id="14" w:name="_Toc101207937"/>
+      <w:bookmarkStart w:id="14" w:name="_Toc104837142"/>
       <w:r>
         <w:rPr>
           <w:color w:val="auto"/>
@@ -6169,7 +6250,7 @@
         </w:rPr>
         <w:t xml:space="preserve"> </w:t>
       </w:r>
-      <w:bookmarkStart w:id="15" w:name="_Toc101207938"/>
+      <w:bookmarkStart w:id="15" w:name="_Toc104837143"/>
       <w:r>
         <w:rPr>
           <w:color w:val="auto"/>
@@ -6301,7 +6382,7 @@
           <w:color w:val="auto"/>
         </w:rPr>
       </w:pPr>
-      <w:bookmarkStart w:id="16" w:name="_Toc101207939"/>
+      <w:bookmarkStart w:id="16" w:name="_Toc104837144"/>
       <w:r>
         <w:rPr>
           <w:color w:val="auto"/>
@@ -6435,7 +6516,7 @@
           <w:color w:val="auto"/>
         </w:rPr>
       </w:pPr>
-      <w:bookmarkStart w:id="17" w:name="_Toc101207940"/>
+      <w:bookmarkStart w:id="17" w:name="_Toc104837145"/>
       <w:r>
         <w:rPr>
           <w:color w:val="auto"/>
@@ -6459,7 +6540,7 @@
           <w:color w:val="auto"/>
         </w:rPr>
       </w:pPr>
-      <w:bookmarkStart w:id="18" w:name="_Toc101207941"/>
+      <w:bookmarkStart w:id="18" w:name="_Toc104837146"/>
       <w:r>
         <w:rPr>
           <w:color w:val="auto"/>
@@ -6504,7 +6585,7 @@
           <w:color w:val="auto"/>
         </w:rPr>
       </w:pPr>
-      <w:bookmarkStart w:id="19" w:name="_Toc101207942"/>
+      <w:bookmarkStart w:id="19" w:name="_Toc104837147"/>
       <w:r>
         <w:rPr>
           <w:color w:val="auto"/>
@@ -6521,7 +6602,7 @@
           <w:color w:val="auto"/>
         </w:rPr>
       </w:pPr>
-      <w:bookmarkStart w:id="20" w:name="_Toc101207943"/>
+      <w:bookmarkStart w:id="20" w:name="_Toc104837148"/>
       <w:r>
         <w:rPr>
           <w:color w:val="auto"/>
@@ -6572,7 +6653,7 @@
           <w:color w:val="auto"/>
         </w:rPr>
       </w:pPr>
-      <w:bookmarkStart w:id="21" w:name="_Toc101207944"/>
+      <w:bookmarkStart w:id="21" w:name="_Toc104837149"/>
       <w:r>
         <w:rPr>
           <w:color w:val="auto"/>
@@ -6626,7 +6707,7 @@
           <w:color w:val="auto"/>
         </w:rPr>
       </w:pPr>
-      <w:bookmarkStart w:id="22" w:name="_Toc101207945"/>
+      <w:bookmarkStart w:id="22" w:name="_Toc104837150"/>
       <w:r>
         <w:rPr>
           <w:color w:val="auto"/>
@@ -6663,7 +6744,7 @@
           <w:color w:val="auto"/>
         </w:rPr>
       </w:pPr>
-      <w:bookmarkStart w:id="23" w:name="_Toc101207946"/>
+      <w:bookmarkStart w:id="23" w:name="_Toc104837151"/>
       <w:r>
         <w:rPr>
           <w:color w:val="auto"/>
@@ -6711,7 +6792,7 @@
           <w:color w:val="auto"/>
         </w:rPr>
       </w:pPr>
-      <w:bookmarkStart w:id="24" w:name="_Toc101207947"/>
+      <w:bookmarkStart w:id="24" w:name="_Toc104837152"/>
       <w:r>
         <w:rPr>
           <w:color w:val="auto"/>
@@ -6997,7 +7078,7 @@
           <w:color w:val="auto"/>
         </w:rPr>
       </w:pPr>
-      <w:bookmarkStart w:id="25" w:name="_Toc101207948"/>
+      <w:bookmarkStart w:id="25" w:name="_Toc104837153"/>
       <w:r>
         <w:rPr>
           <w:color w:val="auto"/>
@@ -7026,7 +7107,7 @@
           <w:color w:val="auto"/>
         </w:rPr>
       </w:pPr>
-      <w:bookmarkStart w:id="26" w:name="_Toc101207949"/>
+      <w:bookmarkStart w:id="26" w:name="_Toc104837154"/>
       <w:r>
         <w:rPr>
           <w:color w:val="auto"/>
@@ -7100,7 +7181,7 @@
           <w:color w:val="auto"/>
         </w:rPr>
       </w:pPr>
-      <w:bookmarkStart w:id="27" w:name="_Toc101207950"/>
+      <w:bookmarkStart w:id="27" w:name="_Toc104837155"/>
       <w:r>
         <w:rPr>
           <w:color w:val="auto"/>
@@ -7157,7 +7238,7 @@
           <w:color w:val="auto"/>
         </w:rPr>
       </w:pPr>
-      <w:bookmarkStart w:id="28" w:name="_Toc101207951"/>
+      <w:bookmarkStart w:id="28" w:name="_Toc104837156"/>
       <w:r>
         <w:rPr>
           <w:color w:val="auto"/>
@@ -7193,7 +7274,7 @@
           <w:color w:val="auto"/>
         </w:rPr>
       </w:pPr>
-      <w:bookmarkStart w:id="29" w:name="_Toc101207952"/>
+      <w:bookmarkStart w:id="29" w:name="_Toc104837157"/>
       <w:r>
         <w:rPr>
           <w:color w:val="auto"/>
@@ -7245,7 +7326,7 @@
           <w:color w:val="auto"/>
         </w:rPr>
       </w:pPr>
-      <w:bookmarkStart w:id="30" w:name="_Toc101207953"/>
+      <w:bookmarkStart w:id="30" w:name="_Toc104837158"/>
       <w:r>
         <w:rPr>
           <w:color w:val="auto"/>
@@ -7349,7 +7430,7 @@
           <w:color w:val="auto"/>
         </w:rPr>
       </w:pPr>
-      <w:bookmarkStart w:id="31" w:name="_Toc101207954"/>
+      <w:bookmarkStart w:id="31" w:name="_Toc104837159"/>
       <w:r>
         <w:rPr>
           <w:color w:val="auto"/>
@@ -7527,7 +7608,7 @@
           <w:color w:val="auto"/>
         </w:rPr>
       </w:pPr>
-      <w:bookmarkStart w:id="32" w:name="_Toc101207955"/>
+      <w:bookmarkStart w:id="32" w:name="_Toc104837160"/>
       <w:r>
         <w:rPr>
           <w:color w:val="auto"/>
@@ -7600,46 +7681,54 @@
           <w:i/>
           <w:iCs/>
         </w:rPr>
+        <w:t>Manage</w:t>
+      </w:r>
+      <w:r>
+        <w:t xml:space="preserve"> Below).</w:t>
+      </w:r>
+    </w:p>
+    <w:p/>
+    <w:p>
+      <w:pPr>
+        <w:pStyle w:val="Heading2"/>
+        <w:rPr>
+          <w:color w:val="auto"/>
+        </w:rPr>
+      </w:pPr>
+      <w:bookmarkStart w:id="33" w:name="_Toc104837161"/>
+      <w:r>
+        <w:rPr>
+          <w:color w:val="auto"/>
+        </w:rPr>
         <w:t>Access</w:t>
       </w:r>
-      <w:r>
-        <w:t xml:space="preserve"> Below).</w:t>
-      </w:r>
-    </w:p>
-    <w:p/>
-    <w:p>
-      <w:pPr>
-        <w:pStyle w:val="Heading2"/>
-        <w:rPr>
-          <w:color w:val="auto"/>
-        </w:rPr>
-      </w:pPr>
-      <w:bookmarkStart w:id="33" w:name="_Toc101207956"/>
-      <w:r>
-        <w:rPr>
-          <w:color w:val="auto"/>
-        </w:rPr>
-        <w:t>Access</w:t>
-      </w:r>
       <w:bookmarkEnd w:id="33"/>
     </w:p>
-    <w:p/>
-    <w:p>
-      <w:pPr>
-        <w:pStyle w:val="Heading2"/>
-        <w:rPr>
-          <w:color w:val="auto"/>
-        </w:rPr>
-      </w:pPr>
-      <w:bookmarkStart w:id="34" w:name="_Toc101207957"/>
-      <w:r>
-        <w:rPr>
-          <w:color w:val="auto"/>
-        </w:rPr>
-        <w:t>Manage</w:t>
-      </w:r>
-      <w:bookmarkEnd w:id="34"/>
-    </w:p>
+    <w:p>
+      <w:r>
+        <w:t>There are multiple forms of access control and methods for implementing them</w:t>
+      </w:r>
+      <w:r>
+        <w:t>, with the most common outlined b</w:t>
+      </w:r>
+      <w:r>
+        <w:t>elow</w:t>
+      </w:r>
+      <w:r>
+        <w:t xml:space="preserve">, however it is important to note that </w:t>
+      </w:r>
+      <w:r>
+        <w:t xml:space="preserve">whilst </w:t>
+      </w:r>
+      <w:r>
+        <w:t>not every organisation will find these access controls suitable, it does provide a point into which an organisation’s needs and wants</w:t>
+      </w:r>
+      <w:r>
+        <w:t xml:space="preserve"> for access control can be developed. </w:t>
+      </w:r>
+    </w:p>
+    <w:p/>
+    <w:p/>
     <w:p>
       <w:pPr>
         <w:rPr>
@@ -7656,36 +7745,18 @@
           <w:i/>
           <w:iCs/>
         </w:rPr>
-        <w:t>Pending further research and insights</w:t>
-      </w:r>
-    </w:p>
-    <w:p/>
-    <w:p>
-      <w:pPr>
-        <w:pStyle w:val="Heading2"/>
-        <w:rPr>
-          <w:color w:val="auto"/>
-        </w:rPr>
-      </w:pPr>
-      <w:bookmarkStart w:id="35" w:name="_Toc101207958"/>
-      <w:r>
-        <w:rPr>
-          <w:color w:val="auto"/>
-        </w:rPr>
         <w:lastRenderedPageBreak/>
-        <w:t>Audit</w:t>
-      </w:r>
-      <w:bookmarkEnd w:id="35"/>
-    </w:p>
-    <w:p>
-      <w:pPr>
+        <w:t>Mandatory Access Control</w:t>
+      </w:r>
+      <w:r>
         <w:rPr>
           <w:b/>
           <w:bCs/>
           <w:i/>
           <w:iCs/>
         </w:rPr>
-      </w:pPr>
+        <w:t xml:space="preserve"> (MAC)</w:t>
+      </w:r>
       <w:r>
         <w:rPr>
           <w:b/>
@@ -7693,28 +7764,688 @@
           <w:i/>
           <w:iCs/>
         </w:rPr>
-        <w:t>Pending further research and insights</w:t>
-      </w:r>
-    </w:p>
-    <w:p/>
-    <w:p/>
-    <w:p>
-      <w:pPr>
-        <w:jc w:val="center"/>
-        <w:rPr>
+        <w:t>:</w:t>
+      </w:r>
+    </w:p>
+    <w:p/>
+    <w:p>
+      <w:r>
+        <w:t xml:space="preserve">A form of access control that not only restricts what each </w:t>
+      </w:r>
+      <w:r>
+        <w:t xml:space="preserve">individual authorised </w:t>
+      </w:r>
+      <w:r>
+        <w:t>user has access to (both physical and network access) but also</w:t>
+      </w:r>
+      <w:r>
+        <w:t xml:space="preserve"> matches those restrictions </w:t>
+      </w:r>
+      <w:r>
+        <w:t xml:space="preserve">to the specific printers or data held within those printers </w:t>
+      </w:r>
+      <w:r>
+        <w:t>(Cloudflare, n.d.).</w:t>
+      </w:r>
+    </w:p>
+    <w:p/>
+    <w:p>
+      <w:r>
+        <w:t xml:space="preserve">An example of this form of access control would be that only a certain individual has access to print, scan, or fax from 1 particular printing device. </w:t>
+      </w:r>
+    </w:p>
+    <w:p/>
+    <w:p>
+      <w:pPr>
+        <w:rPr>
+          <w:b/>
+          <w:bCs/>
           <w:i/>
           <w:iCs/>
         </w:rPr>
       </w:pPr>
       <w:r>
         <w:rPr>
+          <w:b/>
+          <w:bCs/>
           <w:i/>
           <w:iCs/>
         </w:rPr>
+        <w:t xml:space="preserve">Role-based access control (RBAC): </w:t>
+      </w:r>
+    </w:p>
+    <w:p>
+      <w:pPr>
+        <w:rPr>
+          <w:b/>
+          <w:bCs/>
+          <w:i/>
+          <w:iCs/>
+        </w:rPr>
+      </w:pPr>
+    </w:p>
+    <w:p>
+      <w:r>
+        <w:rPr>
+          <w:i/>
+          <w:iCs/>
+        </w:rPr>
+        <w:t>Role-based access control</w:t>
+      </w:r>
+      <w:r>
         <w:t xml:space="preserve"> </w:t>
       </w:r>
-    </w:p>
-    <w:p/>
+      <w:r>
+        <w:t xml:space="preserve">is </w:t>
+      </w:r>
+      <w:r>
+        <w:t>focused on controlling</w:t>
+      </w:r>
+      <w:r>
+        <w:t xml:space="preserve"> what a group of individuals are </w:t>
+      </w:r>
+      <w:r>
+        <w:t>authorised</w:t>
+      </w:r>
+      <w:r>
+        <w:t xml:space="preserve"> to be printing</w:t>
+      </w:r>
+      <w:r>
+        <w:t xml:space="preserve"> (following authentication which should also be checked each session)</w:t>
+      </w:r>
+      <w:r>
+        <w:t xml:space="preserve"> based on their role within the organisation.</w:t>
+      </w:r>
+    </w:p>
+    <w:p/>
+    <w:p>
+      <w:r>
+        <w:t xml:space="preserve">For example, this form of access control would be suitable to only allow staff who need to print invoices in dispatch to have access to printing facilities on a printer based on their authorisation and </w:t>
+      </w:r>
+      <w:r>
+        <w:t xml:space="preserve">prevent access to document retrieval and printing from certain parts of the organisation’s database. </w:t>
+      </w:r>
+    </w:p>
+    <w:p/>
+    <w:p>
+      <w:pPr>
+        <w:rPr>
+          <w:b/>
+          <w:bCs/>
+          <w:i/>
+          <w:iCs/>
+        </w:rPr>
+      </w:pPr>
+      <w:r>
+        <w:rPr>
+          <w:b/>
+          <w:bCs/>
+          <w:i/>
+          <w:iCs/>
+        </w:rPr>
+        <w:t>Discretionary Access Control (DAC):</w:t>
+      </w:r>
+    </w:p>
+    <w:p>
+      <w:pPr>
+        <w:rPr>
+          <w:b/>
+          <w:bCs/>
+          <w:i/>
+          <w:iCs/>
+        </w:rPr>
+      </w:pPr>
+    </w:p>
+    <w:p>
+      <w:r>
+        <w:t xml:space="preserve">A system administrator can delegate permission </w:t>
+      </w:r>
+      <w:r>
+        <w:t>for</w:t>
+      </w:r>
+      <w:r>
+        <w:t xml:space="preserve"> </w:t>
+      </w:r>
+      <w:r>
+        <w:t xml:space="preserve">authorised users to </w:t>
+      </w:r>
+      <w:r>
+        <w:t xml:space="preserve">access </w:t>
+      </w:r>
+      <w:r>
+        <w:t xml:space="preserve">particular </w:t>
+      </w:r>
+      <w:r>
+        <w:rPr>
+          <w:i/>
+          <w:iCs/>
+        </w:rPr>
+        <w:t>parts</w:t>
+      </w:r>
+      <w:r>
+        <w:t xml:space="preserve"> or objects on </w:t>
+      </w:r>
+      <w:r>
+        <w:t xml:space="preserve">an organisations printer network </w:t>
+      </w:r>
+      <w:r>
+        <w:t>and in turn that particular user can grant those identical permissions</w:t>
+      </w:r>
+      <w:r>
+        <w:t xml:space="preserve"> to other users. </w:t>
+      </w:r>
+    </w:p>
+    <w:p>
+      <w:pPr>
+        <w:rPr>
+          <w:b/>
+          <w:bCs/>
+          <w:i/>
+          <w:iCs/>
+        </w:rPr>
+      </w:pPr>
+    </w:p>
+    <w:p>
+      <w:pPr>
+        <w:rPr>
+          <w:i/>
+          <w:iCs/>
+        </w:rPr>
+      </w:pPr>
+      <w:r>
+        <w:rPr>
+          <w:i/>
+          <w:iCs/>
+        </w:rPr>
+        <w:t xml:space="preserve">Warning: This approach to access control can increase the risk of cyberattack and other vulnerabilities as if the </w:t>
+      </w:r>
+      <w:r>
+        <w:rPr>
+          <w:i/>
+          <w:iCs/>
+        </w:rPr>
+        <w:t xml:space="preserve">authorised </w:t>
+      </w:r>
+      <w:r>
+        <w:rPr>
+          <w:i/>
+          <w:iCs/>
+        </w:rPr>
+        <w:t>user’s</w:t>
+      </w:r>
+      <w:r>
+        <w:rPr>
+          <w:i/>
+          <w:iCs/>
+        </w:rPr>
+        <w:t xml:space="preserve"> account</w:t>
+      </w:r>
+      <w:r>
+        <w:rPr>
+          <w:i/>
+          <w:iCs/>
+        </w:rPr>
+        <w:t>/s</w:t>
+      </w:r>
+      <w:r>
+        <w:rPr>
+          <w:i/>
+          <w:iCs/>
+        </w:rPr>
+        <w:t xml:space="preserve"> were ever compromised, this would allow an attacker to delegate permissions to </w:t>
+      </w:r>
+      <w:r>
+        <w:rPr>
+          <w:i/>
+          <w:iCs/>
+        </w:rPr>
+        <w:t xml:space="preserve">newly created </w:t>
+      </w:r>
+      <w:r>
+        <w:rPr>
+          <w:i/>
+          <w:iCs/>
+        </w:rPr>
+        <w:t xml:space="preserve">malicious accounts they have added to the printer and other connected networks. </w:t>
+      </w:r>
+    </w:p>
+    <w:p>
+      <w:pPr>
+        <w:pStyle w:val="Heading2"/>
+        <w:rPr>
+          <w:color w:val="auto"/>
+        </w:rPr>
+      </w:pPr>
+      <w:bookmarkStart w:id="34" w:name="_Toc104837162"/>
+      <w:r>
+        <w:rPr>
+          <w:color w:val="auto"/>
+        </w:rPr>
+        <w:t>Manage</w:t>
+      </w:r>
+      <w:bookmarkEnd w:id="34"/>
+    </w:p>
+    <w:p>
+      <w:r>
+        <w:t>Regardless of the access control method used</w:t>
+      </w:r>
+      <w:r>
+        <w:t xml:space="preserve">, </w:t>
+      </w:r>
+      <w:r>
+        <w:t>management of the printers and their associated networks require constant revision and updating as the organisations grows and /or changes with it’s needs and wants to adjust.</w:t>
+      </w:r>
+      <w:r>
+        <w:t xml:space="preserve"> </w:t>
+      </w:r>
+    </w:p>
+    <w:p/>
+    <w:p>
+      <w:r>
+        <w:t>Critically, when managing your printer devices,</w:t>
+      </w:r>
+      <w:r>
+        <w:t xml:space="preserve"> it is important t</w:t>
+      </w:r>
+      <w:r>
+        <w:t>o</w:t>
+      </w:r>
+      <w:r>
+        <w:t xml:space="preserve"> develop policies surrounding </w:t>
+      </w:r>
+      <w:r>
+        <w:t xml:space="preserve">two key areas of cybersecurity access management, being </w:t>
+      </w:r>
+      <w:r>
+        <w:rPr>
+          <w:i/>
+          <w:iCs/>
+        </w:rPr>
+        <w:t>zero-trust security</w:t>
+      </w:r>
+      <w:r>
+        <w:rPr>
+          <w:i/>
+          <w:iCs/>
+        </w:rPr>
+        <w:t xml:space="preserve"> </w:t>
+      </w:r>
+      <w:r>
+        <w:t xml:space="preserve">and </w:t>
+      </w:r>
+      <w:r>
+        <w:rPr>
+          <w:i/>
+          <w:iCs/>
+        </w:rPr>
+        <w:t>principle of least privilege</w:t>
+      </w:r>
+      <w:r>
+        <w:t>.</w:t>
+      </w:r>
+    </w:p>
+    <w:p/>
+    <w:p>
+      <w:pPr>
+        <w:rPr>
+          <w:b/>
+          <w:bCs/>
+          <w:i/>
+          <w:iCs/>
+        </w:rPr>
+      </w:pPr>
+      <w:r>
+        <w:rPr>
+          <w:b/>
+          <w:bCs/>
+          <w:i/>
+          <w:iCs/>
+        </w:rPr>
+        <w:t xml:space="preserve">Please note: This approach to access control policy may not be suitable for a small to medium size enterprise as it takes an organisation-wide </w:t>
+      </w:r>
+      <w:r>
+        <w:rPr>
+          <w:b/>
+          <w:bCs/>
+          <w:i/>
+          <w:iCs/>
+        </w:rPr>
+        <w:t xml:space="preserve">approach to meeting the goals of these access control management policies including both staff and equipment. </w:t>
+      </w:r>
+    </w:p>
+    <w:p/>
+    <w:p>
+      <w:pPr>
+        <w:rPr>
+          <w:b/>
+          <w:bCs/>
+          <w:i/>
+          <w:iCs/>
+          <w:u w:val="single"/>
+        </w:rPr>
+      </w:pPr>
+      <w:r>
+        <w:rPr>
+          <w:b/>
+          <w:bCs/>
+          <w:i/>
+          <w:iCs/>
+          <w:u w:val="single"/>
+        </w:rPr>
+        <w:t>Zero-</w:t>
+      </w:r>
+      <w:r>
+        <w:rPr>
+          <w:b/>
+          <w:bCs/>
+          <w:i/>
+          <w:iCs/>
+          <w:u w:val="single"/>
+        </w:rPr>
+        <w:t>T</w:t>
+      </w:r>
+      <w:r>
+        <w:rPr>
+          <w:b/>
+          <w:bCs/>
+          <w:i/>
+          <w:iCs/>
+          <w:u w:val="single"/>
+        </w:rPr>
+        <w:t xml:space="preserve">rust </w:t>
+      </w:r>
+      <w:r>
+        <w:rPr>
+          <w:b/>
+          <w:bCs/>
+          <w:i/>
+          <w:iCs/>
+          <w:u w:val="single"/>
+        </w:rPr>
+        <w:t>S</w:t>
+      </w:r>
+      <w:r>
+        <w:rPr>
+          <w:b/>
+          <w:bCs/>
+          <w:i/>
+          <w:iCs/>
+          <w:u w:val="single"/>
+        </w:rPr>
+        <w:t>ecurity:</w:t>
+      </w:r>
+    </w:p>
+    <w:p/>
+    <w:p>
+      <w:r>
+        <w:t xml:space="preserve">Essentially, as the name implies, </w:t>
+      </w:r>
+      <w:r>
+        <w:rPr>
+          <w:i/>
+          <w:iCs/>
+        </w:rPr>
+        <w:t>zero-trust security</w:t>
+      </w:r>
+      <w:r>
+        <w:t xml:space="preserve"> </w:t>
+      </w:r>
+      <w:r>
+        <w:t xml:space="preserve">establishes a policy that no individual, </w:t>
+      </w:r>
+      <w:r>
+        <w:t>file,</w:t>
+      </w:r>
+      <w:r>
+        <w:t xml:space="preserve"> or print</w:t>
+      </w:r>
+      <w:r>
+        <w:t>ing device</w:t>
+      </w:r>
+      <w:r>
+        <w:t xml:space="preserve"> should be trusted </w:t>
+      </w:r>
+      <w:r>
+        <w:t>completely</w:t>
+      </w:r>
+      <w:r>
+        <w:t xml:space="preserve"> on any given network and </w:t>
+      </w:r>
+      <w:r>
+        <w:t>even when a level of trust is established, risk assessments are conducted continuously to accommodate for changes (</w:t>
+      </w:r>
+      <w:r>
+        <w:t>Nguyen-</w:t>
+      </w:r>
+      <w:proofErr w:type="spellStart"/>
+      <w:r>
+        <w:t>Duy</w:t>
+      </w:r>
+      <w:proofErr w:type="spellEnd"/>
+      <w:r>
+        <w:t xml:space="preserve">, 2022). </w:t>
+      </w:r>
+    </w:p>
+    <w:p>
+      <w:pPr>
+        <w:rPr>
+          <w:b/>
+          <w:bCs/>
+          <w:i/>
+          <w:iCs/>
+          <w:u w:val="single"/>
+        </w:rPr>
+      </w:pPr>
+      <w:r>
+        <w:rPr>
+          <w:b/>
+          <w:bCs/>
+          <w:i/>
+          <w:iCs/>
+          <w:u w:val="single"/>
+        </w:rPr>
+        <w:lastRenderedPageBreak/>
+        <w:t xml:space="preserve">Principle of </w:t>
+      </w:r>
+      <w:r>
+        <w:rPr>
+          <w:b/>
+          <w:bCs/>
+          <w:i/>
+          <w:iCs/>
+          <w:u w:val="single"/>
+        </w:rPr>
+        <w:t>L</w:t>
+      </w:r>
+      <w:r>
+        <w:rPr>
+          <w:b/>
+          <w:bCs/>
+          <w:i/>
+          <w:iCs/>
+          <w:u w:val="single"/>
+        </w:rPr>
+        <w:t xml:space="preserve">east </w:t>
+      </w:r>
+      <w:r>
+        <w:rPr>
+          <w:b/>
+          <w:bCs/>
+          <w:i/>
+          <w:iCs/>
+          <w:u w:val="single"/>
+        </w:rPr>
+        <w:t>P</w:t>
+      </w:r>
+      <w:r>
+        <w:rPr>
+          <w:b/>
+          <w:bCs/>
+          <w:i/>
+          <w:iCs/>
+          <w:u w:val="single"/>
+        </w:rPr>
+        <w:t>rivilege:</w:t>
+      </w:r>
+    </w:p>
+    <w:p>
+      <w:pPr>
+        <w:rPr>
+          <w:b/>
+          <w:bCs/>
+          <w:i/>
+          <w:iCs/>
+        </w:rPr>
+      </w:pPr>
+    </w:p>
+    <w:p>
+      <w:r>
+        <w:t xml:space="preserve">A key component of the </w:t>
+      </w:r>
+      <w:r>
+        <w:rPr>
+          <w:i/>
+          <w:iCs/>
+        </w:rPr>
+        <w:t>zero-trust security</w:t>
+      </w:r>
+      <w:r>
+        <w:t xml:space="preserve"> model</w:t>
+      </w:r>
+      <w:r>
+        <w:t xml:space="preserve">, the </w:t>
+      </w:r>
+      <w:r>
+        <w:rPr>
+          <w:i/>
+          <w:iCs/>
+        </w:rPr>
+        <w:t xml:space="preserve">principle of least privilege </w:t>
+      </w:r>
+      <w:r>
+        <w:t xml:space="preserve">forbids complete access to the entire printer network </w:t>
+      </w:r>
+      <w:r>
+        <w:t>and allows for only the absolute bare minimum allocation of resources are allowed to be accessed by those authenticated users as part of their pre-determined authorisation privileges. Furthermore, the number of requests to and the time allocated to access any such printer or resource should be strictly time limited (CISA, 2013).</w:t>
+      </w:r>
+    </w:p>
+    <w:p/>
+    <w:p>
+      <w:r>
+        <w:t>By providing members of an organisation with the bare minimum permission to access the printers and associated network</w:t>
+      </w:r>
+      <w:r>
+        <w:t>, the risk of a malicious cybersecurity incident by outside actors or even an accidental incident occurring</w:t>
+      </w:r>
+      <w:r>
+        <w:t xml:space="preserve"> within the organisation are reduced </w:t>
+      </w:r>
+      <w:r>
+        <w:t>(Australian Cyber Security Centre, 2020).</w:t>
+      </w:r>
+    </w:p>
+    <w:p/>
+    <w:p>
+      <w:pPr>
+        <w:pStyle w:val="Heading2"/>
+        <w:rPr>
+          <w:color w:val="auto"/>
+        </w:rPr>
+      </w:pPr>
+      <w:bookmarkStart w:id="35" w:name="_Toc104837163"/>
+      <w:r>
+        <w:rPr>
+          <w:color w:val="auto"/>
+        </w:rPr>
+        <w:t>Audit</w:t>
+      </w:r>
+      <w:bookmarkEnd w:id="35"/>
+    </w:p>
+    <w:p/>
+    <w:p>
+      <w:r>
+        <w:t>It is important to implement and audit some form of monitoring system for the printer network within an organisation so as to accommodate the following critical points and reduce the risk of malicious activity across the network (Giese, 2022):</w:t>
+      </w:r>
+    </w:p>
+    <w:p/>
+    <w:p>
+      <w:pPr>
+        <w:pStyle w:val="ListParagraph"/>
+        <w:numPr>
+          <w:ilvl w:val="0"/>
+          <w:numId w:val="29"/>
+        </w:numPr>
+      </w:pPr>
+      <w:r>
+        <w:t>What has been accessed?</w:t>
+      </w:r>
+    </w:p>
+    <w:p>
+      <w:pPr>
+        <w:pStyle w:val="ListParagraph"/>
+        <w:numPr>
+          <w:ilvl w:val="0"/>
+          <w:numId w:val="29"/>
+        </w:numPr>
+      </w:pPr>
+      <w:r>
+        <w:t>When was it accessed?</w:t>
+      </w:r>
+    </w:p>
+    <w:p>
+      <w:pPr>
+        <w:pStyle w:val="ListParagraph"/>
+        <w:numPr>
+          <w:ilvl w:val="0"/>
+          <w:numId w:val="29"/>
+        </w:numPr>
+      </w:pPr>
+      <w:r>
+        <w:t>Whom accessed it?</w:t>
+      </w:r>
+    </w:p>
+    <w:p>
+      <w:pPr>
+        <w:pStyle w:val="ListParagraph"/>
+        <w:numPr>
+          <w:ilvl w:val="0"/>
+          <w:numId w:val="29"/>
+        </w:numPr>
+      </w:pPr>
+      <w:r>
+        <w:t>Was anything else accessed in the same incident or shortly before/after?</w:t>
+      </w:r>
+    </w:p>
+    <w:p>
+      <w:pPr>
+        <w:jc w:val="center"/>
+        <w:rPr>
+          <w:i/>
+          <w:iCs/>
+        </w:rPr>
+      </w:pPr>
+      <w:r>
+        <w:rPr>
+          <w:i/>
+          <w:iCs/>
+        </w:rPr>
+        <w:t xml:space="preserve"> </w:t>
+      </w:r>
+    </w:p>
+    <w:p>
+      <w:r>
+        <w:t xml:space="preserve">Auditing is not just important for identifying cybersecurity vulnerabilities or potential attacks that have occurred or are even underway, but also allows for </w:t>
+      </w:r>
+      <w:r>
+        <w:t>greater levels of compliance</w:t>
+      </w:r>
+      <w:r>
+        <w:t xml:space="preserve"> when dealing with internal and external departments that the affected organisation may have to report to and is best achieved by compiling all compliance policies surrounding printing devices and networks in general to a centralised policy document (Goldstein</w:t>
+      </w:r>
+      <w:r>
+        <w:t xml:space="preserve">, N.d.). </w:t>
+      </w:r>
+    </w:p>
     <w:p/>
     <w:p/>
     <w:p/>
@@ -7748,11 +8479,12 @@
           <w:color w:val="auto"/>
         </w:rPr>
       </w:pPr>
-      <w:bookmarkStart w:id="36" w:name="_Toc101207959"/>
+      <w:bookmarkStart w:id="36" w:name="_Toc104837164"/>
       <w:r>
         <w:rPr>
           <w:color w:val="auto"/>
         </w:rPr>
+        <w:lastRenderedPageBreak/>
         <w:t>List of reference</w:t>
       </w:r>
       <w:r>
@@ -7775,56 +8507,7 @@
           <w:rFonts w:cstheme="minorHAnsi"/>
           <w:shd w:val="clear" w:color="auto" w:fill="FFFFFF"/>
         </w:rPr>
-        <w:t>Australian Cyber Security Centre (ACSC). (202</w:t>
-      </w:r>
-      <w:r>
-        <w:rPr>
-          <w:rFonts w:cstheme="minorHAnsi"/>
-          <w:shd w:val="clear" w:color="auto" w:fill="FFFFFF"/>
-        </w:rPr>
-        <w:t>0</w:t>
-      </w:r>
-      <w:r>
-        <w:rPr>
-          <w:rFonts w:cstheme="minorHAnsi"/>
-          <w:shd w:val="clear" w:color="auto" w:fill="FFFFFF"/>
-        </w:rPr>
-        <w:t xml:space="preserve">, </w:t>
-      </w:r>
-      <w:r>
-        <w:rPr>
-          <w:rFonts w:cstheme="minorHAnsi"/>
-          <w:shd w:val="clear" w:color="auto" w:fill="FFFFFF"/>
-        </w:rPr>
-        <w:t>June</w:t>
-      </w:r>
-      <w:r>
-        <w:rPr>
-          <w:rFonts w:cstheme="minorHAnsi"/>
-          <w:shd w:val="clear" w:color="auto" w:fill="FFFFFF"/>
-        </w:rPr>
-        <w:t xml:space="preserve"> </w:t>
-      </w:r>
-      <w:r>
-        <w:rPr>
-          <w:rFonts w:cstheme="minorHAnsi"/>
-          <w:shd w:val="clear" w:color="auto" w:fill="FFFFFF"/>
-        </w:rPr>
-        <w:t>23</w:t>
-      </w:r>
-      <w:r>
-        <w:rPr>
-          <w:rFonts w:cstheme="minorHAnsi"/>
-          <w:shd w:val="clear" w:color="auto" w:fill="FFFFFF"/>
-        </w:rPr>
-        <w:t>).</w:t>
-      </w:r>
-      <w:r>
-        <w:rPr>
-          <w:rFonts w:cstheme="minorHAnsi"/>
-          <w:shd w:val="clear" w:color="auto" w:fill="FFFFFF"/>
-        </w:rPr>
-        <w:t xml:space="preserve"> </w:t>
+        <w:t xml:space="preserve">Australian Cyber Security Centre (ACSC). (2020, June 23). </w:t>
       </w:r>
       <w:r>
         <w:rPr>
@@ -8104,50 +8787,12 @@
           <w:shd w:val="clear" w:color="auto" w:fill="FFFFFF"/>
         </w:rPr>
       </w:pPr>
-    </w:p>
-    <w:p>
-      <w:pPr>
+      <w:r>
         <w:rPr>
           <w:rFonts w:cstheme="minorHAnsi"/>
           <w:shd w:val="clear" w:color="auto" w:fill="FFFFFF"/>
         </w:rPr>
-      </w:pPr>
-    </w:p>
-    <w:p>
-      <w:pPr>
-        <w:rPr>
-          <w:rFonts w:cstheme="minorHAnsi"/>
-          <w:shd w:val="clear" w:color="auto" w:fill="FFFFFF"/>
-        </w:rPr>
-      </w:pPr>
-      <w:r>
-        <w:rPr>
-          <w:rFonts w:cstheme="minorHAnsi"/>
-          <w:shd w:val="clear" w:color="auto" w:fill="FFFFFF"/>
-        </w:rPr>
-        <w:lastRenderedPageBreak/>
-        <w:t xml:space="preserve">Durbin, S. (2014, </w:t>
-      </w:r>
-      <w:r>
-        <w:rPr>
-          <w:rFonts w:cstheme="minorHAnsi"/>
-          <w:shd w:val="clear" w:color="auto" w:fill="FFFFFF"/>
-        </w:rPr>
-        <w:t>May 30</w:t>
-      </w:r>
-      <w:r>
-        <w:rPr>
-          <w:rFonts w:cstheme="minorHAnsi"/>
-          <w:shd w:val="clear" w:color="auto" w:fill="FFFFFF"/>
-        </w:rPr>
-        <w:t xml:space="preserve">). </w:t>
-      </w:r>
-      <w:r>
-        <w:rPr>
-          <w:rFonts w:cstheme="minorHAnsi"/>
-          <w:shd w:val="clear" w:color="auto" w:fill="FFFFFF"/>
-        </w:rPr>
-        <w:t xml:space="preserve">Cybersecurity: The increasing threat to brand reputation. </w:t>
+        <w:t xml:space="preserve">Cybersecurity &amp; Infrastructure Security Agency (CISA). (2013, May 10). </w:t>
       </w:r>
       <w:r>
         <w:rPr>
@@ -8156,6 +8801,91 @@
           <w:iCs/>
           <w:shd w:val="clear" w:color="auto" w:fill="FFFFFF"/>
         </w:rPr>
+        <w:t>Least Privilege</w:t>
+      </w:r>
+      <w:r>
+        <w:rPr>
+          <w:rFonts w:cstheme="minorHAnsi"/>
+          <w:shd w:val="clear" w:color="auto" w:fill="FFFFFF"/>
+        </w:rPr>
+        <w:t xml:space="preserve">. </w:t>
+      </w:r>
+      <w:hyperlink r:id="rId19" w:history="1">
+        <w:r>
+          <w:rPr>
+            <w:rStyle w:val="Hyperlink"/>
+            <w:rFonts w:cstheme="minorHAnsi"/>
+            <w:shd w:val="clear" w:color="auto" w:fill="FFFFFF"/>
+          </w:rPr>
+          <w:t>https://www.cisa.gov/uscert/bsi/articles/knowledge/principles/least-privilege</w:t>
+        </w:r>
+      </w:hyperlink>
+      <w:r>
+        <w:rPr>
+          <w:rFonts w:cstheme="minorHAnsi"/>
+          <w:shd w:val="clear" w:color="auto" w:fill="FFFFFF"/>
+        </w:rPr>
+        <w:t>.</w:t>
+      </w:r>
+    </w:p>
+    <w:p>
+      <w:pPr>
+        <w:rPr>
+          <w:rFonts w:cstheme="minorHAnsi"/>
+          <w:shd w:val="clear" w:color="auto" w:fill="FFFFFF"/>
+        </w:rPr>
+      </w:pPr>
+    </w:p>
+    <w:p>
+      <w:pPr>
+        <w:rPr>
+          <w:rFonts w:cstheme="minorHAnsi"/>
+          <w:shd w:val="clear" w:color="auto" w:fill="FFFFFF"/>
+        </w:rPr>
+      </w:pPr>
+    </w:p>
+    <w:p>
+      <w:pPr>
+        <w:rPr>
+          <w:rFonts w:cstheme="minorHAnsi"/>
+          <w:shd w:val="clear" w:color="auto" w:fill="FFFFFF"/>
+        </w:rPr>
+      </w:pPr>
+      <w:r>
+        <w:rPr>
+          <w:rFonts w:cstheme="minorHAnsi"/>
+          <w:shd w:val="clear" w:color="auto" w:fill="FFFFFF"/>
+        </w:rPr>
+        <w:t xml:space="preserve">Durbin, S. (2014, </w:t>
+      </w:r>
+      <w:r>
+        <w:rPr>
+          <w:rFonts w:cstheme="minorHAnsi"/>
+          <w:shd w:val="clear" w:color="auto" w:fill="FFFFFF"/>
+        </w:rPr>
+        <w:t>May 30</w:t>
+      </w:r>
+      <w:r>
+        <w:rPr>
+          <w:rFonts w:cstheme="minorHAnsi"/>
+          <w:shd w:val="clear" w:color="auto" w:fill="FFFFFF"/>
+        </w:rPr>
+        <w:t xml:space="preserve">). </w:t>
+      </w:r>
+      <w:r>
+        <w:rPr>
+          <w:rFonts w:cstheme="minorHAnsi"/>
+          <w:shd w:val="clear" w:color="auto" w:fill="FFFFFF"/>
+        </w:rPr>
+        <w:t xml:space="preserve">Cybersecurity: The increasing threat to brand reputation. </w:t>
+      </w:r>
+      <w:r>
+        <w:rPr>
+          <w:rFonts w:cstheme="minorHAnsi"/>
+          <w:i/>
+          <w:iCs/>
+          <w:shd w:val="clear" w:color="auto" w:fill="FFFFFF"/>
+        </w:rPr>
         <w:t>Security Info Watch.</w:t>
       </w:r>
       <w:r>
@@ -8165,7 +8895,7 @@
         </w:rPr>
         <w:t xml:space="preserve"> </w:t>
       </w:r>
-      <w:hyperlink r:id="rId19" w:history="1">
+      <w:hyperlink r:id="rId20" w:history="1">
         <w:r>
           <w:rPr>
             <w:rStyle w:val="Hyperlink"/>
@@ -8218,14 +8948,7 @@
           <w:rFonts w:cstheme="minorHAnsi"/>
           <w:shd w:val="clear" w:color="auto" w:fill="FFFFFF"/>
         </w:rPr>
-        <w:t>Hu</w:t>
-      </w:r>
-      <w:r>
-        <w:rPr>
-          <w:rFonts w:cstheme="minorHAnsi"/>
-          <w:shd w:val="clear" w:color="auto" w:fill="FFFFFF"/>
-        </w:rPr>
-        <w:t xml:space="preserve">, V., Ferraiolo, D, &amp; Kuhn, D. (2006). </w:t>
+        <w:t xml:space="preserve">Giese, S. (2022, March 18). How to audit access controls across environments. </w:t>
       </w:r>
       <w:r>
         <w:rPr>
@@ -8234,6 +8957,143 @@
           <w:iCs/>
           <w:shd w:val="clear" w:color="auto" w:fill="FFFFFF"/>
         </w:rPr>
+        <w:t>ITP.net</w:t>
+      </w:r>
+      <w:r>
+        <w:rPr>
+          <w:rFonts w:cstheme="minorHAnsi"/>
+          <w:shd w:val="clear" w:color="auto" w:fill="FFFFFF"/>
+        </w:rPr>
+        <w:t xml:space="preserve">. </w:t>
+      </w:r>
+      <w:hyperlink r:id="rId21" w:history="1">
+        <w:r>
+          <w:rPr>
+            <w:rStyle w:val="Hyperlink"/>
+            <w:rFonts w:cstheme="minorHAnsi"/>
+            <w:shd w:val="clear" w:color="auto" w:fill="FFFFFF"/>
+          </w:rPr>
+          <w:t>https://www.itp.net/security/how-to-audit-access-controls-across-environments</w:t>
+        </w:r>
+      </w:hyperlink>
+      <w:r>
+        <w:rPr>
+          <w:rFonts w:cstheme="minorHAnsi"/>
+          <w:shd w:val="clear" w:color="auto" w:fill="FFFFFF"/>
+        </w:rPr>
+        <w:t>.</w:t>
+      </w:r>
+    </w:p>
+    <w:p>
+      <w:pPr>
+        <w:rPr>
+          <w:rFonts w:cstheme="minorHAnsi"/>
+          <w:shd w:val="clear" w:color="auto" w:fill="FFFFFF"/>
+        </w:rPr>
+      </w:pPr>
+    </w:p>
+    <w:p>
+      <w:pPr>
+        <w:rPr>
+          <w:rFonts w:cstheme="minorHAnsi"/>
+          <w:shd w:val="clear" w:color="auto" w:fill="FFFFFF"/>
+        </w:rPr>
+      </w:pPr>
+    </w:p>
+    <w:p>
+      <w:pPr>
+        <w:rPr>
+          <w:rFonts w:cstheme="minorHAnsi"/>
+          <w:shd w:val="clear" w:color="auto" w:fill="FFFFFF"/>
+        </w:rPr>
+      </w:pPr>
+      <w:r>
+        <w:rPr>
+          <w:rFonts w:cstheme="minorHAnsi"/>
+          <w:shd w:val="clear" w:color="auto" w:fill="FFFFFF"/>
+        </w:rPr>
+        <w:t xml:space="preserve">Goldstein, P. (n.d.). What is a Cybersecurity Audit and Why is it Important? </w:t>
+      </w:r>
+      <w:proofErr w:type="spellStart"/>
+      <w:r>
+        <w:rPr>
+          <w:rFonts w:cstheme="minorHAnsi"/>
+          <w:i/>
+          <w:iCs/>
+          <w:shd w:val="clear" w:color="auto" w:fill="FFFFFF"/>
+        </w:rPr>
+        <w:t>FedTech</w:t>
+      </w:r>
+      <w:proofErr w:type="spellEnd"/>
+      <w:r>
+        <w:rPr>
+          <w:rFonts w:cstheme="minorHAnsi"/>
+          <w:shd w:val="clear" w:color="auto" w:fill="FFFFFF"/>
+        </w:rPr>
+        <w:t xml:space="preserve">. </w:t>
+      </w:r>
+      <w:hyperlink r:id="rId22" w:history="1">
+        <w:r>
+          <w:rPr>
+            <w:rStyle w:val="Hyperlink"/>
+            <w:rFonts w:cstheme="minorHAnsi"/>
+            <w:shd w:val="clear" w:color="auto" w:fill="FFFFFF"/>
+          </w:rPr>
+          <w:t>https://fedtechmagazine.com/article/2021/06/what-cybersecurity-audit-and-why-it-important-perfcon</w:t>
+        </w:r>
+      </w:hyperlink>
+      <w:r>
+        <w:rPr>
+          <w:rFonts w:cstheme="minorHAnsi"/>
+          <w:shd w:val="clear" w:color="auto" w:fill="FFFFFF"/>
+        </w:rPr>
+        <w:t>.</w:t>
+      </w:r>
+    </w:p>
+    <w:p>
+      <w:pPr>
+        <w:rPr>
+          <w:rFonts w:cstheme="minorHAnsi"/>
+          <w:shd w:val="clear" w:color="auto" w:fill="FFFFFF"/>
+        </w:rPr>
+      </w:pPr>
+    </w:p>
+    <w:p>
+      <w:pPr>
+        <w:rPr>
+          <w:rFonts w:cstheme="minorHAnsi"/>
+          <w:shd w:val="clear" w:color="auto" w:fill="FFFFFF"/>
+        </w:rPr>
+      </w:pPr>
+    </w:p>
+    <w:p>
+      <w:pPr>
+        <w:rPr>
+          <w:rFonts w:cstheme="minorHAnsi"/>
+          <w:shd w:val="clear" w:color="auto" w:fill="FFFFFF"/>
+        </w:rPr>
+      </w:pPr>
+      <w:r>
+        <w:rPr>
+          <w:rFonts w:cstheme="minorHAnsi"/>
+          <w:shd w:val="clear" w:color="auto" w:fill="FFFFFF"/>
+        </w:rPr>
+        <w:t>Hu</w:t>
+      </w:r>
+      <w:r>
+        <w:rPr>
+          <w:rFonts w:cstheme="minorHAnsi"/>
+          <w:shd w:val="clear" w:color="auto" w:fill="FFFFFF"/>
+        </w:rPr>
+        <w:t xml:space="preserve">, V., Ferraiolo, D, &amp; Kuhn, D. (2006). </w:t>
+      </w:r>
+      <w:r>
+        <w:rPr>
+          <w:rFonts w:cstheme="minorHAnsi"/>
+          <w:i/>
+          <w:iCs/>
+          <w:shd w:val="clear" w:color="auto" w:fill="FFFFFF"/>
+        </w:rPr>
         <w:t>Assessment of Access Controls</w:t>
       </w:r>
       <w:r>
@@ -8243,7 +9103,7 @@
         </w:rPr>
         <w:t xml:space="preserve">. National Institute of Standards and Technology. </w:t>
       </w:r>
-      <w:hyperlink r:id="rId20" w:history="1">
+      <w:hyperlink r:id="rId23" w:history="1">
         <w:r>
           <w:rPr>
             <w:rStyle w:val="Hyperlink"/>
@@ -8331,7 +9191,7 @@
         </w:rPr>
         <w:t xml:space="preserve">Institute. </w:t>
       </w:r>
-      <w:hyperlink r:id="rId21" w:history="1">
+      <w:hyperlink r:id="rId24" w:history="1">
         <w:r>
           <w:rPr>
             <w:rStyle w:val="Hyperlink"/>
@@ -8376,6 +9236,7 @@
           <w:rFonts w:cstheme="minorHAnsi"/>
           <w:shd w:val="clear" w:color="auto" w:fill="FFFFFF"/>
         </w:rPr>
+        <w:lastRenderedPageBreak/>
         <w:t xml:space="preserve">Identity Management Institute. (n.d.). Access Control Types and Models. </w:t>
       </w:r>
       <w:r>
@@ -8394,7 +9255,7 @@
         </w:rPr>
         <w:t xml:space="preserve">. </w:t>
       </w:r>
-      <w:hyperlink r:id="rId22" w:history="1">
+      <w:hyperlink r:id="rId25" w:history="1">
         <w:r>
           <w:rPr>
             <w:rStyle w:val="Hyperlink"/>
@@ -8458,7 +9319,7 @@
         </w:rPr>
         <w:t xml:space="preserve">. </w:t>
       </w:r>
-      <w:hyperlink r:id="rId23" w:anchor="bkmk_whileyouwork_win" w:history="1">
+      <w:hyperlink r:id="rId26" w:anchor="bkmk_whileyouwork_win" w:history="1">
         <w:r>
           <w:rPr>
             <w:rStyle w:val="Hyperlink"/>
@@ -8522,7 +9383,7 @@
         </w:rPr>
         <w:t xml:space="preserve">. </w:t>
       </w:r>
-      <w:hyperlink r:id="rId24" w:history="1">
+      <w:hyperlink r:id="rId27" w:history="1">
         <w:r>
           <w:rPr>
             <w:rStyle w:val="Hyperlink"/>
@@ -8567,21 +9428,23 @@
           <w:rFonts w:cstheme="minorHAnsi"/>
           <w:shd w:val="clear" w:color="auto" w:fill="FFFFFF"/>
         </w:rPr>
-        <w:t xml:space="preserve">Project Service and </w:t>
-      </w:r>
+        <w:t>Nguyen-</w:t>
+      </w:r>
+      <w:proofErr w:type="spellStart"/>
       <w:r>
         <w:rPr>
           <w:rFonts w:cstheme="minorHAnsi"/>
           <w:shd w:val="clear" w:color="auto" w:fill="FFFFFF"/>
         </w:rPr>
-        <w:t>P</w:t>
-      </w:r>
+        <w:t>Duy</w:t>
+      </w:r>
+      <w:proofErr w:type="spellEnd"/>
       <w:r>
         <w:rPr>
           <w:rFonts w:cstheme="minorHAnsi"/>
           <w:shd w:val="clear" w:color="auto" w:fill="FFFFFF"/>
         </w:rPr>
-        <w:t xml:space="preserve">rocurement Canada. (2021). </w:t>
+        <w:t xml:space="preserve">, J. (2022, January 28). Least Privilege Access and Zero Trust. </w:t>
       </w:r>
       <w:r>
         <w:rPr>
@@ -8590,6 +9453,84 @@
           <w:iCs/>
           <w:shd w:val="clear" w:color="auto" w:fill="FFFFFF"/>
         </w:rPr>
+        <w:t>Fortinet</w:t>
+      </w:r>
+      <w:r>
+        <w:rPr>
+          <w:rFonts w:cstheme="minorHAnsi"/>
+          <w:shd w:val="clear" w:color="auto" w:fill="FFFFFF"/>
+        </w:rPr>
+        <w:t xml:space="preserve">. </w:t>
+      </w:r>
+      <w:hyperlink r:id="rId28" w:history="1">
+        <w:r>
+          <w:rPr>
+            <w:rStyle w:val="Hyperlink"/>
+            <w:rFonts w:cstheme="minorHAnsi"/>
+            <w:shd w:val="clear" w:color="auto" w:fill="FFFFFF"/>
+          </w:rPr>
+          <w:t>https://www.fortinet.com/blog/ciso-collective/least-privilege-access-and-zero-trust</w:t>
+        </w:r>
+      </w:hyperlink>
+      <w:r>
+        <w:rPr>
+          <w:rFonts w:cstheme="minorHAnsi"/>
+          <w:shd w:val="clear" w:color="auto" w:fill="FFFFFF"/>
+        </w:rPr>
+        <w:t>.</w:t>
+      </w:r>
+    </w:p>
+    <w:p>
+      <w:pPr>
+        <w:rPr>
+          <w:rFonts w:cstheme="minorHAnsi"/>
+          <w:shd w:val="clear" w:color="auto" w:fill="FFFFFF"/>
+        </w:rPr>
+      </w:pPr>
+    </w:p>
+    <w:p>
+      <w:pPr>
+        <w:rPr>
+          <w:rFonts w:cstheme="minorHAnsi"/>
+          <w:shd w:val="clear" w:color="auto" w:fill="FFFFFF"/>
+        </w:rPr>
+      </w:pPr>
+    </w:p>
+    <w:p>
+      <w:pPr>
+        <w:rPr>
+          <w:rFonts w:cstheme="minorHAnsi"/>
+          <w:shd w:val="clear" w:color="auto" w:fill="FFFFFF"/>
+        </w:rPr>
+      </w:pPr>
+      <w:r>
+        <w:rPr>
+          <w:rFonts w:cstheme="minorHAnsi"/>
+          <w:shd w:val="clear" w:color="auto" w:fill="FFFFFF"/>
+        </w:rPr>
+        <w:t xml:space="preserve">Project Service and </w:t>
+      </w:r>
+      <w:r>
+        <w:rPr>
+          <w:rFonts w:cstheme="minorHAnsi"/>
+          <w:shd w:val="clear" w:color="auto" w:fill="FFFFFF"/>
+        </w:rPr>
+        <w:t>P</w:t>
+      </w:r>
+      <w:r>
+        <w:rPr>
+          <w:rFonts w:cstheme="minorHAnsi"/>
+          <w:shd w:val="clear" w:color="auto" w:fill="FFFFFF"/>
+        </w:rPr>
+        <w:t xml:space="preserve">rocurement Canada. (2021). </w:t>
+      </w:r>
+      <w:r>
+        <w:rPr>
+          <w:rFonts w:cstheme="minorHAnsi"/>
+          <w:i/>
+          <w:iCs/>
+          <w:shd w:val="clear" w:color="auto" w:fill="FFFFFF"/>
+        </w:rPr>
         <w:t>Project Charter Introduction</w:t>
       </w:r>
       <w:r>
@@ -8599,7 +9540,7 @@
         </w:rPr>
         <w:t xml:space="preserve">. </w:t>
       </w:r>
-      <w:hyperlink r:id="rId25" w:history="1">
+      <w:hyperlink r:id="rId29" w:history="1">
         <w:r>
           <w:rPr>
             <w:rStyle w:val="Hyperlink"/>
@@ -8671,7 +9612,7 @@
         </w:rPr>
         <w:t xml:space="preserve">. </w:t>
       </w:r>
-      <w:hyperlink r:id="rId26" w:history="1">
+      <w:hyperlink r:id="rId30" w:history="1">
         <w:r>
           <w:rPr>
             <w:rStyle w:val="Hyperlink"/>
@@ -8767,7 +9708,7 @@
         </w:rPr>
         <w:t xml:space="preserve">. </w:t>
       </w:r>
-      <w:hyperlink r:id="rId27" w:history="1">
+      <w:hyperlink r:id="rId31" w:history="1">
         <w:r>
           <w:rPr>
             <w:rStyle w:val="Hyperlink"/>
@@ -8856,7 +9797,7 @@
         </w:rPr>
         <w:t xml:space="preserve">. </w:t>
       </w:r>
-      <w:hyperlink r:id="rId28" w:history="1">
+      <w:hyperlink r:id="rId32" w:history="1">
         <w:r>
           <w:rPr>
             <w:rStyle w:val="Hyperlink"/>
@@ -8907,7 +9848,7 @@
       <w:r>
         <w:t xml:space="preserve">. </w:t>
       </w:r>
-      <w:hyperlink r:id="rId29" w:anchor="perceivable" w:history="1">
+      <w:hyperlink r:id="rId33" w:anchor="perceivable" w:history="1">
         <w:r>
           <w:rPr>
             <w:rStyle w:val="Hyperlink"/>
@@ -8963,154 +9904,17 @@
     </w:p>
     <w:p>
       <w:pPr>
-        <w:spacing w:line="360" w:lineRule="auto"/>
-        <w:jc w:val="both"/>
-      </w:pPr>
-    </w:p>
-    <w:p>
-      <w:pPr>
-        <w:spacing w:line="360" w:lineRule="auto"/>
-        <w:jc w:val="both"/>
-      </w:pPr>
-    </w:p>
-    <w:p>
-      <w:pPr>
-        <w:spacing w:line="360" w:lineRule="auto"/>
-        <w:jc w:val="both"/>
-      </w:pPr>
-    </w:p>
-    <w:p>
-      <w:pPr>
-        <w:spacing w:line="360" w:lineRule="auto"/>
-        <w:jc w:val="both"/>
-      </w:pPr>
-    </w:p>
-    <w:p>
-      <w:pPr>
-        <w:spacing w:line="360" w:lineRule="auto"/>
-        <w:jc w:val="both"/>
-      </w:pPr>
-    </w:p>
-    <w:p>
-      <w:pPr>
-        <w:spacing w:line="360" w:lineRule="auto"/>
-        <w:jc w:val="both"/>
-      </w:pPr>
-    </w:p>
-    <w:p>
-      <w:pPr>
-        <w:spacing w:line="360" w:lineRule="auto"/>
-        <w:jc w:val="both"/>
-      </w:pPr>
-    </w:p>
-    <w:p>
-      <w:pPr>
-        <w:spacing w:line="360" w:lineRule="auto"/>
-        <w:jc w:val="both"/>
-      </w:pPr>
-    </w:p>
-    <w:p>
-      <w:pPr>
-        <w:spacing w:line="360" w:lineRule="auto"/>
-        <w:jc w:val="both"/>
-      </w:pPr>
-    </w:p>
-    <w:p>
-      <w:pPr>
-        <w:spacing w:line="360" w:lineRule="auto"/>
-        <w:jc w:val="both"/>
-      </w:pPr>
-    </w:p>
-    <w:p>
-      <w:pPr>
-        <w:spacing w:line="360" w:lineRule="auto"/>
-        <w:jc w:val="both"/>
-      </w:pPr>
-    </w:p>
-    <w:p>
-      <w:pPr>
-        <w:spacing w:line="360" w:lineRule="auto"/>
-        <w:jc w:val="both"/>
-      </w:pPr>
-    </w:p>
-    <w:p>
-      <w:pPr>
-        <w:spacing w:line="360" w:lineRule="auto"/>
-        <w:jc w:val="both"/>
-      </w:pPr>
-    </w:p>
-    <w:p>
-      <w:pPr>
-        <w:spacing w:line="360" w:lineRule="auto"/>
-        <w:jc w:val="both"/>
-      </w:pPr>
-    </w:p>
-    <w:p>
-      <w:pPr>
-        <w:spacing w:line="360" w:lineRule="auto"/>
-        <w:jc w:val="both"/>
-      </w:pPr>
-    </w:p>
-    <w:p>
-      <w:pPr>
-        <w:spacing w:line="360" w:lineRule="auto"/>
-        <w:jc w:val="both"/>
-      </w:pPr>
-    </w:p>
-    <w:p>
-      <w:pPr>
-        <w:spacing w:line="360" w:lineRule="auto"/>
-        <w:jc w:val="both"/>
-      </w:pPr>
-    </w:p>
-    <w:p>
-      <w:pPr>
-        <w:spacing w:line="360" w:lineRule="auto"/>
-        <w:jc w:val="both"/>
-      </w:pPr>
-    </w:p>
-    <w:p>
-      <w:pPr>
-        <w:spacing w:line="360" w:lineRule="auto"/>
-        <w:jc w:val="both"/>
-      </w:pPr>
-    </w:p>
-    <w:p>
-      <w:pPr>
-        <w:spacing w:line="360" w:lineRule="auto"/>
-        <w:jc w:val="both"/>
-      </w:pPr>
-    </w:p>
-    <w:p>
-      <w:pPr>
-        <w:spacing w:line="360" w:lineRule="auto"/>
-        <w:jc w:val="both"/>
-      </w:pPr>
-    </w:p>
-    <w:p>
-      <w:pPr>
-        <w:spacing w:line="360" w:lineRule="auto"/>
-        <w:jc w:val="both"/>
-      </w:pPr>
-    </w:p>
-    <w:p>
-      <w:pPr>
-        <w:spacing w:line="360" w:lineRule="auto"/>
-        <w:jc w:val="both"/>
-      </w:pPr>
-    </w:p>
-    <w:p>
-      <w:pPr>
         <w:pStyle w:val="Heading1"/>
         <w:rPr>
           <w:color w:val="auto"/>
         </w:rPr>
       </w:pPr>
-      <w:bookmarkStart w:id="37" w:name="_Toc101207960"/>
+      <w:bookmarkStart w:id="37" w:name="_Toc104837165"/>
       <w:r>
         <w:rPr>
           <w:color w:val="auto"/>
         </w:rPr>
+        <w:lastRenderedPageBreak/>
         <w:t>Glossary</w:t>
       </w:r>
       <w:bookmarkEnd w:id="37"/>
@@ -9121,17 +9925,46 @@
           <w:b/>
           <w:bCs/>
         </w:rPr>
-        <w:t>Cyberattack.</w:t>
-      </w:r>
+        <w:t xml:space="preserve">Access Controls. </w:t>
+      </w:r>
+      <w:r>
+        <w:t>A set of cybersecurity policies that dictate, who is allowed to access data or devices and the manner in which the</w:t>
+      </w:r>
+      <w:r>
+        <w:t>y</w:t>
+      </w:r>
+      <w:r>
+        <w:t xml:space="preserve"> can access them i.e. Authorised to </w:t>
+      </w:r>
+      <w:r>
+        <w:t xml:space="preserve">access only certain printers and only certain features of such printer. </w:t>
+      </w:r>
+    </w:p>
+    <w:p/>
+    <w:p>
       <w:r>
         <w:rPr>
           <w:b/>
           <w:bCs/>
         </w:rPr>
+        <w:t xml:space="preserve">Authentication. </w:t>
+      </w:r>
+      <w:r>
+        <w:t>The process of</w:t>
+      </w:r>
+      <w:r>
         <w:t xml:space="preserve"> </w:t>
       </w:r>
       <w:r>
-        <w:t>An attack, typically against a device on a network (including the internet), that can be for the purposes of theft or spying.</w:t>
+        <w:t xml:space="preserve">verifying the credibility of an individual, group of individuals, computer software or devices/s that seek to perform certain acts or access certain devices, physical </w:t>
+      </w:r>
+      <w:proofErr w:type="gramStart"/>
+      <w:r>
+        <w:t>spaces</w:t>
+      </w:r>
+      <w:proofErr w:type="gramEnd"/>
+      <w:r>
+        <w:t xml:space="preserve"> or data. </w:t>
       </w:r>
     </w:p>
     <w:p>
@@ -9148,18 +9981,50 @@
           <w:b/>
           <w:bCs/>
         </w:rPr>
-        <w:lastRenderedPageBreak/>
-        <w:t>Cybersecurity</w:t>
-      </w:r>
+        <w:t xml:space="preserve">Authorisation. </w:t>
+      </w:r>
+      <w:r>
+        <w:t xml:space="preserve">The process of </w:t>
+      </w:r>
+      <w:r>
+        <w:t xml:space="preserve">providing the ability </w:t>
+      </w:r>
+      <w:r>
+        <w:t>of an individual, group of individuals, computer software or device</w:t>
+      </w:r>
+      <w:r>
+        <w:t>/s</w:t>
+      </w:r>
+      <w:r>
+        <w:t xml:space="preserve"> to make certain</w:t>
+      </w:r>
+      <w:r>
+        <w:t xml:space="preserve">, usually predetermined </w:t>
+      </w:r>
+      <w:r>
+        <w:t xml:space="preserve">actions it otherwise could not do without. </w:t>
+      </w:r>
+    </w:p>
+    <w:p/>
+    <w:p>
       <w:r>
         <w:rPr>
           <w:b/>
           <w:bCs/>
         </w:rPr>
-        <w:t xml:space="preserve">. </w:t>
-      </w:r>
-      <w:r>
-        <w:t>A measure or set of measures designed to prevent cyberattacks.</w:t>
+        <w:t xml:space="preserve">Accessibility. </w:t>
+      </w:r>
+      <w:r>
+        <w:t>The level or way in which something i</w:t>
+      </w:r>
+      <w:r>
+        <w:t>s accessible to others, in particular the way in which those with disabilities</w:t>
+      </w:r>
+      <w:r>
+        <w:t xml:space="preserve"> are able to access</w:t>
+      </w:r>
+      <w:r>
+        <w:t>, read and interact with documents such as this.</w:t>
       </w:r>
     </w:p>
     <w:p>
@@ -9176,88 +10041,109 @@
           <w:b/>
           <w:bCs/>
         </w:rPr>
-        <w:t xml:space="preserve">Printer </w:t>
+        <w:t>Cyberattack.</w:t>
       </w:r>
       <w:r>
         <w:rPr>
           <w:b/>
           <w:bCs/>
         </w:rPr>
-        <w:t>Driver.</w:t>
-      </w:r>
-      <w:r>
+        <w:t xml:space="preserve"> </w:t>
+      </w:r>
+      <w:r>
+        <w:t>An attack, typically against a device on a network (including the internet), that can be for the purposes of theft or spying.</w:t>
+      </w:r>
+    </w:p>
+    <w:p>
+      <w:pPr>
         <w:rPr>
           <w:b/>
           <w:bCs/>
         </w:rPr>
-        <w:t xml:space="preserve"> </w:t>
-      </w:r>
-      <w:r>
-        <w:t>Software that allows for the communication between an operating system (Windows/Mac/Linux etc.)</w:t>
-      </w:r>
+      </w:pPr>
+    </w:p>
+    <w:p>
       <w:r>
         <w:rPr>
           <w:b/>
           <w:bCs/>
         </w:rPr>
-        <w:t xml:space="preserve"> </w:t>
-      </w:r>
-      <w:r>
-        <w:t>and a printer, multifunction, or 3D printing device.</w:t>
-      </w:r>
-      <w:r>
-        <w:t xml:space="preserve"> </w:t>
-      </w:r>
-    </w:p>
-    <w:p>
-      <w:pPr>
+        <w:t>Cybersecurity</w:t>
+      </w:r>
+      <w:r>
         <w:rPr>
           <w:b/>
           <w:bCs/>
         </w:rPr>
-      </w:pPr>
-    </w:p>
+        <w:t xml:space="preserve">. </w:t>
+      </w:r>
+      <w:r>
+        <w:t>A measure or set of measures designed to prevent cyberattacks.</w:t>
+      </w:r>
+    </w:p>
+    <w:p/>
     <w:p>
       <w:r>
         <w:rPr>
           <w:b/>
           <w:bCs/>
         </w:rPr>
-        <w:t>Essential Eight</w:t>
+        <w:t xml:space="preserve">Data. </w:t>
+      </w:r>
+      <w:r>
+        <w:t xml:space="preserve">A collection of </w:t>
+      </w:r>
+      <w:r>
+        <w:t xml:space="preserve">factual </w:t>
+      </w:r>
+      <w:r>
+        <w:t>numbers,</w:t>
       </w:r>
       <w:r>
         <w:rPr>
           <w:b/>
           <w:bCs/>
         </w:rPr>
-        <w:t>.</w:t>
-      </w:r>
-      <w:r>
+        <w:t xml:space="preserve"> </w:t>
+      </w:r>
+      <w:r>
+        <w:t>words, statistics etc.</w:t>
+      </w:r>
+      <w:r>
+        <w:t xml:space="preserve"> that are used for generating accurate calculations</w:t>
+      </w:r>
+      <w:r>
+        <w:t>,</w:t>
+      </w:r>
+      <w:r>
+        <w:t xml:space="preserve"> assertions</w:t>
+      </w:r>
+      <w:r>
+        <w:t xml:space="preserve"> and/or outcomes. </w:t>
+      </w:r>
+    </w:p>
+    <w:p>
+      <w:pPr>
         <w:rPr>
           <w:b/>
           <w:bCs/>
         </w:rPr>
-        <w:t xml:space="preserve"> </w:t>
-      </w:r>
-      <w:r>
-        <w:t>A set of guidelines that mitigate the risks of a cyber criminals successfully completing a cyberattack.</w:t>
-      </w:r>
-    </w:p>
-    <w:p>
-      <w:pPr>
+      </w:pPr>
+    </w:p>
+    <w:p>
+      <w:r>
         <w:rPr>
           <w:b/>
           <w:bCs/>
         </w:rPr>
-      </w:pPr>
-    </w:p>
-    <w:p>
+        <w:t xml:space="preserve">Printer </w:t>
+      </w:r>
       <w:r>
         <w:rPr>
           <w:b/>
           <w:bCs/>
         </w:rPr>
-        <w:t>Firmware.</w:t>
+        <w:t>Driver.</w:t>
       </w:r>
       <w:r>
         <w:rPr>
@@ -9267,20 +10153,20 @@
         <w:t xml:space="preserve"> </w:t>
       </w:r>
       <w:r>
-        <w:t xml:space="preserve">A hybrid of both software and hardware that is usually permanently embedded in computer hardware, including printing devices. </w:t>
-      </w:r>
-    </w:p>
-    <w:p/>
-    <w:p>
+        <w:t>Software that allows for the communication between an operating system (Windows/Mac/Linux etc.)</w:t>
+      </w:r>
       <w:r>
         <w:rPr>
           <w:b/>
           <w:bCs/>
         </w:rPr>
-        <w:t xml:space="preserve">Printer. </w:t>
-      </w:r>
-      <w:r>
-        <w:t>A device that can transplant text and images onto various paper stocks using either inkjet or laser-based technologies.</w:t>
+        <w:t xml:space="preserve"> </w:t>
+      </w:r>
+      <w:r>
+        <w:t>and a printer, multifunction, or 3D printing device.</w:t>
+      </w:r>
+      <w:r>
+        <w:t xml:space="preserve"> </w:t>
       </w:r>
     </w:p>
     <w:p>
@@ -9297,92 +10183,215 @@
           <w:b/>
           <w:bCs/>
         </w:rPr>
-        <w:t>Multifunction Printer (MFP).</w:t>
+        <w:t>Essential Eight</w:t>
       </w:r>
       <w:r>
         <w:rPr>
           <w:b/>
           <w:bCs/>
         </w:rPr>
-        <w:t xml:space="preserve"> </w:t>
-      </w:r>
-      <w:r>
-        <w:t xml:space="preserve">In addition to being a printer, a multifunction device or MFP, also provides features such as </w:t>
-      </w:r>
-      <w:r>
-        <w:t xml:space="preserve">a digital fax machine, </w:t>
-      </w:r>
-      <w:r>
-        <w:t>scanner,</w:t>
-      </w:r>
-      <w:r>
-        <w:t xml:space="preserve"> or stapling device.</w:t>
-      </w:r>
-    </w:p>
-    <w:p>
-      <w:pPr>
+        <w:t>.</w:t>
+      </w:r>
+      <w:r>
         <w:rPr>
           <w:b/>
           <w:bCs/>
         </w:rPr>
-      </w:pPr>
-    </w:p>
-    <w:p>
-      <w:r>
+        <w:t xml:space="preserve"> </w:t>
+      </w:r>
+      <w:r>
+        <w:t>A set of guidelines that mitigate the risks of a cyber criminals successfully completing a cyberattack.</w:t>
+      </w:r>
+    </w:p>
+    <w:p>
+      <w:pPr>
         <w:rPr>
           <w:b/>
           <w:bCs/>
         </w:rPr>
-        <w:t>National Institute of Standards and technology (NIST).</w:t>
-      </w:r>
+      </w:pPr>
+    </w:p>
+    <w:p>
       <w:r>
         <w:rPr>
           <w:b/>
           <w:bCs/>
         </w:rPr>
-        <w:t xml:space="preserve"> </w:t>
-      </w:r>
-      <w:r>
-        <w:t xml:space="preserve">A </w:t>
-      </w:r>
-      <w:r>
-        <w:t xml:space="preserve">non-regulatory </w:t>
-      </w:r>
-      <w:r>
-        <w:t xml:space="preserve">organisation </w:t>
-      </w:r>
-      <w:r>
-        <w:t xml:space="preserve">based in the United States that, amongst other endeavours, seeks to promote and enhance better standards of cybersecurity and publishes documents and guides in order to do so. </w:t>
-      </w:r>
-    </w:p>
-    <w:p/>
-    <w:p>
+        <w:t>Firmware.</w:t>
+      </w:r>
       <w:r>
         <w:rPr>
           <w:b/>
           <w:bCs/>
         </w:rPr>
-        <w:t>Software.</w:t>
-      </w:r>
+        <w:t xml:space="preserve"> </w:t>
+      </w:r>
+      <w:r>
+        <w:t xml:space="preserve">A hybrid of both software and hardware that is usually permanently embedded in computer hardware, including printing devices. </w:t>
+      </w:r>
+    </w:p>
+    <w:p/>
+    <w:p>
       <w:r>
         <w:rPr>
           <w:b/>
           <w:bCs/>
         </w:rPr>
-        <w:t xml:space="preserve"> </w:t>
-      </w:r>
-      <w:r>
-        <w:t>Pre-programmed procedures in the form of computer code that control the functions of both hardware and other software applications.</w:t>
-      </w:r>
+        <w:t xml:space="preserve">Printer. </w:t>
+      </w:r>
+      <w:r>
+        <w:t>A device that can transplant text and images onto various paper stocks using either inkjet or laser-based technologies.</w:t>
+      </w:r>
+    </w:p>
+    <w:p/>
+    <w:p>
       <w:r>
         <w:rPr>
           <w:b/>
           <w:bCs/>
         </w:rPr>
+        <w:t>Multifactor Authentication.</w:t>
+      </w:r>
+      <w:r>
+        <w:rPr>
+          <w:b/>
+          <w:bCs/>
+        </w:rPr>
         <w:t xml:space="preserve"> </w:t>
       </w:r>
-    </w:p>
-    <w:p/>
+      <w:r>
+        <w:t>A process in which an ind</w:t>
+      </w:r>
+      <w:r>
+        <w:t xml:space="preserve">ividual or group of individuals </w:t>
+      </w:r>
+      <w:r>
+        <w:t xml:space="preserve">are verified (authenticated)  before becoming authorised users on a device such as a printer or a network. </w:t>
+      </w:r>
+    </w:p>
+    <w:p>
+      <w:pPr>
+        <w:rPr>
+          <w:b/>
+          <w:bCs/>
+        </w:rPr>
+      </w:pPr>
+    </w:p>
+    <w:p>
+      <w:r>
+        <w:rPr>
+          <w:b/>
+          <w:bCs/>
+        </w:rPr>
+        <w:t>Multifunction Printer (MFP).</w:t>
+      </w:r>
+      <w:r>
+        <w:rPr>
+          <w:b/>
+          <w:bCs/>
+        </w:rPr>
+        <w:t xml:space="preserve"> </w:t>
+      </w:r>
+      <w:r>
+        <w:t xml:space="preserve">In addition to being a printer, a multifunction device or MFP, also provides features such as </w:t>
+      </w:r>
+      <w:r>
+        <w:t xml:space="preserve">a digital fax machine, </w:t>
+      </w:r>
+      <w:r>
+        <w:t>scanner,</w:t>
+      </w:r>
+      <w:r>
+        <w:t xml:space="preserve"> or stapling device.</w:t>
+      </w:r>
+    </w:p>
+    <w:p>
+      <w:pPr>
+        <w:rPr>
+          <w:b/>
+          <w:bCs/>
+        </w:rPr>
+      </w:pPr>
+    </w:p>
+    <w:p>
+      <w:r>
+        <w:rPr>
+          <w:b/>
+          <w:bCs/>
+        </w:rPr>
+        <w:t>National Institute of Standards and technology (NIST).</w:t>
+      </w:r>
+      <w:r>
+        <w:rPr>
+          <w:b/>
+          <w:bCs/>
+        </w:rPr>
+        <w:t xml:space="preserve"> </w:t>
+      </w:r>
+      <w:r>
+        <w:t xml:space="preserve">A </w:t>
+      </w:r>
+      <w:r>
+        <w:t xml:space="preserve">non-regulatory </w:t>
+      </w:r>
+      <w:r>
+        <w:t xml:space="preserve">organisation </w:t>
+      </w:r>
+      <w:r>
+        <w:t xml:space="preserve">based in the United States that, amongst other endeavours, seeks to promote and enhance better standards of cybersecurity and publishes documents and guides in order to do so. </w:t>
+      </w:r>
+    </w:p>
+    <w:p/>
+    <w:p>
+      <w:r>
+        <w:rPr>
+          <w:b/>
+          <w:bCs/>
+        </w:rPr>
+        <w:lastRenderedPageBreak/>
+        <w:t>Software.</w:t>
+      </w:r>
+      <w:r>
+        <w:rPr>
+          <w:b/>
+          <w:bCs/>
+        </w:rPr>
+        <w:t xml:space="preserve"> </w:t>
+      </w:r>
+      <w:r>
+        <w:t>Pre-programmed procedures in the form of computer code that control the functions of both hardware and other software applications.</w:t>
+      </w:r>
+      <w:r>
+        <w:rPr>
+          <w:b/>
+          <w:bCs/>
+        </w:rPr>
+        <w:t xml:space="preserve"> </w:t>
+      </w:r>
+    </w:p>
+    <w:p/>
+    <w:p>
+      <w:r>
+        <w:rPr>
+          <w:b/>
+          <w:bCs/>
+        </w:rPr>
+        <w:t>Vendor.</w:t>
+      </w:r>
+      <w:r>
+        <w:rPr>
+          <w:b/>
+          <w:bCs/>
+        </w:rPr>
+        <w:t xml:space="preserve"> </w:t>
+      </w:r>
+      <w:r>
+        <w:t xml:space="preserve">An individual, business or organisation that </w:t>
+      </w:r>
+      <w:r>
+        <w:t xml:space="preserve">seeks to sell or provide a product or service to others either for monetary cost or return of service. </w:t>
+      </w:r>
+    </w:p>
     <w:p/>
     <w:p/>
     <w:p/>
@@ -9407,7 +10416,7 @@
       </w:pPr>
     </w:p>
     <w:sectPr>
-      <w:footerReference w:type="default" r:id="rId30"/>
+      <w:footerReference w:type="default" r:id="rId34"/>
       <w:pgSz w:w="11900" w:h="16840"/>
       <w:pgMar w:top="1417" w:right="1417" w:bottom="1134" w:left="1417" w:header="567" w:footer="708" w:gutter="0"/>
       <w:pgNumType w:fmt="upperRoman" w:start="4"/>

</xml_diff>

<commit_message>
Refinement of Deliverable following COI meeting. Removal of heading 'Device Configuation'.
</commit_message>
<xml_diff>
--- a/CYB6014 - Deliverable Draft - Version Controlled.docx
+++ b/CYB6014 - Deliverable Draft - Version Controlled.docx
@@ -6533,6 +6533,32 @@
         <w:t xml:space="preserve">, a fault or maintenance call also </w:t>
       </w:r>
     </w:p>
+    <w:p/>
+    <w:p/>
+    <w:p/>
+    <w:p/>
+    <w:p/>
+    <w:p/>
+    <w:p/>
+    <w:p/>
+    <w:p/>
+    <w:p>
+      <w:pPr>
+        <w:pStyle w:val="Heading1"/>
+        <w:rPr>
+          <w:color w:val="auto"/>
+        </w:rPr>
+      </w:pPr>
+      <w:bookmarkStart w:id="18" w:name="_Toc104837147"/>
+      <w:r>
+        <w:rPr>
+          <w:color w:val="auto"/>
+        </w:rPr>
+        <w:lastRenderedPageBreak/>
+        <w:t>Vendor Maintenance and Repairs</w:t>
+      </w:r>
+      <w:bookmarkEnd w:id="18"/>
+    </w:p>
     <w:p>
       <w:pPr>
         <w:pStyle w:val="Heading2"/>
@@ -6540,235 +6566,550 @@
           <w:color w:val="auto"/>
         </w:rPr>
       </w:pPr>
-      <w:bookmarkStart w:id="18" w:name="_Toc104837146"/>
+      <w:bookmarkStart w:id="19" w:name="_Toc104837148"/>
       <w:r>
         <w:rPr>
           <w:color w:val="auto"/>
         </w:rPr>
-        <w:t>Device Configuration</w:t>
-      </w:r>
-      <w:bookmarkEnd w:id="18"/>
-    </w:p>
-    <w:p>
-      <w:pPr>
-        <w:spacing w:line="480" w:lineRule="auto"/>
+        <w:t>Contacting the Vendor/Technical/Manufacturer</w:t>
+      </w:r>
+      <w:bookmarkEnd w:id="19"/>
+    </w:p>
+    <w:p>
+      <w:r>
+        <w:t xml:space="preserve">It is important that contact details are correct and up to date should a warranty or service call be required to both troubleshoot issues either by offsite or onsite technical support. </w:t>
+      </w:r>
+      <w:r>
+        <w:t>Having these details on hand and as accurate as possible will p</w:t>
+      </w:r>
+      <w:r>
+        <w:t xml:space="preserve">otentially reduce the devices downtime. </w:t>
+      </w:r>
+    </w:p>
+    <w:p/>
+    <w:p>
+      <w:r>
+        <w:t>For warranty claims and technical support made over the phone, always contact the service pro</w:t>
+      </w:r>
+      <w:r>
+        <w:t>vider on the details they have provided</w:t>
+      </w:r>
+      <w:r>
+        <w:t xml:space="preserve"> wherever possible and centralise</w:t>
+      </w:r>
+      <w:r>
+        <w:t xml:space="preserve"> the</w:t>
+      </w:r>
+      <w:r>
+        <w:t xml:space="preserve">se calls to be handled by those with access to such warranty, </w:t>
+      </w:r>
+      <w:r>
+        <w:t>lease,</w:t>
+      </w:r>
+      <w:r>
+        <w:t xml:space="preserve"> and maintenance contracts available on hand. </w:t>
+      </w:r>
+    </w:p>
+    <w:p>
+      <w:pPr>
+        <w:pStyle w:val="Heading2"/>
+        <w:rPr>
+          <w:color w:val="auto"/>
+        </w:rPr>
+      </w:pPr>
+      <w:bookmarkStart w:id="20" w:name="_Toc104837149"/>
+      <w:r>
+        <w:rPr>
+          <w:color w:val="auto"/>
+        </w:rPr>
+        <w:t>Organising a Service Call</w:t>
+      </w:r>
+      <w:bookmarkEnd w:id="20"/>
+    </w:p>
+    <w:p>
+      <w:r>
+        <w:t xml:space="preserve">Service calls should only be placed by both secure and </w:t>
+      </w:r>
+      <w:r>
+        <w:t xml:space="preserve">pre-determined methods. For example, </w:t>
+      </w:r>
+      <w:r>
+        <w:t>staff owned</w:t>
+      </w:r>
+      <w:r>
+        <w:t xml:space="preserve"> mobile </w:t>
+      </w:r>
+      <w:r>
+        <w:t>p</w:t>
+      </w:r>
+      <w:r>
+        <w:t>hone</w:t>
+      </w:r>
+      <w:r>
+        <w:t>s</w:t>
+      </w:r>
+      <w:r>
+        <w:t xml:space="preserve"> or other IoT devices should be </w:t>
+      </w:r>
+      <w:r>
+        <w:t xml:space="preserve">strictly </w:t>
+      </w:r>
+      <w:r>
+        <w:t>avoided when making service call</w:t>
+      </w:r>
+      <w:r>
+        <w:t xml:space="preserve">s or communicating with vendors </w:t>
+      </w:r>
+      <w:r>
+        <w:t xml:space="preserve">and manufacturers at any time. </w:t>
+      </w:r>
+    </w:p>
+    <w:p>
+      <w:pPr>
+        <w:pStyle w:val="Heading2"/>
+        <w:rPr>
+          <w:color w:val="auto"/>
+        </w:rPr>
+      </w:pPr>
+      <w:bookmarkStart w:id="21" w:name="_Toc104837150"/>
+      <w:r>
+        <w:rPr>
+          <w:color w:val="auto"/>
+        </w:rPr>
+        <w:t>Confirming vendor/repair agent identity</w:t>
+      </w:r>
+      <w:bookmarkEnd w:id="21"/>
+    </w:p>
+    <w:p>
+      <w:r>
+        <w:t>Should an apparent call be made from someone claiming to be a vendor, staff who would answer or respond to these calls</w:t>
+      </w:r>
+      <w:r>
+        <w:t xml:space="preserve"> should immediately filter them through to designated contacts (this may just be yourself if you are a small business owner and the business’s only employee) as this will assist with verification etc</w:t>
+      </w:r>
+      <w:r>
+        <w:t xml:space="preserve"> and avoid imitation or </w:t>
+      </w:r>
+      <w:r>
+        <w:rPr>
+          <w:i/>
+          <w:iCs/>
+        </w:rPr>
+        <w:t>spoofing</w:t>
+      </w:r>
+      <w:r>
+        <w:t xml:space="preserve"> attacks by malicious actors. </w:t>
+      </w:r>
+    </w:p>
+    <w:p>
+      <w:pPr>
+        <w:pStyle w:val="Heading2"/>
+        <w:rPr>
+          <w:color w:val="auto"/>
+        </w:rPr>
+      </w:pPr>
+      <w:bookmarkStart w:id="22" w:name="_Toc104837151"/>
+      <w:r>
+        <w:rPr>
+          <w:color w:val="auto"/>
+        </w:rPr>
+        <w:t>Restricting Access</w:t>
+      </w:r>
+      <w:bookmarkEnd w:id="22"/>
+    </w:p>
+    <w:p>
+      <w:r>
+        <w:t>There is a need to balance the needs of vendors to access your premises and your network whilst also protecting your printer and other critical network devices, but ultimately it is recommended to work with vendors whilst also helping them understand your needs and wants to protect your infrastructure from potential cybercriminals (Smith, n.d.).</w:t>
+      </w:r>
+    </w:p>
+    <w:p/>
+    <w:p>
+      <w:r>
+        <w:t xml:space="preserve">Securing printing and </w:t>
+      </w:r>
+      <w:r>
+        <w:t xml:space="preserve">associated </w:t>
+      </w:r>
+      <w:r>
+        <w:t xml:space="preserve">network devices is covered in greater detail under the </w:t>
+      </w:r>
+      <w:r>
         <w:rPr>
           <w:b/>
           <w:bCs/>
           <w:i/>
           <w:iCs/>
         </w:rPr>
-      </w:pPr>
-      <w:r>
+        <w:t>Access Controls</w:t>
+      </w:r>
+      <w:r>
+        <w:t xml:space="preserve"> </w:t>
+      </w:r>
+      <w:r>
+        <w:t>section (See below).</w:t>
+      </w:r>
+    </w:p>
+    <w:p>
+      <w:pPr>
+        <w:pStyle w:val="Heading2"/>
+        <w:rPr>
+          <w:color w:val="auto"/>
+        </w:rPr>
+      </w:pPr>
+      <w:bookmarkStart w:id="23" w:name="_Toc104837152"/>
+      <w:r>
+        <w:rPr>
+          <w:color w:val="auto"/>
+        </w:rPr>
+        <w:t>Confirming Work Completed</w:t>
+      </w:r>
+      <w:bookmarkEnd w:id="23"/>
+    </w:p>
+    <w:p>
+      <w:r>
+        <w:t xml:space="preserve">Once </w:t>
+      </w:r>
+      <w:r>
+        <w:t>a vendor claims that the work required has been completed, depending if the work was successful or unsuccessful will decide the next steps that should be taken:</w:t>
+      </w:r>
+    </w:p>
+    <w:p/>
+    <w:p>
+      <w:pPr>
+        <w:rPr>
+          <w:b/>
+          <w:bCs/>
+          <w:u w:val="single"/>
+        </w:rPr>
+      </w:pPr>
+      <w:r>
+        <w:rPr>
+          <w:b/>
+          <w:bCs/>
+          <w:u w:val="single"/>
+        </w:rPr>
+        <w:t>If w</w:t>
+      </w:r>
+      <w:r>
+        <w:rPr>
+          <w:b/>
+          <w:bCs/>
+          <w:u w:val="single"/>
+        </w:rPr>
+        <w:t xml:space="preserve">ork </w:t>
+      </w:r>
+      <w:r>
+        <w:rPr>
+          <w:b/>
+          <w:bCs/>
+          <w:u w:val="single"/>
+        </w:rPr>
+        <w:t xml:space="preserve">is </w:t>
+      </w:r>
+      <w:r>
+        <w:rPr>
+          <w:b/>
+          <w:bCs/>
+          <w:u w:val="single"/>
+        </w:rPr>
+        <w:t xml:space="preserve">completed successfully: </w:t>
+      </w:r>
+    </w:p>
+    <w:p/>
+    <w:p>
+      <w:r>
+        <w:t xml:space="preserve">The </w:t>
+      </w:r>
+      <w:r>
+        <w:t xml:space="preserve">authorised </w:t>
+      </w:r>
+      <w:r>
+        <w:t>representative</w:t>
+      </w:r>
+      <w:r>
+        <w:t xml:space="preserve"> should be able to </w:t>
+      </w:r>
+      <w:r>
+        <w:t>demonstrate</w:t>
+      </w:r>
+      <w:r>
+        <w:t xml:space="preserve"> that the work required has been completed and </w:t>
+      </w:r>
+      <w:r>
+        <w:t>provide an overview of the</w:t>
+      </w:r>
+      <w:r>
+        <w:t xml:space="preserve"> maintenance/repair, </w:t>
+      </w:r>
+      <w:r>
+        <w:t>installation,</w:t>
+      </w:r>
+      <w:r>
+        <w:t xml:space="preserve"> or removal of equipment to the business representative </w:t>
+      </w:r>
+      <w:r>
+        <w:t>monitoring and waiting for the vendor or representative to complete their work.</w:t>
+      </w:r>
+      <w:r>
+        <w:t xml:space="preserve"> </w:t>
+      </w:r>
+    </w:p>
+    <w:p/>
+    <w:p>
+      <w:r>
+        <w:t xml:space="preserve">There should be </w:t>
+      </w:r>
+      <w:r>
+        <w:t xml:space="preserve">detailed </w:t>
+      </w:r>
+      <w:r>
+        <w:t xml:space="preserve">documentation provided </w:t>
+      </w:r>
+      <w:r>
+        <w:t>by the vendor for accurate record keeping should there be any associated issues with the work completed later on.</w:t>
+      </w:r>
+    </w:p>
+    <w:p>
+      <w:pPr>
+        <w:rPr>
+          <w:b/>
+          <w:bCs/>
+          <w:u w:val="single"/>
+        </w:rPr>
+      </w:pPr>
+      <w:r>
+        <w:rPr>
+          <w:b/>
+          <w:bCs/>
+          <w:u w:val="single"/>
+        </w:rPr>
+        <w:lastRenderedPageBreak/>
+        <w:t>If w</w:t>
+      </w:r>
+      <w:r>
+        <w:rPr>
+          <w:b/>
+          <w:bCs/>
+          <w:u w:val="single"/>
+        </w:rPr>
+        <w:t xml:space="preserve">ork </w:t>
+      </w:r>
+      <w:r>
+        <w:rPr>
+          <w:b/>
+          <w:bCs/>
+          <w:u w:val="single"/>
+        </w:rPr>
+        <w:t xml:space="preserve">is </w:t>
+      </w:r>
+      <w:r>
+        <w:rPr>
+          <w:b/>
+          <w:bCs/>
+          <w:u w:val="single"/>
+        </w:rPr>
+        <w:t xml:space="preserve">completed </w:t>
+      </w:r>
+      <w:r>
+        <w:rPr>
+          <w:b/>
+          <w:bCs/>
+          <w:u w:val="single"/>
+        </w:rPr>
+        <w:t>un</w:t>
+      </w:r>
+      <w:r>
+        <w:rPr>
+          <w:b/>
+          <w:bCs/>
+          <w:u w:val="single"/>
+        </w:rPr>
+        <w:t xml:space="preserve">successfully: </w:t>
+      </w:r>
+    </w:p>
+    <w:p/>
+    <w:p>
+      <w:r>
+        <w:t>Should the authorised representative</w:t>
+      </w:r>
+      <w:r>
+        <w:t xml:space="preserve"> advise that work required has not or cannot be completed at this time, </w:t>
+      </w:r>
+      <w:r>
+        <w:t xml:space="preserve">the authorised representative should communicate to the business owner or authorised person to discuss the next steps and supply detailed documentation advising of such steps. </w:t>
+      </w:r>
+    </w:p>
+    <w:p/>
+    <w:p>
+      <w:pPr>
+        <w:spacing w:line="480" w:lineRule="auto"/>
+      </w:pPr>
+    </w:p>
+    <w:p>
+      <w:pPr>
+        <w:spacing w:line="480" w:lineRule="auto"/>
+      </w:pPr>
+    </w:p>
+    <w:p>
+      <w:pPr>
+        <w:spacing w:line="480" w:lineRule="auto"/>
+      </w:pPr>
+    </w:p>
+    <w:p>
+      <w:pPr>
+        <w:spacing w:line="480" w:lineRule="auto"/>
+      </w:pPr>
+    </w:p>
+    <w:p>
+      <w:pPr>
+        <w:spacing w:line="480" w:lineRule="auto"/>
+      </w:pPr>
+    </w:p>
+    <w:p>
+      <w:pPr>
+        <w:spacing w:line="480" w:lineRule="auto"/>
+      </w:pPr>
+    </w:p>
+    <w:p>
+      <w:pPr>
+        <w:spacing w:line="480" w:lineRule="auto"/>
+      </w:pPr>
+    </w:p>
+    <w:p>
+      <w:pPr>
+        <w:spacing w:line="480" w:lineRule="auto"/>
+      </w:pPr>
+    </w:p>
+    <w:p>
+      <w:pPr>
+        <w:spacing w:line="480" w:lineRule="auto"/>
+      </w:pPr>
+    </w:p>
+    <w:p>
+      <w:pPr>
+        <w:spacing w:line="480" w:lineRule="auto"/>
+      </w:pPr>
+    </w:p>
+    <w:p>
+      <w:pPr>
+        <w:spacing w:line="480" w:lineRule="auto"/>
+      </w:pPr>
+    </w:p>
+    <w:p>
+      <w:pPr>
+        <w:spacing w:line="480" w:lineRule="auto"/>
+      </w:pPr>
+    </w:p>
+    <w:p>
+      <w:pPr>
+        <w:spacing w:line="480" w:lineRule="auto"/>
+      </w:pPr>
+    </w:p>
+    <w:p>
+      <w:pPr>
+        <w:spacing w:line="480" w:lineRule="auto"/>
+      </w:pPr>
+    </w:p>
+    <w:p>
+      <w:pPr>
+        <w:spacing w:line="480" w:lineRule="auto"/>
+      </w:pPr>
+    </w:p>
+    <w:p>
+      <w:pPr>
+        <w:spacing w:line="480" w:lineRule="auto"/>
+      </w:pPr>
+    </w:p>
+    <w:p>
+      <w:pPr>
+        <w:spacing w:line="480" w:lineRule="auto"/>
+      </w:pPr>
+    </w:p>
+    <w:p>
+      <w:pPr>
+        <w:spacing w:line="480" w:lineRule="auto"/>
+      </w:pPr>
+    </w:p>
+    <w:p>
+      <w:pPr>
+        <w:spacing w:line="480" w:lineRule="auto"/>
+      </w:pPr>
+    </w:p>
+    <w:p>
+      <w:pPr>
+        <w:pStyle w:val="Heading1"/>
+        <w:rPr>
+          <w:color w:val="auto"/>
+        </w:rPr>
+      </w:pPr>
+      <w:bookmarkStart w:id="24" w:name="_Toc104837153"/>
+      <w:r>
+        <w:rPr>
+          <w:color w:val="auto"/>
+        </w:rPr>
+        <w:lastRenderedPageBreak/>
+        <w:t>Destruction/</w:t>
+      </w:r>
+      <w:r>
+        <w:rPr>
+          <w:color w:val="auto"/>
+        </w:rPr>
+        <w:t>Removal/R</w:t>
+      </w:r>
+      <w:r>
+        <w:rPr>
+          <w:color w:val="auto"/>
+        </w:rPr>
+        <w:t>eturning of Devices</w:t>
+      </w:r>
+      <w:bookmarkEnd w:id="24"/>
+    </w:p>
+    <w:p>
+      <w:pPr>
+        <w:pStyle w:val="Heading2"/>
+        <w:rPr>
+          <w:color w:val="auto"/>
+        </w:rPr>
+      </w:pPr>
+      <w:bookmarkStart w:id="25" w:name="_Toc104837154"/>
+      <w:r>
+        <w:rPr>
+          <w:color w:val="auto"/>
+        </w:rPr>
+        <w:t>Responsible Handling of Data</w:t>
+      </w:r>
+      <w:bookmarkEnd w:id="25"/>
+    </w:p>
+    <w:p>
+      <w:r>
+        <w:t xml:space="preserve">One of the most overlooked areas </w:t>
+      </w:r>
+      <w:r>
+        <w:t>of data security within an organisation is the hard drives and associated data storage devices that come with printers, especially those multi-function devices that have scanners and address books.</w:t>
+      </w:r>
+    </w:p>
+    <w:p/>
+    <w:p>
+      <w:r>
+        <w:t xml:space="preserve">Any and all printer devices that are to be replaced or disposed of can produce risk and vulnerabilities if not handled properly. </w:t>
+      </w:r>
+      <w:r>
+        <w:t xml:space="preserve">Like many other devices on the network in which data and information flows can be found, printers can have an internal hard drive that can potentially contain </w:t>
+      </w:r>
+      <w:r>
+        <w:t>sensitive information, such as customer data and even intellectual property such as those found with 3D printers.</w:t>
+      </w:r>
+    </w:p>
+    <w:p/>
+    <w:p>
+      <w:pPr>
         <w:rPr>
           <w:b/>
           <w:bCs/>
           <w:i/>
           <w:iCs/>
         </w:rPr>
-        <w:t>THIS HEADING REQUIRES FEEDBACK BEFORE IMPLEMENTATION</w:t>
-      </w:r>
-    </w:p>
-    <w:p/>
-    <w:p/>
-    <w:p/>
-    <w:p/>
-    <w:p/>
-    <w:p/>
-    <w:p/>
-    <w:p/>
-    <w:p/>
-    <w:p>
-      <w:pPr>
-        <w:pStyle w:val="Heading1"/>
-        <w:rPr>
-          <w:color w:val="auto"/>
-        </w:rPr>
-      </w:pPr>
-      <w:bookmarkStart w:id="19" w:name="_Toc104837147"/>
-      <w:r>
-        <w:rPr>
-          <w:color w:val="auto"/>
-        </w:rPr>
-        <w:lastRenderedPageBreak/>
-        <w:t>Vendor Maintenance and Repairs</w:t>
-      </w:r>
-      <w:bookmarkEnd w:id="19"/>
-    </w:p>
-    <w:p>
-      <w:pPr>
-        <w:pStyle w:val="Heading2"/>
-        <w:rPr>
-          <w:color w:val="auto"/>
-        </w:rPr>
-      </w:pPr>
-      <w:bookmarkStart w:id="20" w:name="_Toc104837148"/>
-      <w:r>
-        <w:rPr>
-          <w:color w:val="auto"/>
-        </w:rPr>
-        <w:t>Contacting the Vendor/Technical/Manufacturer</w:t>
-      </w:r>
-      <w:bookmarkEnd w:id="20"/>
-    </w:p>
-    <w:p>
-      <w:r>
-        <w:t xml:space="preserve">It is important that contact details are correct and up to date should a warranty or service call be required to both troubleshoot issues either by offsite or onsite technical support. </w:t>
-      </w:r>
-      <w:r>
-        <w:t>Having these details on hand and as accurate as possible will p</w:t>
-      </w:r>
-      <w:r>
-        <w:t xml:space="preserve">otentially reduce the devices downtime. </w:t>
-      </w:r>
-    </w:p>
-    <w:p/>
-    <w:p>
-      <w:r>
-        <w:t>For warranty claims and technical support made over the phone, always contact the service pro</w:t>
-      </w:r>
-      <w:r>
-        <w:t>vider on the details they have provided</w:t>
-      </w:r>
-      <w:r>
-        <w:t xml:space="preserve"> wherever possible and centralise</w:t>
-      </w:r>
-      <w:r>
-        <w:t xml:space="preserve"> the</w:t>
-      </w:r>
-      <w:r>
-        <w:t xml:space="preserve">se calls to be handled by those with access to such warranty, </w:t>
-      </w:r>
-      <w:r>
-        <w:t>lease,</w:t>
-      </w:r>
-      <w:r>
-        <w:t xml:space="preserve"> and maintenance contracts available on hand. </w:t>
-      </w:r>
-    </w:p>
-    <w:p>
-      <w:pPr>
-        <w:pStyle w:val="Heading2"/>
-        <w:rPr>
-          <w:color w:val="auto"/>
-        </w:rPr>
-      </w:pPr>
-      <w:bookmarkStart w:id="21" w:name="_Toc104837149"/>
-      <w:r>
-        <w:rPr>
-          <w:color w:val="auto"/>
-        </w:rPr>
-        <w:t>Organising a Service Call</w:t>
-      </w:r>
-      <w:bookmarkEnd w:id="21"/>
-    </w:p>
-    <w:p>
-      <w:r>
-        <w:t xml:space="preserve">Service calls should only be placed by both secure and </w:t>
-      </w:r>
-      <w:r>
-        <w:t xml:space="preserve">pre-determined methods. For example, </w:t>
-      </w:r>
-      <w:r>
-        <w:t>staff owned</w:t>
-      </w:r>
-      <w:r>
-        <w:t xml:space="preserve"> mobile </w:t>
-      </w:r>
-      <w:r>
-        <w:t>p</w:t>
-      </w:r>
-      <w:r>
-        <w:t>hone</w:t>
-      </w:r>
-      <w:r>
-        <w:t>s</w:t>
-      </w:r>
-      <w:r>
-        <w:t xml:space="preserve"> or other IoT devices should be </w:t>
-      </w:r>
-      <w:r>
-        <w:t xml:space="preserve">strictly </w:t>
-      </w:r>
-      <w:r>
-        <w:t>avoided when making service call</w:t>
-      </w:r>
-      <w:r>
-        <w:t xml:space="preserve">s or communicating with vendors </w:t>
-      </w:r>
-      <w:r>
-        <w:t xml:space="preserve">and manufacturers at any time. </w:t>
-      </w:r>
-    </w:p>
-    <w:p>
-      <w:pPr>
-        <w:pStyle w:val="Heading2"/>
-        <w:rPr>
-          <w:color w:val="auto"/>
-        </w:rPr>
-      </w:pPr>
-      <w:bookmarkStart w:id="22" w:name="_Toc104837150"/>
-      <w:r>
-        <w:rPr>
-          <w:color w:val="auto"/>
-        </w:rPr>
-        <w:t>Confirming vendor/repair agent identity</w:t>
-      </w:r>
-      <w:bookmarkEnd w:id="22"/>
-    </w:p>
-    <w:p>
-      <w:r>
-        <w:t>Should an apparent call be made from someone claiming to be a vendor, staff who would answer or respond to these calls</w:t>
-      </w:r>
-      <w:r>
-        <w:t xml:space="preserve"> should immediately filter them through to designated contacts (this may just be yourself if you are a small business owner and the business’s only employee) as this will assist with verification etc</w:t>
-      </w:r>
-      <w:r>
-        <w:t xml:space="preserve"> and avoid imitation or </w:t>
-      </w:r>
-      <w:r>
-        <w:rPr>
-          <w:i/>
-          <w:iCs/>
-        </w:rPr>
-        <w:t>spoofing</w:t>
-      </w:r>
-      <w:r>
-        <w:t xml:space="preserve"> attacks by malicious actors. </w:t>
-      </w:r>
-    </w:p>
-    <w:p>
-      <w:pPr>
-        <w:pStyle w:val="Heading2"/>
-        <w:rPr>
-          <w:color w:val="auto"/>
-        </w:rPr>
-      </w:pPr>
-      <w:bookmarkStart w:id="23" w:name="_Toc104837151"/>
-      <w:r>
-        <w:rPr>
-          <w:color w:val="auto"/>
-        </w:rPr>
-        <w:t>Restricting Access</w:t>
-      </w:r>
-      <w:bookmarkEnd w:id="23"/>
-    </w:p>
-    <w:p>
-      <w:r>
-        <w:t>There is a need to balance the needs of vendors to access your premises and your network whilst also protecting your printer and other critical network devices, but ultimately it is recommended to work with vendors whilst also helping them understand your needs and wants to protect your infrastructure from potential cybercriminals (Smith, n.d.).</w:t>
-      </w:r>
-    </w:p>
-    <w:p/>
-    <w:p>
-      <w:r>
-        <w:t xml:space="preserve">Securing printing and </w:t>
-      </w:r>
-      <w:r>
-        <w:t xml:space="preserve">associated </w:t>
-      </w:r>
-      <w:r>
-        <w:t xml:space="preserve">network devices is covered in greater detail under the </w:t>
-      </w:r>
+      </w:pPr>
       <w:r>
         <w:rPr>
           <w:b/>
@@ -6776,376 +7117,17 @@
           <w:i/>
           <w:iCs/>
         </w:rPr>
-        <w:t>Access Controls</w:t>
-      </w:r>
-      <w:r>
-        <w:t xml:space="preserve"> </w:t>
-      </w:r>
-      <w:r>
-        <w:t>section (See below).</w:t>
-      </w:r>
-    </w:p>
-    <w:p>
-      <w:pPr>
-        <w:pStyle w:val="Heading2"/>
-        <w:rPr>
-          <w:color w:val="auto"/>
-        </w:rPr>
-      </w:pPr>
-      <w:bookmarkStart w:id="24" w:name="_Toc104837152"/>
-      <w:r>
-        <w:rPr>
-          <w:color w:val="auto"/>
-        </w:rPr>
-        <w:t>Confirming Work Completed</w:t>
-      </w:r>
-      <w:bookmarkEnd w:id="24"/>
-    </w:p>
-    <w:p>
-      <w:r>
-        <w:t xml:space="preserve">Once </w:t>
-      </w:r>
-      <w:r>
-        <w:t>a vendor claims that the work required has been completed, depending if the work was successful or unsuccessful will decide the next steps that should be taken:</w:t>
-      </w:r>
-    </w:p>
-    <w:p/>
-    <w:p>
-      <w:pPr>
-        <w:rPr>
-          <w:b/>
-          <w:bCs/>
-          <w:u w:val="single"/>
-        </w:rPr>
-      </w:pPr>
-      <w:r>
-        <w:rPr>
-          <w:b/>
-          <w:bCs/>
-          <w:u w:val="single"/>
-        </w:rPr>
-        <w:t>If w</w:t>
-      </w:r>
-      <w:r>
-        <w:rPr>
-          <w:b/>
-          <w:bCs/>
-          <w:u w:val="single"/>
-        </w:rPr>
-        <w:t xml:space="preserve">ork </w:t>
-      </w:r>
-      <w:r>
-        <w:rPr>
-          <w:b/>
-          <w:bCs/>
-          <w:u w:val="single"/>
-        </w:rPr>
-        <w:t xml:space="preserve">is </w:t>
-      </w:r>
-      <w:r>
-        <w:rPr>
-          <w:b/>
-          <w:bCs/>
-          <w:u w:val="single"/>
-        </w:rPr>
-        <w:t xml:space="preserve">completed successfully: </w:t>
-      </w:r>
-    </w:p>
-    <w:p/>
-    <w:p>
-      <w:r>
-        <w:t xml:space="preserve">The </w:t>
-      </w:r>
-      <w:r>
-        <w:t xml:space="preserve">authorised </w:t>
-      </w:r>
-      <w:r>
-        <w:t>representative</w:t>
-      </w:r>
-      <w:r>
-        <w:t xml:space="preserve"> should be able to </w:t>
-      </w:r>
-      <w:r>
-        <w:t>demonstrate</w:t>
-      </w:r>
-      <w:r>
-        <w:t xml:space="preserve"> that the work required has been completed and </w:t>
-      </w:r>
-      <w:r>
-        <w:t>provide an overview of the</w:t>
-      </w:r>
-      <w:r>
-        <w:t xml:space="preserve"> maintenance/repair, </w:t>
-      </w:r>
-      <w:r>
-        <w:t>installation,</w:t>
-      </w:r>
-      <w:r>
-        <w:t xml:space="preserve"> or removal of equipment to the business representative </w:t>
-      </w:r>
-      <w:r>
-        <w:t>monitoring and waiting for the vendor or representative to complete their work.</w:t>
-      </w:r>
-      <w:r>
-        <w:t xml:space="preserve"> </w:t>
-      </w:r>
-    </w:p>
-    <w:p/>
-    <w:p>
-      <w:r>
-        <w:t xml:space="preserve">There should be </w:t>
-      </w:r>
-      <w:r>
-        <w:t xml:space="preserve">detailed </w:t>
-      </w:r>
-      <w:r>
-        <w:t xml:space="preserve">documentation provided </w:t>
-      </w:r>
-      <w:r>
-        <w:t>by the vendor for accurate record keeping should there be any associated issues with the work completed later on.</w:t>
-      </w:r>
-    </w:p>
-    <w:p>
-      <w:pPr>
-        <w:rPr>
-          <w:b/>
-          <w:bCs/>
-          <w:u w:val="single"/>
-        </w:rPr>
-      </w:pPr>
-      <w:r>
-        <w:rPr>
-          <w:b/>
-          <w:bCs/>
-          <w:u w:val="single"/>
-        </w:rPr>
-        <w:lastRenderedPageBreak/>
-        <w:t>If w</w:t>
-      </w:r>
-      <w:r>
-        <w:rPr>
-          <w:b/>
-          <w:bCs/>
-          <w:u w:val="single"/>
-        </w:rPr>
-        <w:t xml:space="preserve">ork </w:t>
-      </w:r>
-      <w:r>
-        <w:rPr>
-          <w:b/>
-          <w:bCs/>
-          <w:u w:val="single"/>
-        </w:rPr>
-        <w:t xml:space="preserve">is </w:t>
-      </w:r>
-      <w:r>
-        <w:rPr>
-          <w:b/>
-          <w:bCs/>
-          <w:u w:val="single"/>
-        </w:rPr>
-        <w:t xml:space="preserve">completed </w:t>
-      </w:r>
-      <w:r>
-        <w:rPr>
-          <w:b/>
-          <w:bCs/>
-          <w:u w:val="single"/>
-        </w:rPr>
-        <w:t>un</w:t>
-      </w:r>
-      <w:r>
-        <w:rPr>
-          <w:b/>
-          <w:bCs/>
-          <w:u w:val="single"/>
-        </w:rPr>
-        <w:t xml:space="preserve">successfully: </w:t>
-      </w:r>
-    </w:p>
-    <w:p/>
-    <w:p>
-      <w:r>
-        <w:t>Should the authorised representative</w:t>
-      </w:r>
-      <w:r>
-        <w:t xml:space="preserve"> advise that work required has not or cannot be completed at this time, </w:t>
-      </w:r>
-      <w:r>
-        <w:t xml:space="preserve">the authorised representative should communicate to the business owner or authorised person to discuss the next steps and supply detailed documentation advising of such steps. </w:t>
-      </w:r>
-    </w:p>
-    <w:p/>
-    <w:p>
-      <w:pPr>
-        <w:spacing w:line="480" w:lineRule="auto"/>
-      </w:pPr>
-    </w:p>
-    <w:p>
-      <w:pPr>
-        <w:spacing w:line="480" w:lineRule="auto"/>
-      </w:pPr>
-    </w:p>
-    <w:p>
-      <w:pPr>
-        <w:spacing w:line="480" w:lineRule="auto"/>
-      </w:pPr>
-    </w:p>
-    <w:p>
-      <w:pPr>
-        <w:spacing w:line="480" w:lineRule="auto"/>
-      </w:pPr>
-    </w:p>
-    <w:p>
-      <w:pPr>
-        <w:spacing w:line="480" w:lineRule="auto"/>
-      </w:pPr>
-    </w:p>
-    <w:p>
-      <w:pPr>
-        <w:spacing w:line="480" w:lineRule="auto"/>
-      </w:pPr>
-    </w:p>
-    <w:p>
-      <w:pPr>
-        <w:spacing w:line="480" w:lineRule="auto"/>
-      </w:pPr>
-    </w:p>
-    <w:p>
-      <w:pPr>
-        <w:spacing w:line="480" w:lineRule="auto"/>
-      </w:pPr>
-    </w:p>
-    <w:p>
-      <w:pPr>
-        <w:spacing w:line="480" w:lineRule="auto"/>
-      </w:pPr>
-    </w:p>
-    <w:p>
-      <w:pPr>
-        <w:spacing w:line="480" w:lineRule="auto"/>
-      </w:pPr>
-    </w:p>
-    <w:p>
-      <w:pPr>
-        <w:spacing w:line="480" w:lineRule="auto"/>
-      </w:pPr>
-    </w:p>
-    <w:p>
-      <w:pPr>
-        <w:spacing w:line="480" w:lineRule="auto"/>
-      </w:pPr>
-    </w:p>
-    <w:p>
-      <w:pPr>
-        <w:spacing w:line="480" w:lineRule="auto"/>
-      </w:pPr>
-    </w:p>
-    <w:p>
-      <w:pPr>
-        <w:spacing w:line="480" w:lineRule="auto"/>
-      </w:pPr>
-    </w:p>
-    <w:p>
-      <w:pPr>
-        <w:spacing w:line="480" w:lineRule="auto"/>
-      </w:pPr>
-    </w:p>
-    <w:p>
-      <w:pPr>
-        <w:spacing w:line="480" w:lineRule="auto"/>
-      </w:pPr>
-    </w:p>
-    <w:p>
-      <w:pPr>
-        <w:spacing w:line="480" w:lineRule="auto"/>
-      </w:pPr>
-    </w:p>
-    <w:p>
-      <w:pPr>
-        <w:spacing w:line="480" w:lineRule="auto"/>
-      </w:pPr>
-    </w:p>
-    <w:p>
-      <w:pPr>
-        <w:spacing w:line="480" w:lineRule="auto"/>
-      </w:pPr>
-    </w:p>
-    <w:p>
-      <w:pPr>
-        <w:pStyle w:val="Heading1"/>
-        <w:rPr>
-          <w:color w:val="auto"/>
-        </w:rPr>
-      </w:pPr>
-      <w:bookmarkStart w:id="25" w:name="_Toc104837153"/>
-      <w:r>
-        <w:rPr>
-          <w:color w:val="auto"/>
-        </w:rPr>
-        <w:lastRenderedPageBreak/>
-        <w:t>Destruction/</w:t>
-      </w:r>
-      <w:r>
-        <w:rPr>
-          <w:color w:val="auto"/>
-        </w:rPr>
-        <w:t>Removal/R</w:t>
-      </w:r>
-      <w:r>
-        <w:rPr>
-          <w:color w:val="auto"/>
-        </w:rPr>
-        <w:t>eturning of Devices</w:t>
-      </w:r>
-      <w:bookmarkEnd w:id="25"/>
-    </w:p>
-    <w:p>
-      <w:pPr>
-        <w:pStyle w:val="Heading2"/>
-        <w:rPr>
-          <w:color w:val="auto"/>
-        </w:rPr>
-      </w:pPr>
-      <w:bookmarkStart w:id="26" w:name="_Toc104837154"/>
-      <w:r>
-        <w:rPr>
-          <w:color w:val="auto"/>
-        </w:rPr>
-        <w:t>Responsible Handling of Data</w:t>
-      </w:r>
-      <w:bookmarkEnd w:id="26"/>
-    </w:p>
-    <w:p>
-      <w:r>
-        <w:t xml:space="preserve">One of the most overlooked areas </w:t>
-      </w:r>
-      <w:r>
-        <w:t>of data security within an organisation is the hard drives and associated data storage devices that come with printers, especially those multi-function devices that have scanners and address books.</w:t>
-      </w:r>
-    </w:p>
-    <w:p/>
-    <w:p>
-      <w:r>
-        <w:t xml:space="preserve">Any and all printer devices that are to be replaced or disposed of can produce risk and vulnerabilities if not handled properly. </w:t>
-      </w:r>
-      <w:r>
-        <w:t xml:space="preserve">Like many other devices on the network in which data and information flows can be found, printers can have an internal hard drive that can potentially contain </w:t>
-      </w:r>
-      <w:r>
-        <w:t>sensitive information, such as customer data and even intellectual property such as those found with 3D printers.</w:t>
-      </w:r>
-    </w:p>
-    <w:p/>
-    <w:p>
-      <w:pPr>
+        <w:t>Insert information</w:t>
+      </w:r>
+      <w:r>
         <w:rPr>
           <w:b/>
           <w:bCs/>
           <w:i/>
           <w:iCs/>
         </w:rPr>
-      </w:pPr>
+        <w:t xml:space="preserve"> surrounding </w:t>
+      </w:r>
       <w:r>
         <w:rPr>
           <w:b/>
@@ -7153,17 +7135,573 @@
           <w:i/>
           <w:iCs/>
         </w:rPr>
-        <w:t>Insert information</w:t>
-      </w:r>
-      <w:r>
+        <w:t>unencrypted information stored of printer hard drives. Look into potential IP (instructions) stored in 3D printer hard drives.</w:t>
+      </w:r>
+    </w:p>
+    <w:p>
+      <w:pPr>
+        <w:pStyle w:val="Heading2"/>
+        <w:rPr>
+          <w:color w:val="auto"/>
+        </w:rPr>
+      </w:pPr>
+      <w:bookmarkStart w:id="26" w:name="_Toc104837155"/>
+      <w:r>
+        <w:rPr>
+          <w:color w:val="auto"/>
+        </w:rPr>
+        <w:t>Prior to Device Removal/Destruction</w:t>
+      </w:r>
+      <w:bookmarkEnd w:id="26"/>
+    </w:p>
+    <w:p>
+      <w:r>
+        <w:t xml:space="preserve">Any </w:t>
+      </w:r>
+      <w:r>
+        <w:t xml:space="preserve">printing </w:t>
+      </w:r>
+      <w:r>
+        <w:t xml:space="preserve">device that should fall under the category of </w:t>
+      </w:r>
+      <w:r>
+        <w:t xml:space="preserve">being unable to be repaired, </w:t>
+      </w:r>
+      <w:r>
+        <w:t>salvaged,</w:t>
+      </w:r>
+      <w:r>
+        <w:t xml:space="preserve"> </w:t>
+      </w:r>
+      <w:r>
+        <w:t>or</w:t>
+      </w:r>
+      <w:r>
+        <w:t xml:space="preserve"> is not required to be retuned as part of any lease agreement</w:t>
+      </w:r>
+      <w:r>
+        <w:t>,</w:t>
+      </w:r>
+      <w:r>
+        <w:t xml:space="preserve"> should be properly destroyed upon removing any identifying markers such as stickers</w:t>
+      </w:r>
+      <w:r>
+        <w:t>, as well as</w:t>
+      </w:r>
+      <w:r>
+        <w:t xml:space="preserve"> any internal </w:t>
+      </w:r>
+      <w:r>
+        <w:t>components that could be beneficial to malicious actors should they acquire them from e-waste depositories or by ‘dumpster diving’.</w:t>
+      </w:r>
+    </w:p>
+    <w:p>
+      <w:pPr>
+        <w:pStyle w:val="Heading2"/>
+        <w:rPr>
+          <w:color w:val="auto"/>
+        </w:rPr>
+      </w:pPr>
+      <w:bookmarkStart w:id="27" w:name="_Toc104837156"/>
+      <w:r>
+        <w:rPr>
+          <w:color w:val="auto"/>
+        </w:rPr>
+        <w:t xml:space="preserve">Device </w:t>
+      </w:r>
+      <w:r>
+        <w:rPr>
+          <w:color w:val="auto"/>
+        </w:rPr>
+        <w:t>Destruction</w:t>
+      </w:r>
+      <w:bookmarkEnd w:id="27"/>
+    </w:p>
+    <w:p>
+      <w:r>
+        <w:t xml:space="preserve">If a device is to be disposed of and has had all identifying </w:t>
+      </w:r>
+      <w:r>
+        <w:t xml:space="preserve">markings and potential data storage hardware removed, </w:t>
+      </w:r>
+      <w:r>
+        <w:t xml:space="preserve">the device/s can be </w:t>
+      </w:r>
+      <w:r>
+        <w:t xml:space="preserve">flagged for destruction and can be transferred to the nearest available e-waste station in your local area. </w:t>
+      </w:r>
+    </w:p>
+    <w:p>
+      <w:pPr>
+        <w:pStyle w:val="Heading2"/>
+        <w:rPr>
+          <w:color w:val="auto"/>
+        </w:rPr>
+      </w:pPr>
+      <w:bookmarkStart w:id="28" w:name="_Toc104837157"/>
+      <w:r>
+        <w:rPr>
+          <w:color w:val="auto"/>
+        </w:rPr>
+        <w:t>Returning the Device</w:t>
+      </w:r>
+      <w:bookmarkEnd w:id="28"/>
+    </w:p>
+    <w:p>
+      <w:r>
+        <w:t>Should a printing device be under lease or loan and must be returned when the agreement for such device/s is concluded</w:t>
+      </w:r>
+      <w:r>
+        <w:t>,</w:t>
+      </w:r>
+      <w:r>
+        <w:t xml:space="preserve"> either by reaching the term date or from </w:t>
+      </w:r>
+      <w:r>
+        <w:t xml:space="preserve">having to return/swap a device under warranty, a discussion with the vendor/manufacturer regarding the removal (or at the very least, erasure) of the internal </w:t>
+      </w:r>
+      <w:r>
+        <w:t>hard drive</w:t>
+      </w:r>
+      <w:r>
+        <w:t xml:space="preserve"> should be </w:t>
+      </w:r>
+      <w:r>
+        <w:t xml:space="preserve">conducted. </w:t>
+      </w:r>
+    </w:p>
+    <w:p/>
+    <w:p/>
+    <w:p/>
+    <w:p/>
+    <w:p/>
+    <w:p/>
+    <w:p/>
+    <w:p/>
+    <w:p/>
+    <w:p/>
+    <w:p/>
+    <w:p/>
+    <w:p/>
+    <w:p>
+      <w:pPr>
+        <w:pStyle w:val="Heading1"/>
+        <w:rPr>
+          <w:color w:val="auto"/>
+        </w:rPr>
+      </w:pPr>
+      <w:bookmarkStart w:id="29" w:name="_Toc104837158"/>
+      <w:r>
+        <w:rPr>
+          <w:color w:val="auto"/>
+        </w:rPr>
+        <w:lastRenderedPageBreak/>
+        <w:t>Access Controls</w:t>
+      </w:r>
+      <w:bookmarkEnd w:id="29"/>
+    </w:p>
+    <w:p>
+      <w:r>
+        <w:t xml:space="preserve">At the very basic level, access control simply involves restricting access to the printer devices across your network where individual users, including employees, vendors and even guests </w:t>
+      </w:r>
+      <w:r>
+        <w:t xml:space="preserve">would potentially have access </w:t>
+      </w:r>
+      <w:r>
+        <w:t xml:space="preserve">to </w:t>
+      </w:r>
+      <w:r>
+        <w:t xml:space="preserve">(Tunggal, 2021). </w:t>
+      </w:r>
+    </w:p>
+    <w:p/>
+    <w:p>
+      <w:r>
+        <w:t xml:space="preserve">The National Institute of Standards and Technology (NIST) </w:t>
+      </w:r>
+      <w:r>
+        <w:t xml:space="preserve">insists than an organisation develop policies, models </w:t>
+      </w:r>
+      <w:r>
+        <w:t>as well as</w:t>
+      </w:r>
+      <w:r>
+        <w:t xml:space="preserve"> mechanisms when planning an access control system</w:t>
+      </w:r>
+      <w:r>
+        <w:t xml:space="preserve"> (Hu et al., 2006)</w:t>
+      </w:r>
+      <w:r>
+        <w:t>.</w:t>
+      </w:r>
+      <w:r>
+        <w:t xml:space="preserve"> </w:t>
+      </w:r>
+      <w:r>
+        <w:t>H</w:t>
+      </w:r>
+      <w:r>
+        <w:t>owever</w:t>
+      </w:r>
+      <w:r>
+        <w:t>,</w:t>
+      </w:r>
+      <w:r>
+        <w:t xml:space="preserve"> th</w:t>
+      </w:r>
+      <w:r>
+        <w:t>e work involved</w:t>
+      </w:r>
+      <w:r>
+        <w:t xml:space="preserve"> </w:t>
+      </w:r>
+      <w:r>
+        <w:t>in creating this for your individual business or organisation may not</w:t>
+      </w:r>
+      <w:r>
+        <w:t xml:space="preserve"> potentially be viable should you only have 1-2 staff </w:t>
+      </w:r>
+      <w:r>
+        <w:t>and a smaller printer network than much larger organisations.</w:t>
+      </w:r>
+    </w:p>
+    <w:p/>
+    <w:p>
+      <w:r>
+        <w:t xml:space="preserve">The following </w:t>
+      </w:r>
+      <w:r>
+        <w:t>insights</w:t>
+      </w:r>
+      <w:r>
+        <w:t xml:space="preserve"> surrounding the key components that make up access control</w:t>
+      </w:r>
+      <w:r>
+        <w:t xml:space="preserve"> policy</w:t>
+      </w:r>
+      <w:r>
+        <w:t xml:space="preserve">, </w:t>
+      </w:r>
+      <w:r>
+        <w:t xml:space="preserve">provide further understanding of both how to identify and address potential security issues with your printers and associated network. </w:t>
+      </w:r>
+    </w:p>
+    <w:p/>
+    <w:p>
+      <w:pPr>
+        <w:pStyle w:val="Heading2"/>
+        <w:rPr>
+          <w:color w:val="auto"/>
+        </w:rPr>
+      </w:pPr>
+      <w:bookmarkStart w:id="30" w:name="_Toc104837159"/>
+      <w:r>
+        <w:rPr>
+          <w:color w:val="auto"/>
+        </w:rPr>
+        <w:t>Authentication</w:t>
+      </w:r>
+      <w:bookmarkEnd w:id="30"/>
+    </w:p>
+    <w:p>
+      <w:r>
+        <w:t xml:space="preserve">It is important to not only confirm </w:t>
+      </w:r>
+      <w:r>
+        <w:t>the identity of</w:t>
+      </w:r>
+      <w:r>
+        <w:t xml:space="preserve"> somebody</w:t>
+      </w:r>
+      <w:r>
+        <w:t xml:space="preserve"> who</w:t>
+      </w:r>
+      <w:r>
+        <w:t xml:space="preserve"> </w:t>
+      </w:r>
+      <w:r>
+        <w:t>may be</w:t>
+      </w:r>
+      <w:r>
+        <w:t xml:space="preserve"> using your printing devices and the networks they are connected to, but it is just as </w:t>
+      </w:r>
+      <w:r>
+        <w:t>critical</w:t>
+      </w:r>
+      <w:r>
+        <w:t xml:space="preserve"> to </w:t>
+      </w:r>
+      <w:r>
+        <w:t xml:space="preserve">establish a </w:t>
+      </w:r>
+      <w:r>
+        <w:t>consistent</w:t>
+      </w:r>
+      <w:r>
+        <w:t xml:space="preserve"> </w:t>
+      </w:r>
+      <w:r>
+        <w:t xml:space="preserve">and secure manner in which to do so. </w:t>
+      </w:r>
+    </w:p>
+    <w:p/>
+    <w:p>
+      <w:r>
+        <w:t xml:space="preserve">Comparing </w:t>
+      </w:r>
+      <w:r>
+        <w:t>any</w:t>
+      </w:r>
+      <w:r>
+        <w:t xml:space="preserve"> credentials</w:t>
+      </w:r>
+      <w:r>
+        <w:t xml:space="preserve">, </w:t>
+      </w:r>
+      <w:r>
+        <w:t xml:space="preserve">such as passwords </w:t>
+      </w:r>
+      <w:r>
+        <w:t>and pin numbers</w:t>
+      </w:r>
+      <w:r>
+        <w:t>, provided</w:t>
+      </w:r>
+      <w:r>
+        <w:t xml:space="preserve"> by an</w:t>
+      </w:r>
+      <w:r>
+        <w:t>y</w:t>
+      </w:r>
+      <w:r>
+        <w:t xml:space="preserve"> individual</w:t>
+      </w:r>
+      <w:r>
+        <w:t xml:space="preserve"> </w:t>
+      </w:r>
+      <w:r>
+        <w:t xml:space="preserve">seeking </w:t>
+      </w:r>
+      <w:r>
+        <w:t xml:space="preserve">to access </w:t>
+      </w:r>
+      <w:r>
+        <w:t>a</w:t>
+      </w:r>
+      <w:r>
+        <w:t xml:space="preserve"> print</w:t>
+      </w:r>
+      <w:r>
+        <w:t>ing</w:t>
+      </w:r>
+      <w:r>
+        <w:t xml:space="preserve"> device </w:t>
+      </w:r>
+      <w:r>
+        <w:t>(</w:t>
+      </w:r>
+      <w:r>
+        <w:t>either physically or via the network</w:t>
+      </w:r>
+      <w:r>
+        <w:t>)</w:t>
+      </w:r>
+      <w:r>
+        <w:t xml:space="preserve">, </w:t>
+      </w:r>
+      <w:r>
+        <w:t xml:space="preserve">against the credentials stored </w:t>
+      </w:r>
+      <w:r>
+        <w:t>authentication options</w:t>
+      </w:r>
+      <w:r>
+        <w:t xml:space="preserve"> </w:t>
+      </w:r>
+      <w:r>
+        <w:t>are readily available</w:t>
+      </w:r>
+      <w:r>
+        <w:t xml:space="preserve">, </w:t>
+      </w:r>
+      <w:r>
+        <w:t>cost effective</w:t>
+      </w:r>
+      <w:r>
+        <w:t xml:space="preserve"> and </w:t>
+      </w:r>
+      <w:r>
+        <w:t>sometimes included with your printing device/s</w:t>
+      </w:r>
+      <w:r>
+        <w:t xml:space="preserve"> (</w:t>
+      </w:r>
+      <w:r>
+        <w:t>Identity Management Institute, n.d.).</w:t>
+      </w:r>
+    </w:p>
+    <w:p/>
+    <w:p>
+      <w:r>
+        <w:t xml:space="preserve">Furthermore, 2FA &amp; MFA (Two-Factor/Multi-Factor Authentication) protocols such as a text message confirmation </w:t>
+      </w:r>
+      <w:r>
+        <w:t xml:space="preserve">or fingerprint scan </w:t>
+      </w:r>
+      <w:r>
+        <w:t xml:space="preserve">are now almost a minimum standard </w:t>
+      </w:r>
+      <w:r>
+        <w:t xml:space="preserve">for an organisation’s </w:t>
+      </w:r>
+      <w:r>
+        <w:t xml:space="preserve">expected </w:t>
+      </w:r>
+      <w:r>
+        <w:t>authentication requirements</w:t>
+      </w:r>
+      <w:r>
+        <w:t xml:space="preserve"> (Cloudflare, n.d.).</w:t>
+      </w:r>
+    </w:p>
+    <w:p/>
+    <w:p>
+      <w:pPr>
+        <w:pStyle w:val="Heading2"/>
+        <w:rPr>
+          <w:color w:val="auto"/>
+        </w:rPr>
+      </w:pPr>
+      <w:bookmarkStart w:id="31" w:name="_Toc104837160"/>
+      <w:r>
+        <w:rPr>
+          <w:color w:val="auto"/>
+        </w:rPr>
+        <w:t>Authorisation</w:t>
+      </w:r>
+      <w:bookmarkEnd w:id="31"/>
+    </w:p>
+    <w:p>
+      <w:r>
+        <w:t xml:space="preserve">Minimising the risk of unauthorised </w:t>
+      </w:r>
+      <w:r>
+        <w:t>access to important information</w:t>
+      </w:r>
+      <w:r>
+        <w:t xml:space="preserve"> can be achieved with sound authorisation policies as part of an organisation’s access control policies (Australian Cyber Security Centre, 2020). </w:t>
+      </w:r>
+      <w:r>
+        <w:t>The level of access that one has once authenticated can v</w:t>
+      </w:r>
+      <w:r>
+        <w:t>a</w:t>
+      </w:r>
+      <w:r>
+        <w:t>ry within an organisation</w:t>
+      </w:r>
+      <w:r>
+        <w:t xml:space="preserve">, however </w:t>
+      </w:r>
+      <w:r>
+        <w:t>as a benchmark to work from, no organisation</w:t>
+      </w:r>
+      <w:r>
+        <w:t>’s</w:t>
+      </w:r>
+      <w:r>
+        <w:t xml:space="preserve"> printer network should be completely accessible by </w:t>
+      </w:r>
+      <w:r>
+        <w:t xml:space="preserve">each and </w:t>
+      </w:r>
+      <w:r>
+        <w:t>every individual within the organisation</w:t>
+      </w:r>
+      <w:r>
+        <w:t xml:space="preserve">, as is highlighted by the policies of </w:t>
+      </w:r>
+      <w:r>
+        <w:t>Zero Trust Security</w:t>
+      </w:r>
+      <w:r>
+        <w:t xml:space="preserve"> and </w:t>
+      </w:r>
+      <w:r>
+        <w:t>Principle of Least Privilege</w:t>
+      </w:r>
+      <w:r>
+        <w:rPr>
+          <w:i/>
+          <w:iCs/>
+        </w:rPr>
+        <w:t xml:space="preserve"> </w:t>
+      </w:r>
+      <w:r>
+        <w:t xml:space="preserve">(See </w:t>
+      </w:r>
+      <w:r>
+        <w:rPr>
+          <w:i/>
+          <w:iCs/>
+        </w:rPr>
+        <w:t>Manage</w:t>
+      </w:r>
+      <w:r>
+        <w:t xml:space="preserve"> Below).</w:t>
+      </w:r>
+    </w:p>
+    <w:p/>
+    <w:p>
+      <w:pPr>
+        <w:pStyle w:val="Heading2"/>
+        <w:rPr>
+          <w:color w:val="auto"/>
+        </w:rPr>
+      </w:pPr>
+      <w:bookmarkStart w:id="32" w:name="_Toc104837161"/>
+      <w:r>
+        <w:rPr>
+          <w:color w:val="auto"/>
+        </w:rPr>
+        <w:t>Access</w:t>
+      </w:r>
+      <w:bookmarkEnd w:id="32"/>
+    </w:p>
+    <w:p>
+      <w:r>
+        <w:t>There are multiple forms of access control and methods for implementing them</w:t>
+      </w:r>
+      <w:r>
+        <w:t>, with the most common outlined b</w:t>
+      </w:r>
+      <w:r>
+        <w:t>elow</w:t>
+      </w:r>
+      <w:r>
+        <w:t xml:space="preserve">, however it is important to note that </w:t>
+      </w:r>
+      <w:r>
+        <w:t xml:space="preserve">whilst </w:t>
+      </w:r>
+      <w:r>
+        <w:t>not every organisation will find these access controls suitable, it does provide a point into which an organisation’s needs and wants</w:t>
+      </w:r>
+      <w:r>
+        <w:t xml:space="preserve"> for access control can be developed. </w:t>
+      </w:r>
+    </w:p>
+    <w:p/>
+    <w:p/>
+    <w:p>
+      <w:pPr>
         <w:rPr>
           <w:b/>
           <w:bCs/>
           <w:i/>
           <w:iCs/>
         </w:rPr>
-        <w:t xml:space="preserve"> surrounding </w:t>
-      </w:r>
+      </w:pPr>
       <w:r>
         <w:rPr>
           <w:b/>
@@ -7171,573 +7709,18 @@
           <w:i/>
           <w:iCs/>
         </w:rPr>
-        <w:t>unencrypted information stored of printer hard drives. Look into potential IP (instructions) stored in 3D printer hard drives.</w:t>
-      </w:r>
-    </w:p>
-    <w:p>
-      <w:pPr>
-        <w:pStyle w:val="Heading2"/>
-        <w:rPr>
-          <w:color w:val="auto"/>
-        </w:rPr>
-      </w:pPr>
-      <w:bookmarkStart w:id="27" w:name="_Toc104837155"/>
-      <w:r>
-        <w:rPr>
-          <w:color w:val="auto"/>
-        </w:rPr>
-        <w:t>Prior to Device Removal/Destruction</w:t>
-      </w:r>
-      <w:bookmarkEnd w:id="27"/>
-    </w:p>
-    <w:p>
-      <w:r>
-        <w:t xml:space="preserve">Any </w:t>
-      </w:r>
-      <w:r>
-        <w:t xml:space="preserve">printing </w:t>
-      </w:r>
-      <w:r>
-        <w:t xml:space="preserve">device that should fall under the category of </w:t>
-      </w:r>
-      <w:r>
-        <w:t xml:space="preserve">being unable to be repaired, </w:t>
-      </w:r>
-      <w:r>
-        <w:t>salvaged,</w:t>
-      </w:r>
-      <w:r>
-        <w:t xml:space="preserve"> </w:t>
-      </w:r>
-      <w:r>
-        <w:t>or</w:t>
-      </w:r>
-      <w:r>
-        <w:t xml:space="preserve"> is not required to be retuned as part of any lease agreement</w:t>
-      </w:r>
-      <w:r>
-        <w:t>,</w:t>
-      </w:r>
-      <w:r>
-        <w:t xml:space="preserve"> should be properly destroyed upon removing any identifying markers such as stickers</w:t>
-      </w:r>
-      <w:r>
-        <w:t>, as well as</w:t>
-      </w:r>
-      <w:r>
-        <w:t xml:space="preserve"> any internal </w:t>
-      </w:r>
-      <w:r>
-        <w:t>components that could be beneficial to malicious actors should they acquire them from e-waste depositories or by ‘dumpster diving’.</w:t>
-      </w:r>
-    </w:p>
-    <w:p>
-      <w:pPr>
-        <w:pStyle w:val="Heading2"/>
-        <w:rPr>
-          <w:color w:val="auto"/>
-        </w:rPr>
-      </w:pPr>
-      <w:bookmarkStart w:id="28" w:name="_Toc104837156"/>
-      <w:r>
-        <w:rPr>
-          <w:color w:val="auto"/>
-        </w:rPr>
-        <w:t xml:space="preserve">Device </w:t>
-      </w:r>
-      <w:r>
-        <w:rPr>
-          <w:color w:val="auto"/>
-        </w:rPr>
-        <w:t>Destruction</w:t>
-      </w:r>
-      <w:bookmarkEnd w:id="28"/>
-    </w:p>
-    <w:p>
-      <w:r>
-        <w:t xml:space="preserve">If a device is to be disposed of and has had all identifying </w:t>
-      </w:r>
-      <w:r>
-        <w:t xml:space="preserve">markings and potential data storage hardware removed, </w:t>
-      </w:r>
-      <w:r>
-        <w:t xml:space="preserve">the device/s can be </w:t>
-      </w:r>
-      <w:r>
-        <w:t xml:space="preserve">flagged for destruction and can be transferred to the nearest available e-waste station in your local area. </w:t>
-      </w:r>
-    </w:p>
-    <w:p>
-      <w:pPr>
-        <w:pStyle w:val="Heading2"/>
-        <w:rPr>
-          <w:color w:val="auto"/>
-        </w:rPr>
-      </w:pPr>
-      <w:bookmarkStart w:id="29" w:name="_Toc104837157"/>
-      <w:r>
-        <w:rPr>
-          <w:color w:val="auto"/>
-        </w:rPr>
-        <w:t>Returning the Device</w:t>
-      </w:r>
-      <w:bookmarkEnd w:id="29"/>
-    </w:p>
-    <w:p>
-      <w:r>
-        <w:t>Should a printing device be under lease or loan and must be returned when the agreement for such device/s is concluded</w:t>
-      </w:r>
-      <w:r>
-        <w:t>,</w:t>
-      </w:r>
-      <w:r>
-        <w:t xml:space="preserve"> either by reaching the term date or from </w:t>
-      </w:r>
-      <w:r>
-        <w:t xml:space="preserve">having to return/swap a device under warranty, a discussion with the vendor/manufacturer regarding the removal (or at the very least, erasure) of the internal </w:t>
-      </w:r>
-      <w:r>
-        <w:t>hard drive</w:t>
-      </w:r>
-      <w:r>
-        <w:t xml:space="preserve"> should be </w:t>
-      </w:r>
-      <w:r>
-        <w:t xml:space="preserve">conducted. </w:t>
-      </w:r>
-    </w:p>
-    <w:p/>
-    <w:p/>
-    <w:p/>
-    <w:p/>
-    <w:p/>
-    <w:p/>
-    <w:p/>
-    <w:p/>
-    <w:p/>
-    <w:p/>
-    <w:p/>
-    <w:p/>
-    <w:p/>
-    <w:p>
-      <w:pPr>
-        <w:pStyle w:val="Heading1"/>
-        <w:rPr>
-          <w:color w:val="auto"/>
-        </w:rPr>
-      </w:pPr>
-      <w:bookmarkStart w:id="30" w:name="_Toc104837158"/>
-      <w:r>
-        <w:rPr>
-          <w:color w:val="auto"/>
-        </w:rPr>
         <w:lastRenderedPageBreak/>
-        <w:t>Access Controls</w:t>
-      </w:r>
-      <w:bookmarkEnd w:id="30"/>
-    </w:p>
-    <w:p>
-      <w:r>
-        <w:t xml:space="preserve">At the very basic level, access control simply involves restricting access to the printer devices across your network where individual users, including employees, vendors and even guests </w:t>
-      </w:r>
-      <w:r>
-        <w:t xml:space="preserve">would potentially have access </w:t>
-      </w:r>
-      <w:r>
-        <w:t xml:space="preserve">to </w:t>
-      </w:r>
-      <w:r>
-        <w:t xml:space="preserve">(Tunggal, 2021). </w:t>
-      </w:r>
-    </w:p>
-    <w:p/>
-    <w:p>
-      <w:r>
-        <w:t xml:space="preserve">The National Institute of Standards and Technology (NIST) </w:t>
-      </w:r>
-      <w:r>
-        <w:t xml:space="preserve">insists than an organisation develop policies, models </w:t>
-      </w:r>
-      <w:r>
-        <w:t>as well as</w:t>
-      </w:r>
-      <w:r>
-        <w:t xml:space="preserve"> mechanisms when planning an access control system</w:t>
-      </w:r>
-      <w:r>
-        <w:t xml:space="preserve"> (Hu et al., 2006)</w:t>
-      </w:r>
-      <w:r>
-        <w:t>.</w:t>
-      </w:r>
-      <w:r>
-        <w:t xml:space="preserve"> </w:t>
-      </w:r>
-      <w:r>
-        <w:t>H</w:t>
-      </w:r>
-      <w:r>
-        <w:t>owever</w:t>
-      </w:r>
-      <w:r>
-        <w:t>,</w:t>
-      </w:r>
-      <w:r>
-        <w:t xml:space="preserve"> th</w:t>
-      </w:r>
-      <w:r>
-        <w:t>e work involved</w:t>
-      </w:r>
-      <w:r>
-        <w:t xml:space="preserve"> </w:t>
-      </w:r>
-      <w:r>
-        <w:t>in creating this for your individual business or organisation may not</w:t>
-      </w:r>
-      <w:r>
-        <w:t xml:space="preserve"> potentially be viable should you only have 1-2 staff </w:t>
-      </w:r>
-      <w:r>
-        <w:t>and a smaller printer network than much larger organisations.</w:t>
-      </w:r>
-    </w:p>
-    <w:p/>
-    <w:p>
-      <w:r>
-        <w:t xml:space="preserve">The following </w:t>
-      </w:r>
-      <w:r>
-        <w:t>insights</w:t>
-      </w:r>
-      <w:r>
-        <w:t xml:space="preserve"> surrounding the key components that make up access control</w:t>
-      </w:r>
-      <w:r>
-        <w:t xml:space="preserve"> policy</w:t>
-      </w:r>
-      <w:r>
-        <w:t xml:space="preserve">, </w:t>
-      </w:r>
-      <w:r>
-        <w:t xml:space="preserve">provide further understanding of both how to identify and address potential security issues with your printers and associated network. </w:t>
-      </w:r>
-    </w:p>
-    <w:p/>
-    <w:p>
-      <w:pPr>
-        <w:pStyle w:val="Heading2"/>
-        <w:rPr>
-          <w:color w:val="auto"/>
-        </w:rPr>
-      </w:pPr>
-      <w:bookmarkStart w:id="31" w:name="_Toc104837159"/>
-      <w:r>
-        <w:rPr>
-          <w:color w:val="auto"/>
-        </w:rPr>
-        <w:t>Authentication</w:t>
-      </w:r>
-      <w:bookmarkEnd w:id="31"/>
-    </w:p>
-    <w:p>
-      <w:r>
-        <w:t xml:space="preserve">It is important to not only confirm </w:t>
-      </w:r>
-      <w:r>
-        <w:t>the identity of</w:t>
-      </w:r>
-      <w:r>
-        <w:t xml:space="preserve"> somebody</w:t>
-      </w:r>
-      <w:r>
-        <w:t xml:space="preserve"> who</w:t>
-      </w:r>
-      <w:r>
-        <w:t xml:space="preserve"> </w:t>
-      </w:r>
-      <w:r>
-        <w:t>may be</w:t>
-      </w:r>
-      <w:r>
-        <w:t xml:space="preserve"> using your printing devices and the networks they are connected to, but it is just as </w:t>
-      </w:r>
-      <w:r>
-        <w:t>critical</w:t>
-      </w:r>
-      <w:r>
-        <w:t xml:space="preserve"> to </w:t>
-      </w:r>
-      <w:r>
-        <w:t xml:space="preserve">establish a </w:t>
-      </w:r>
-      <w:r>
-        <w:t>consistent</w:t>
-      </w:r>
-      <w:r>
-        <w:t xml:space="preserve"> </w:t>
-      </w:r>
-      <w:r>
-        <w:t xml:space="preserve">and secure manner in which to do so. </w:t>
-      </w:r>
-    </w:p>
-    <w:p/>
-    <w:p>
-      <w:r>
-        <w:t xml:space="preserve">Comparing </w:t>
-      </w:r>
-      <w:r>
-        <w:t>any</w:t>
-      </w:r>
-      <w:r>
-        <w:t xml:space="preserve"> credentials</w:t>
-      </w:r>
-      <w:r>
-        <w:t xml:space="preserve">, </w:t>
-      </w:r>
-      <w:r>
-        <w:t xml:space="preserve">such as passwords </w:t>
-      </w:r>
-      <w:r>
-        <w:t>and pin numbers</w:t>
-      </w:r>
-      <w:r>
-        <w:t>, provided</w:t>
-      </w:r>
-      <w:r>
-        <w:t xml:space="preserve"> by an</w:t>
-      </w:r>
-      <w:r>
-        <w:t>y</w:t>
-      </w:r>
-      <w:r>
-        <w:t xml:space="preserve"> individual</w:t>
-      </w:r>
-      <w:r>
-        <w:t xml:space="preserve"> </w:t>
-      </w:r>
-      <w:r>
-        <w:t xml:space="preserve">seeking </w:t>
-      </w:r>
-      <w:r>
-        <w:t xml:space="preserve">to access </w:t>
-      </w:r>
-      <w:r>
-        <w:t>a</w:t>
-      </w:r>
-      <w:r>
-        <w:t xml:space="preserve"> print</w:t>
-      </w:r>
-      <w:r>
-        <w:t>ing</w:t>
-      </w:r>
-      <w:r>
-        <w:t xml:space="preserve"> device </w:t>
-      </w:r>
-      <w:r>
-        <w:t>(</w:t>
-      </w:r>
-      <w:r>
-        <w:t>either physically or via the network</w:t>
-      </w:r>
-      <w:r>
-        <w:t>)</w:t>
-      </w:r>
-      <w:r>
-        <w:t xml:space="preserve">, </w:t>
-      </w:r>
-      <w:r>
-        <w:t xml:space="preserve">against the credentials stored </w:t>
-      </w:r>
-      <w:r>
-        <w:t>authentication options</w:t>
-      </w:r>
-      <w:r>
-        <w:t xml:space="preserve"> </w:t>
-      </w:r>
-      <w:r>
-        <w:t>are readily available</w:t>
-      </w:r>
-      <w:r>
-        <w:t xml:space="preserve">, </w:t>
-      </w:r>
-      <w:r>
-        <w:t>cost effective</w:t>
-      </w:r>
-      <w:r>
-        <w:t xml:space="preserve"> and </w:t>
-      </w:r>
-      <w:r>
-        <w:t>sometimes included with your printing device/s</w:t>
-      </w:r>
-      <w:r>
-        <w:t xml:space="preserve"> (</w:t>
-      </w:r>
-      <w:r>
-        <w:t>Identity Management Institute, n.d.).</w:t>
-      </w:r>
-    </w:p>
-    <w:p/>
-    <w:p>
-      <w:r>
-        <w:t xml:space="preserve">Furthermore, 2FA &amp; MFA (Two-Factor/Multi-Factor Authentication) protocols such as a text message confirmation </w:t>
-      </w:r>
-      <w:r>
-        <w:t xml:space="preserve">or fingerprint scan </w:t>
-      </w:r>
-      <w:r>
-        <w:t xml:space="preserve">are now almost a minimum standard </w:t>
-      </w:r>
-      <w:r>
-        <w:t xml:space="preserve">for an organisation’s </w:t>
-      </w:r>
-      <w:r>
-        <w:t xml:space="preserve">expected </w:t>
-      </w:r>
-      <w:r>
-        <w:t>authentication requirements</w:t>
-      </w:r>
-      <w:r>
-        <w:t xml:space="preserve"> (Cloudflare, n.d.).</w:t>
-      </w:r>
-    </w:p>
-    <w:p/>
-    <w:p>
-      <w:pPr>
-        <w:pStyle w:val="Heading2"/>
-        <w:rPr>
-          <w:color w:val="auto"/>
-        </w:rPr>
-      </w:pPr>
-      <w:bookmarkStart w:id="32" w:name="_Toc104837160"/>
-      <w:r>
-        <w:rPr>
-          <w:color w:val="auto"/>
-        </w:rPr>
-        <w:t>Authorisation</w:t>
-      </w:r>
-      <w:bookmarkEnd w:id="32"/>
-    </w:p>
-    <w:p>
-      <w:r>
-        <w:t xml:space="preserve">Minimising the risk of unauthorised </w:t>
-      </w:r>
-      <w:r>
-        <w:t>access to important information</w:t>
-      </w:r>
-      <w:r>
-        <w:t xml:space="preserve"> can be achieved with sound authorisation policies as part of an organisation’s access control policies (Australian Cyber Security Centre, 2020). </w:t>
-      </w:r>
-      <w:r>
-        <w:t>The level of access that one has once authenticated can v</w:t>
-      </w:r>
-      <w:r>
-        <w:t>a</w:t>
-      </w:r>
-      <w:r>
-        <w:t>ry within an organisation</w:t>
-      </w:r>
-      <w:r>
-        <w:t xml:space="preserve">, however </w:t>
-      </w:r>
-      <w:r>
-        <w:t>as a benchmark to work from, no organisation</w:t>
-      </w:r>
-      <w:r>
-        <w:t>’s</w:t>
-      </w:r>
-      <w:r>
-        <w:t xml:space="preserve"> printer network should be completely accessible by </w:t>
-      </w:r>
-      <w:r>
-        <w:t xml:space="preserve">each and </w:t>
-      </w:r>
-      <w:r>
-        <w:t>every individual within the organisation</w:t>
-      </w:r>
-      <w:r>
-        <w:t xml:space="preserve">, as is highlighted by the policies of </w:t>
-      </w:r>
-      <w:r>
-        <w:t>Zero Trust Security</w:t>
-      </w:r>
-      <w:r>
-        <w:t xml:space="preserve"> and </w:t>
-      </w:r>
-      <w:r>
-        <w:t>Principle of Least Privilege</w:t>
-      </w:r>
-      <w:r>
-        <w:rPr>
-          <w:i/>
-          <w:iCs/>
-        </w:rPr>
-        <w:t xml:space="preserve"> </w:t>
-      </w:r>
-      <w:r>
-        <w:t xml:space="preserve">(See </w:t>
-      </w:r>
-      <w:r>
-        <w:rPr>
-          <w:i/>
-          <w:iCs/>
-        </w:rPr>
-        <w:t>Manage</w:t>
-      </w:r>
-      <w:r>
-        <w:t xml:space="preserve"> Below).</w:t>
-      </w:r>
-    </w:p>
-    <w:p/>
-    <w:p>
-      <w:pPr>
-        <w:pStyle w:val="Heading2"/>
-        <w:rPr>
-          <w:color w:val="auto"/>
-        </w:rPr>
-      </w:pPr>
-      <w:bookmarkStart w:id="33" w:name="_Toc104837161"/>
-      <w:r>
-        <w:rPr>
-          <w:color w:val="auto"/>
-        </w:rPr>
-        <w:t>Access</w:t>
-      </w:r>
-      <w:bookmarkEnd w:id="33"/>
-    </w:p>
-    <w:p>
-      <w:r>
-        <w:t>There are multiple forms of access control and methods for implementing them</w:t>
-      </w:r>
-      <w:r>
-        <w:t>, with the most common outlined b</w:t>
-      </w:r>
-      <w:r>
-        <w:t>elow</w:t>
-      </w:r>
-      <w:r>
-        <w:t xml:space="preserve">, however it is important to note that </w:t>
-      </w:r>
-      <w:r>
-        <w:t xml:space="preserve">whilst </w:t>
-      </w:r>
-      <w:r>
-        <w:t>not every organisation will find these access controls suitable, it does provide a point into which an organisation’s needs and wants</w:t>
-      </w:r>
-      <w:r>
-        <w:t xml:space="preserve"> for access control can be developed. </w:t>
-      </w:r>
-    </w:p>
-    <w:p/>
-    <w:p/>
-    <w:p>
-      <w:pPr>
+        <w:t>Mandatory Access Control</w:t>
+      </w:r>
+      <w:r>
         <w:rPr>
           <w:b/>
           <w:bCs/>
           <w:i/>
           <w:iCs/>
         </w:rPr>
-      </w:pPr>
+        <w:t xml:space="preserve"> (MAC)</w:t>
+      </w:r>
       <w:r>
         <w:rPr>
           <w:b/>
@@ -7745,18 +7728,46 @@
           <w:i/>
           <w:iCs/>
         </w:rPr>
-        <w:lastRenderedPageBreak/>
-        <w:t>Mandatory Access Control</w:t>
-      </w:r>
-      <w:r>
+        <w:t>:</w:t>
+      </w:r>
+    </w:p>
+    <w:p/>
+    <w:p>
+      <w:r>
+        <w:t xml:space="preserve">A form of access control that not only restricts what each </w:t>
+      </w:r>
+      <w:r>
+        <w:t xml:space="preserve">individual authorised </w:t>
+      </w:r>
+      <w:r>
+        <w:t>user has access to (both physical and network access) but also</w:t>
+      </w:r>
+      <w:r>
+        <w:t xml:space="preserve"> matches those restrictions </w:t>
+      </w:r>
+      <w:r>
+        <w:t xml:space="preserve">to the specific printers or data held within those printers </w:t>
+      </w:r>
+      <w:r>
+        <w:t>(Cloudflare, n.d.).</w:t>
+      </w:r>
+    </w:p>
+    <w:p/>
+    <w:p>
+      <w:r>
+        <w:t xml:space="preserve">An example of this form of access control would be that only a certain individual has access to print, scan, or fax from 1 particular printing device. </w:t>
+      </w:r>
+    </w:p>
+    <w:p/>
+    <w:p>
+      <w:pPr>
         <w:rPr>
           <w:b/>
           <w:bCs/>
           <w:i/>
           <w:iCs/>
         </w:rPr>
-        <w:t xml:space="preserve"> (MAC)</w:t>
-      </w:r>
+      </w:pPr>
       <w:r>
         <w:rPr>
           <w:b/>
@@ -7764,37 +7775,9 @@
           <w:i/>
           <w:iCs/>
         </w:rPr>
-        <w:t>:</w:t>
-      </w:r>
-    </w:p>
-    <w:p/>
-    <w:p>
-      <w:r>
-        <w:t xml:space="preserve">A form of access control that not only restricts what each </w:t>
-      </w:r>
-      <w:r>
-        <w:t xml:space="preserve">individual authorised </w:t>
-      </w:r>
-      <w:r>
-        <w:t>user has access to (both physical and network access) but also</w:t>
-      </w:r>
-      <w:r>
-        <w:t xml:space="preserve"> matches those restrictions </w:t>
-      </w:r>
-      <w:r>
-        <w:t xml:space="preserve">to the specific printers or data held within those printers </w:t>
-      </w:r>
-      <w:r>
-        <w:t>(Cloudflare, n.d.).</w:t>
-      </w:r>
-    </w:p>
-    <w:p/>
-    <w:p>
-      <w:r>
-        <w:t xml:space="preserve">An example of this form of access control would be that only a certain individual has access to print, scan, or fax from 1 particular printing device. </w:t>
-      </w:r>
-    </w:p>
-    <w:p/>
+        <w:t xml:space="preserve">Role-based access control (RBAC): </w:t>
+      </w:r>
+    </w:p>
     <w:p>
       <w:pPr>
         <w:rPr>
@@ -7804,69 +7787,69 @@
           <w:iCs/>
         </w:rPr>
       </w:pPr>
-      <w:r>
+    </w:p>
+    <w:p>
+      <w:r>
+        <w:rPr>
+          <w:i/>
+          <w:iCs/>
+        </w:rPr>
+        <w:t>Role-based access control</w:t>
+      </w:r>
+      <w:r>
+        <w:t xml:space="preserve"> </w:t>
+      </w:r>
+      <w:r>
+        <w:t xml:space="preserve">is </w:t>
+      </w:r>
+      <w:r>
+        <w:t>focused on controlling</w:t>
+      </w:r>
+      <w:r>
+        <w:t xml:space="preserve"> what a group of individuals are </w:t>
+      </w:r>
+      <w:r>
+        <w:t>authorised</w:t>
+      </w:r>
+      <w:r>
+        <w:t xml:space="preserve"> to be printing</w:t>
+      </w:r>
+      <w:r>
+        <w:t xml:space="preserve"> (following authentication which should also be checked each session)</w:t>
+      </w:r>
+      <w:r>
+        <w:t xml:space="preserve"> based on their role within the organisation.</w:t>
+      </w:r>
+    </w:p>
+    <w:p/>
+    <w:p>
+      <w:r>
+        <w:t xml:space="preserve">For example, this form of access control would be suitable to only allow staff who need to print invoices in dispatch to have access to printing facilities on a printer based on their authorisation and </w:t>
+      </w:r>
+      <w:r>
+        <w:t xml:space="preserve">prevent access to document retrieval and printing from certain parts of the organisation’s database. </w:t>
+      </w:r>
+    </w:p>
+    <w:p/>
+    <w:p>
+      <w:pPr>
         <w:rPr>
           <w:b/>
           <w:bCs/>
           <w:i/>
           <w:iCs/>
         </w:rPr>
-        <w:t xml:space="preserve">Role-based access control (RBAC): </w:t>
-      </w:r>
-    </w:p>
-    <w:p>
-      <w:pPr>
+      </w:pPr>
+      <w:r>
         <w:rPr>
           <w:b/>
           <w:bCs/>
           <w:i/>
           <w:iCs/>
         </w:rPr>
-      </w:pPr>
-    </w:p>
-    <w:p>
-      <w:r>
-        <w:rPr>
-          <w:i/>
-          <w:iCs/>
-        </w:rPr>
-        <w:t>Role-based access control</w:t>
-      </w:r>
-      <w:r>
-        <w:t xml:space="preserve"> </w:t>
-      </w:r>
-      <w:r>
-        <w:t xml:space="preserve">is </w:t>
-      </w:r>
-      <w:r>
-        <w:t>focused on controlling</w:t>
-      </w:r>
-      <w:r>
-        <w:t xml:space="preserve"> what a group of individuals are </w:t>
-      </w:r>
-      <w:r>
-        <w:t>authorised</w:t>
-      </w:r>
-      <w:r>
-        <w:t xml:space="preserve"> to be printing</w:t>
-      </w:r>
-      <w:r>
-        <w:t xml:space="preserve"> (following authentication which should also be checked each session)</w:t>
-      </w:r>
-      <w:r>
-        <w:t xml:space="preserve"> based on their role within the organisation.</w:t>
-      </w:r>
-    </w:p>
-    <w:p/>
-    <w:p>
-      <w:r>
-        <w:t xml:space="preserve">For example, this form of access control would be suitable to only allow staff who need to print invoices in dispatch to have access to printing facilities on a printer based on their authorisation and </w:t>
-      </w:r>
-      <w:r>
-        <w:t xml:space="preserve">prevent access to document retrieval and printing from certain parts of the organisation’s database. </w:t>
-      </w:r>
-    </w:p>
-    <w:p/>
+        <w:t>Discretionary Access Control (DAC):</w:t>
+      </w:r>
+    </w:p>
     <w:p>
       <w:pPr>
         <w:rPr>
@@ -7876,136 +7859,117 @@
           <w:iCs/>
         </w:rPr>
       </w:pPr>
-      <w:r>
+    </w:p>
+    <w:p>
+      <w:r>
+        <w:t xml:space="preserve">A system administrator can delegate permission </w:t>
+      </w:r>
+      <w:r>
+        <w:t>for</w:t>
+      </w:r>
+      <w:r>
+        <w:t xml:space="preserve"> </w:t>
+      </w:r>
+      <w:r>
+        <w:t xml:space="preserve">authorised users to </w:t>
+      </w:r>
+      <w:r>
+        <w:t xml:space="preserve">access </w:t>
+      </w:r>
+      <w:r>
+        <w:t xml:space="preserve">particular </w:t>
+      </w:r>
+      <w:r>
+        <w:rPr>
+          <w:i/>
+          <w:iCs/>
+        </w:rPr>
+        <w:t>parts</w:t>
+      </w:r>
+      <w:r>
+        <w:t xml:space="preserve"> or objects on </w:t>
+      </w:r>
+      <w:r>
+        <w:t xml:space="preserve">an organisations printer network </w:t>
+      </w:r>
+      <w:r>
+        <w:t>and in turn that particular user can grant those identical permissions</w:t>
+      </w:r>
+      <w:r>
+        <w:t xml:space="preserve"> to other users. </w:t>
+      </w:r>
+    </w:p>
+    <w:p>
+      <w:pPr>
         <w:rPr>
           <w:b/>
           <w:bCs/>
           <w:i/>
           <w:iCs/>
         </w:rPr>
-        <w:t>Discretionary Access Control (DAC):</w:t>
-      </w:r>
-    </w:p>
-    <w:p>
-      <w:pPr>
-        <w:rPr>
-          <w:b/>
-          <w:bCs/>
+      </w:pPr>
+    </w:p>
+    <w:p>
+      <w:pPr>
+        <w:rPr>
           <w:i/>
           <w:iCs/>
         </w:rPr>
       </w:pPr>
-    </w:p>
-    <w:p>
-      <w:r>
-        <w:t xml:space="preserve">A system administrator can delegate permission </w:t>
-      </w:r>
-      <w:r>
-        <w:t>for</w:t>
-      </w:r>
-      <w:r>
-        <w:t xml:space="preserve"> </w:t>
-      </w:r>
-      <w:r>
-        <w:t xml:space="preserve">authorised users to </w:t>
-      </w:r>
-      <w:r>
-        <w:t xml:space="preserve">access </w:t>
-      </w:r>
-      <w:r>
-        <w:t xml:space="preserve">particular </w:t>
-      </w:r>
       <w:r>
         <w:rPr>
           <w:i/>
           <w:iCs/>
         </w:rPr>
-        <w:t>parts</w:t>
-      </w:r>
-      <w:r>
-        <w:t xml:space="preserve"> or objects on </w:t>
-      </w:r>
-      <w:r>
-        <w:t xml:space="preserve">an organisations printer network </w:t>
-      </w:r>
-      <w:r>
-        <w:t>and in turn that particular user can grant those identical permissions</w:t>
-      </w:r>
-      <w:r>
-        <w:t xml:space="preserve"> to other users. </w:t>
-      </w:r>
-    </w:p>
-    <w:p>
-      <w:pPr>
-        <w:rPr>
-          <w:b/>
-          <w:bCs/>
+        <w:t xml:space="preserve">Warning: This approach to access control can increase the risk of cyberattack and other vulnerabilities as if the </w:t>
+      </w:r>
+      <w:r>
+        <w:rPr>
           <w:i/>
           <w:iCs/>
         </w:rPr>
-      </w:pPr>
-    </w:p>
-    <w:p>
-      <w:pPr>
+        <w:t xml:space="preserve">authorised </w:t>
+      </w:r>
+      <w:r>
         <w:rPr>
           <w:i/>
           <w:iCs/>
         </w:rPr>
-      </w:pPr>
+        <w:t>user’s</w:t>
+      </w:r>
       <w:r>
         <w:rPr>
           <w:i/>
           <w:iCs/>
         </w:rPr>
-        <w:t xml:space="preserve">Warning: This approach to access control can increase the risk of cyberattack and other vulnerabilities as if the </w:t>
+        <w:t xml:space="preserve"> account</w:t>
       </w:r>
       <w:r>
         <w:rPr>
           <w:i/>
           <w:iCs/>
         </w:rPr>
-        <w:t xml:space="preserve">authorised </w:t>
+        <w:t>/s</w:t>
       </w:r>
       <w:r>
         <w:rPr>
           <w:i/>
           <w:iCs/>
         </w:rPr>
-        <w:t>user’s</w:t>
+        <w:t xml:space="preserve"> were ever compromised, this would allow an attacker to delegate permissions to </w:t>
       </w:r>
       <w:r>
         <w:rPr>
           <w:i/>
           <w:iCs/>
         </w:rPr>
-        <w:t xml:space="preserve"> account</w:t>
+        <w:t xml:space="preserve">newly created </w:t>
       </w:r>
       <w:r>
         <w:rPr>
           <w:i/>
           <w:iCs/>
         </w:rPr>
-        <w:t>/s</w:t>
-      </w:r>
-      <w:r>
-        <w:rPr>
-          <w:i/>
-          <w:iCs/>
-        </w:rPr>
-        <w:t xml:space="preserve"> were ever compromised, this would allow an attacker to delegate permissions to </w:t>
-      </w:r>
-      <w:r>
-        <w:rPr>
-          <w:i/>
-          <w:iCs/>
-        </w:rPr>
-        <w:t xml:space="preserve">newly created </w:t>
-      </w:r>
-      <w:r>
-        <w:rPr>
-          <w:i/>
-          <w:iCs/>
-        </w:rPr>
         <w:t xml:space="preserve">malicious accounts they have added to the printer and other connected networks. </w:t>
       </w:r>
     </w:p>
@@ -8016,14 +7980,14 @@
           <w:color w:val="auto"/>
         </w:rPr>
       </w:pPr>
-      <w:bookmarkStart w:id="34" w:name="_Toc104837162"/>
+      <w:bookmarkStart w:id="33" w:name="_Toc104837162"/>
       <w:r>
         <w:rPr>
           <w:color w:val="auto"/>
         </w:rPr>
         <w:t>Manage</w:t>
       </w:r>
-      <w:bookmarkEnd w:id="34"/>
+      <w:bookmarkEnd w:id="33"/>
     </w:p>
     <w:p>
       <w:r>
@@ -8352,14 +8316,14 @@
           <w:color w:val="auto"/>
         </w:rPr>
       </w:pPr>
-      <w:bookmarkStart w:id="35" w:name="_Toc104837163"/>
+      <w:bookmarkStart w:id="34" w:name="_Toc104837163"/>
       <w:r>
         <w:rPr>
           <w:color w:val="auto"/>
         </w:rPr>
         <w:t>Audit</w:t>
       </w:r>
-      <w:bookmarkEnd w:id="35"/>
+      <w:bookmarkEnd w:id="34"/>
     </w:p>
     <w:p/>
     <w:p>
@@ -8479,7 +8443,7 @@
           <w:color w:val="auto"/>
         </w:rPr>
       </w:pPr>
-      <w:bookmarkStart w:id="36" w:name="_Toc104837164"/>
+      <w:bookmarkStart w:id="35" w:name="_Toc104837164"/>
       <w:r>
         <w:rPr>
           <w:color w:val="auto"/>
@@ -8493,7 +8457,7 @@
         </w:rPr>
         <w:t>s</w:t>
       </w:r>
-      <w:bookmarkEnd w:id="36"/>
+      <w:bookmarkEnd w:id="35"/>
     </w:p>
     <w:p>
       <w:pPr>
@@ -9909,7 +9873,7 @@
           <w:color w:val="auto"/>
         </w:rPr>
       </w:pPr>
-      <w:bookmarkStart w:id="37" w:name="_Toc104837165"/>
+      <w:bookmarkStart w:id="36" w:name="_Toc104837165"/>
       <w:r>
         <w:rPr>
           <w:color w:val="auto"/>
@@ -9917,7 +9881,7 @@
         <w:lastRenderedPageBreak/>
         <w:t>Glossary</w:t>
       </w:r>
-      <w:bookmarkEnd w:id="37"/>
+      <w:bookmarkEnd w:id="36"/>
     </w:p>
     <w:p>
       <w:r>
@@ -9958,11 +9922,9 @@
       <w:r>
         <w:t xml:space="preserve">verifying the credibility of an individual, group of individuals, computer software or devices/s that seek to perform certain acts or access certain devices, physical </w:t>
       </w:r>
-      <w:proofErr w:type="gramStart"/>
-      <w:r>
-        <w:t>spaces</w:t>
-      </w:r>
-      <w:proofErr w:type="gramEnd"/>
+      <w:r>
+        <w:t>spaces,</w:t>
+      </w:r>
       <w:r>
         <w:t xml:space="preserve"> or data. </w:t>
       </w:r>

</xml_diff>